<commit_message>
[docs] StatusBericht 2 | Files: docs/ChipsyTok_StatusBericht2.docx
</commit_message>
<xml_diff>
--- a/docs/ChipsyTok_StatusBericht2.docx
+++ b/docs/ChipsyTok_StatusBericht2.docx
@@ -10,6 +10,7 @@
           <w14:reflection w14:blurRad="6350" w14:stA="55000" w14:stPos="0" w14:endA="300" w14:endPos="45500" w14:dist="0" w14:dir="5400000" w14:fadeDir="5400000" w14:sx="100000" w14:sy="-100000" w14:kx="0" w14:ky="0" w14:algn="bl"/>
         </w:rPr>
       </w:pPr>
+      <w:proofErr w:type="gramStart"/>
       <w:r>
         <w:rPr>
           <w14:reflection w14:blurRad="6350" w14:stA="55000" w14:stPos="0" w14:endA="300" w14:endPos="45500" w14:dist="0" w14:dir="5400000" w14:fadeDir="5400000" w14:sx="100000" w14:sy="-100000" w14:kx="0" w14:ky="0" w14:algn="bl"/>
@@ -22,6 +23,7 @@
         </w:rPr>
         <w:t>ChipsyTok</w:t>
       </w:r>
+      <w:proofErr w:type="gramEnd"/>
       <w:r>
         <w:rPr>
           <w14:reflection w14:blurRad="6350" w14:stA="55000" w14:stPos="0" w14:endA="300" w14:endPos="45500" w14:dist="0" w14:dir="5400000" w14:fadeDir="5400000" w14:sx="100000" w14:sy="-100000" w14:kx="0" w14:ky="0" w14:algn="bl"/>
@@ -49,33 +51,52 @@
           <w:b/>
           <w:bCs/>
         </w:rPr>
-        <w:t xml:space="preserve"> — ChipsyTok</w:t>
-      </w:r>
-    </w:p>
-    <w:p>
+        <w:t xml:space="preserve"> — </w:t>
+      </w:r>
+      <w:proofErr w:type="spellStart"/>
       <w:r>
         <w:rPr>
           <w:b/>
           <w:bCs/>
         </w:rPr>
-        <w:t>Projektname:</w:t>
-      </w:r>
-      <w:r>
-        <w:t xml:space="preserve"> ChipsyTok</w:t>
-      </w:r>
-      <w:r>
-        <w:br/>
-      </w:r>
+        <w:t>ChipsyTok</w:t>
+      </w:r>
+      <w:proofErr w:type="spellEnd"/>
+    </w:p>
+    <w:p>
       <w:r>
         <w:rPr>
           <w:b/>
           <w:bCs/>
         </w:rPr>
+        <w:t>Projektname:</w:t>
+      </w:r>
+      <w:r>
+        <w:t xml:space="preserve"> </w:t>
+      </w:r>
+      <w:proofErr w:type="spellStart"/>
+      <w:r>
+        <w:t>ChipsyTok</w:t>
+      </w:r>
+      <w:proofErr w:type="spellEnd"/>
+      <w:r>
+        <w:br/>
+      </w:r>
+      <w:r>
+        <w:rPr>
+          <w:b/>
+          <w:bCs/>
+        </w:rPr>
         <w:t>Partner:</w:t>
       </w:r>
       <w:r>
-        <w:t xml:space="preserve"> Alessio, Jamie, Kush</w:t>
-      </w:r>
+        <w:t xml:space="preserve"> Alessio, Jamie, </w:t>
+      </w:r>
+      <w:proofErr w:type="spellStart"/>
+      <w:r>
+        <w:t>Kush</w:t>
+      </w:r>
+      <w:proofErr w:type="spellEnd"/>
       <w:r>
         <w:br/>
       </w:r>
@@ -1111,43 +1132,1885 @@
       <w:bookmarkEnd w:id="0"/>
     </w:p>
     <w:p>
-      <w:r>
-        <w:t>Unsere Web-Applikation ChipsyTok entwickelt sich aktuell schneller als ursprünglich geplant. Wir haben die Mockups bereits vollständig erstellt, diese dienen uns als klare visuelle Grundlage für die weitere Umsetzung. Das Frontend ist in einem sehr fortgeschrittenen Zustand: Alle Seiten sind nahezu fertig, lediglich die Startseite (Home) benötigt noch den finalen Feinschliff. Die Login- und Registrierungsfunktionen innerhalb der App sind bereits implementiert und funktionieren wie gewünscht. "Sign In" und "Login" laufen stabil und bieten bereits ein solides Benutzererlebnis.</w:t>
-      </w:r>
-    </w:p>
-    <w:p>
-      <w:r>
-        <w:t>Das Backend hingegen ist aktuell noch in der Entstehung. Die Arbeiten an der Datenbankstruktur stehen unmittelbar bevor. Wir planen die Nutzung einer SQL-Datenbank, wie ursprünglich im Projektplan vorgesehen. Die Datenbank wird von Anfang an mehrsprachige Inhalte berücksichtigen, indem wir pro Post Übersetzungen in mehreren Sprachen hinterlegen. So gewährleisten wir, dass die Mehrsprachigkeit auch auf Datenebene sauber abgebildet wird.</w:t>
-      </w:r>
-    </w:p>
-    <w:p>
-      <w:r>
-        <w:t xml:space="preserve">Für die Mehrsprachigkeit im Frontend setzen wir auf das Framework </w:t>
-      </w:r>
-      <w:r>
+      <w:pPr>
+        <w:spacing w:after="0"/>
+        <w:rPr>
+          <w:lang w:val="en-CH"/>
+        </w:rPr>
+      </w:pPr>
+      <w:r>
+        <w:rPr>
+          <w:lang w:val="en-CH"/>
+        </w:rPr>
+        <w:t xml:space="preserve">Seit dem </w:t>
+      </w:r>
+      <w:proofErr w:type="spellStart"/>
+      <w:r>
+        <w:rPr>
+          <w:lang w:val="en-CH"/>
+        </w:rPr>
+        <w:t>letzten</w:t>
+      </w:r>
+      <w:proofErr w:type="spellEnd"/>
+      <w:r>
+        <w:rPr>
+          <w:lang w:val="en-CH"/>
+        </w:rPr>
+        <w:t xml:space="preserve"> </w:t>
+      </w:r>
+      <w:proofErr w:type="spellStart"/>
+      <w:r>
+        <w:rPr>
+          <w:lang w:val="en-CH"/>
+        </w:rPr>
+        <w:t>Statusbericht</w:t>
+      </w:r>
+      <w:proofErr w:type="spellEnd"/>
+      <w:r>
+        <w:rPr>
+          <w:lang w:val="en-CH"/>
+        </w:rPr>
+        <w:t xml:space="preserve"> </w:t>
+      </w:r>
+      <w:proofErr w:type="spellStart"/>
+      <w:r>
+        <w:rPr>
+          <w:lang w:val="en-CH"/>
+        </w:rPr>
+        <w:t>haben</w:t>
+      </w:r>
+      <w:proofErr w:type="spellEnd"/>
+      <w:r>
+        <w:rPr>
+          <w:lang w:val="en-CH"/>
+        </w:rPr>
+        <w:t xml:space="preserve"> </w:t>
+      </w:r>
+      <w:proofErr w:type="spellStart"/>
+      <w:r>
+        <w:rPr>
+          <w:lang w:val="en-CH"/>
+        </w:rPr>
+        <w:t>wir</w:t>
+      </w:r>
+      <w:proofErr w:type="spellEnd"/>
+      <w:r>
+        <w:rPr>
+          <w:lang w:val="en-CH"/>
+        </w:rPr>
+        <w:t xml:space="preserve"> </w:t>
+      </w:r>
+      <w:proofErr w:type="spellStart"/>
+      <w:r>
+        <w:rPr>
+          <w:lang w:val="en-CH"/>
+        </w:rPr>
+        <w:t>signifikante</w:t>
+      </w:r>
+      <w:proofErr w:type="spellEnd"/>
+      <w:r>
+        <w:rPr>
+          <w:lang w:val="en-CH"/>
+        </w:rPr>
+        <w:t xml:space="preserve"> </w:t>
+      </w:r>
+      <w:proofErr w:type="spellStart"/>
+      <w:r>
+        <w:rPr>
+          <w:lang w:val="en-CH"/>
+        </w:rPr>
+        <w:t>Fortschritte</w:t>
+      </w:r>
+      <w:proofErr w:type="spellEnd"/>
+      <w:r>
+        <w:rPr>
+          <w:lang w:val="en-CH"/>
+        </w:rPr>
+        <w:t xml:space="preserve"> in der </w:t>
+      </w:r>
+      <w:proofErr w:type="spellStart"/>
+      <w:r>
+        <w:rPr>
+          <w:lang w:val="en-CH"/>
+        </w:rPr>
+        <w:t>Entwicklung</w:t>
+      </w:r>
+      <w:proofErr w:type="spellEnd"/>
+      <w:r>
+        <w:rPr>
+          <w:lang w:val="en-CH"/>
+        </w:rPr>
+        <w:t xml:space="preserve"> von </w:t>
+      </w:r>
+      <w:proofErr w:type="spellStart"/>
+      <w:r>
+        <w:rPr>
+          <w:i/>
+          <w:iCs/>
+          <w:lang w:val="en-CH"/>
+        </w:rPr>
+        <w:t>ChipsyTok</w:t>
+      </w:r>
+      <w:proofErr w:type="spellEnd"/>
+      <w:r>
+        <w:rPr>
+          <w:lang w:val="en-CH"/>
+        </w:rPr>
+        <w:t xml:space="preserve"> </w:t>
+      </w:r>
+      <w:proofErr w:type="spellStart"/>
+      <w:r>
+        <w:rPr>
+          <w:lang w:val="en-CH"/>
+        </w:rPr>
+        <w:t>gemacht</w:t>
+      </w:r>
+      <w:proofErr w:type="spellEnd"/>
+      <w:r>
+        <w:rPr>
+          <w:lang w:val="en-CH"/>
+        </w:rPr>
+        <w:t>.</w:t>
+      </w:r>
+    </w:p>
+    <w:p>
+      <w:pPr>
+        <w:spacing w:after="0"/>
         <w:rPr>
           <w:b/>
           <w:bCs/>
-        </w:rPr>
-        <w:t>Nuxt i18n</w:t>
-      </w:r>
-      <w:r>
-        <w:t>, welches uns erlaubt, die Inhalte dynamisch zwischen den gewählten Sprachen umzuschalten. Zusätzlich wird darauf geachtet, dass auch zukünftige Erweiterungen auf zusätzliche Sprachen problemlos möglich bleiben.</w:t>
-      </w:r>
-    </w:p>
-    <w:p>
-      <w:r>
-        <w:t>Das Backend-Deployment auf einem Hosting-Server ist zu diesem Zeitpunkt noch nicht erfolgt, jedoch wurden bereits lokale Funktionstests für das Frontend und die Anbindung der Anmeldefunktionen erfolgreich durchgeführt.</w:t>
-      </w:r>
-    </w:p>
-    <w:p>
-      <w:r>
-        <w:t>Momentan arbeiten wir intensiv an der Integration unseres Partnerprojekts "ChipslyFans". Ziel ist es, eine sinnvolle Verknüpfung zwischen beiden Projekten herzustellen, um Synergien zu nutzen und gemeinsame Funktionen zu ermöglichen. Sobald dieser Schritt abgeschlossen ist, konzentrieren wir uns auf die Backend-Implementierung, um unsere Feed- und Upload-Funktionen einzubinden.</w:t>
-      </w:r>
-    </w:p>
-    <w:p>
-      <w:r>
-        <w:t>Zusammengefasst verläuft unser Projekt bisher sehr positiv und wir befinden uns leicht vor dem geplanten Zeitplan. Eventuelle Herausforderungen, wie die Backend-Integration oder die Verknüpfung der mehrsprachigen Datenbankstruktur, haben wir im Blick und werden sie mit konsequenter Arbeit im Team adressieren.</w:t>
+          <w:lang w:val="en-CH"/>
+        </w:rPr>
+      </w:pPr>
+      <w:r>
+        <w:rPr>
+          <w:b/>
+          <w:bCs/>
+          <w:lang w:val="en-CH"/>
+        </w:rPr>
+        <w:t>Frontend:</w:t>
+      </w:r>
+    </w:p>
+    <w:p>
+      <w:pPr>
+        <w:spacing w:after="0"/>
+        <w:rPr>
+          <w:lang w:val="en-CH"/>
+        </w:rPr>
+      </w:pPr>
+      <w:r>
+        <w:rPr>
+          <w:lang w:val="en-CH"/>
+        </w:rPr>
+        <w:t xml:space="preserve">Das Frontend </w:t>
+      </w:r>
+      <w:proofErr w:type="spellStart"/>
+      <w:r>
+        <w:rPr>
+          <w:lang w:val="en-CH"/>
+        </w:rPr>
+        <w:t>ist</w:t>
+      </w:r>
+      <w:proofErr w:type="spellEnd"/>
+      <w:r>
+        <w:rPr>
+          <w:lang w:val="en-CH"/>
+        </w:rPr>
+        <w:t xml:space="preserve"> </w:t>
+      </w:r>
+      <w:proofErr w:type="spellStart"/>
+      <w:r>
+        <w:rPr>
+          <w:lang w:val="en-CH"/>
+        </w:rPr>
+        <w:t>beinahe</w:t>
+      </w:r>
+      <w:proofErr w:type="spellEnd"/>
+      <w:r>
+        <w:rPr>
+          <w:lang w:val="en-CH"/>
+        </w:rPr>
+        <w:t xml:space="preserve"> </w:t>
+      </w:r>
+      <w:proofErr w:type="spellStart"/>
+      <w:r>
+        <w:rPr>
+          <w:lang w:val="en-CH"/>
+        </w:rPr>
+        <w:t>vollständig</w:t>
+      </w:r>
+      <w:proofErr w:type="spellEnd"/>
+      <w:r>
+        <w:rPr>
+          <w:lang w:val="en-CH"/>
+        </w:rPr>
+        <w:t xml:space="preserve"> </w:t>
+      </w:r>
+      <w:proofErr w:type="spellStart"/>
+      <w:r>
+        <w:rPr>
+          <w:lang w:val="en-CH"/>
+        </w:rPr>
+        <w:t>implementiert</w:t>
+      </w:r>
+      <w:proofErr w:type="spellEnd"/>
+      <w:r>
+        <w:rPr>
+          <w:lang w:val="en-CH"/>
+        </w:rPr>
+        <w:t xml:space="preserve">. Neben den </w:t>
+      </w:r>
+      <w:proofErr w:type="spellStart"/>
+      <w:r>
+        <w:rPr>
+          <w:lang w:val="en-CH"/>
+        </w:rPr>
+        <w:t>bereits</w:t>
+      </w:r>
+      <w:proofErr w:type="spellEnd"/>
+      <w:r>
+        <w:rPr>
+          <w:lang w:val="en-CH"/>
+        </w:rPr>
+        <w:t xml:space="preserve"> </w:t>
+      </w:r>
+      <w:proofErr w:type="spellStart"/>
+      <w:r>
+        <w:rPr>
+          <w:lang w:val="en-CH"/>
+        </w:rPr>
+        <w:t>bestehenden</w:t>
+      </w:r>
+      <w:proofErr w:type="spellEnd"/>
+      <w:r>
+        <w:rPr>
+          <w:lang w:val="en-CH"/>
+        </w:rPr>
+        <w:t xml:space="preserve"> Seiten (Login, </w:t>
+      </w:r>
+      <w:proofErr w:type="spellStart"/>
+      <w:r>
+        <w:rPr>
+          <w:lang w:val="en-CH"/>
+        </w:rPr>
+        <w:t>Registrierung</w:t>
+      </w:r>
+      <w:proofErr w:type="spellEnd"/>
+      <w:r>
+        <w:rPr>
+          <w:lang w:val="en-CH"/>
+        </w:rPr>
+        <w:t xml:space="preserve">, </w:t>
+      </w:r>
+      <w:proofErr w:type="spellStart"/>
+      <w:r>
+        <w:rPr>
+          <w:lang w:val="en-CH"/>
+        </w:rPr>
+        <w:t>Profilansicht</w:t>
+      </w:r>
+      <w:proofErr w:type="spellEnd"/>
+      <w:r>
+        <w:rPr>
+          <w:lang w:val="en-CH"/>
+        </w:rPr>
+        <w:t xml:space="preserve">, </w:t>
+      </w:r>
+      <w:proofErr w:type="spellStart"/>
+      <w:r>
+        <w:rPr>
+          <w:lang w:val="en-CH"/>
+        </w:rPr>
+        <w:t>Spracheinstellungen</w:t>
+      </w:r>
+      <w:proofErr w:type="spellEnd"/>
+      <w:r>
+        <w:rPr>
+          <w:lang w:val="en-CH"/>
+        </w:rPr>
+        <w:t xml:space="preserve">, </w:t>
+      </w:r>
+      <w:proofErr w:type="spellStart"/>
+      <w:r>
+        <w:rPr>
+          <w:lang w:val="en-CH"/>
+        </w:rPr>
+        <w:t>Passwort</w:t>
+      </w:r>
+      <w:proofErr w:type="spellEnd"/>
+      <w:r>
+        <w:rPr>
+          <w:lang w:val="en-CH"/>
+        </w:rPr>
+        <w:t xml:space="preserve">-Reset, etc.) </w:t>
+      </w:r>
+      <w:proofErr w:type="spellStart"/>
+      <w:r>
+        <w:rPr>
+          <w:lang w:val="en-CH"/>
+        </w:rPr>
+        <w:t>wurde</w:t>
+      </w:r>
+      <w:proofErr w:type="spellEnd"/>
+      <w:r>
+        <w:rPr>
+          <w:lang w:val="en-CH"/>
+        </w:rPr>
+        <w:t xml:space="preserve"> </w:t>
+      </w:r>
+      <w:proofErr w:type="spellStart"/>
+      <w:r>
+        <w:rPr>
+          <w:lang w:val="en-CH"/>
+        </w:rPr>
+        <w:t>auch</w:t>
+      </w:r>
+      <w:proofErr w:type="spellEnd"/>
+      <w:r>
+        <w:rPr>
+          <w:lang w:val="en-CH"/>
+        </w:rPr>
+        <w:t xml:space="preserve"> die </w:t>
+      </w:r>
+      <w:proofErr w:type="spellStart"/>
+      <w:r>
+        <w:rPr>
+          <w:b/>
+          <w:bCs/>
+          <w:lang w:val="en-CH"/>
+        </w:rPr>
+        <w:t>Startseite</w:t>
+      </w:r>
+      <w:proofErr w:type="spellEnd"/>
+      <w:r>
+        <w:rPr>
+          <w:b/>
+          <w:bCs/>
+          <w:lang w:val="en-CH"/>
+        </w:rPr>
+        <w:t xml:space="preserve"> (Home)</w:t>
+      </w:r>
+      <w:r>
+        <w:rPr>
+          <w:lang w:val="en-CH"/>
+        </w:rPr>
+        <w:t xml:space="preserve"> </w:t>
+      </w:r>
+      <w:proofErr w:type="spellStart"/>
+      <w:r>
+        <w:rPr>
+          <w:lang w:val="en-CH"/>
+        </w:rPr>
+        <w:t>visuell</w:t>
+      </w:r>
+      <w:proofErr w:type="spellEnd"/>
+      <w:r>
+        <w:rPr>
+          <w:lang w:val="en-CH"/>
+        </w:rPr>
+        <w:t xml:space="preserve"> </w:t>
+      </w:r>
+      <w:proofErr w:type="spellStart"/>
+      <w:r>
+        <w:rPr>
+          <w:lang w:val="en-CH"/>
+        </w:rPr>
+        <w:t>überarbeitet</w:t>
+      </w:r>
+      <w:proofErr w:type="spellEnd"/>
+      <w:r>
+        <w:rPr>
+          <w:lang w:val="en-CH"/>
+        </w:rPr>
+        <w:t xml:space="preserve"> und </w:t>
+      </w:r>
+      <w:proofErr w:type="spellStart"/>
+      <w:r>
+        <w:rPr>
+          <w:lang w:val="en-CH"/>
+        </w:rPr>
+        <w:t>weitgehend</w:t>
+      </w:r>
+      <w:proofErr w:type="spellEnd"/>
+      <w:r>
+        <w:rPr>
+          <w:lang w:val="en-CH"/>
+        </w:rPr>
+        <w:t xml:space="preserve"> </w:t>
+      </w:r>
+      <w:proofErr w:type="spellStart"/>
+      <w:r>
+        <w:rPr>
+          <w:lang w:val="en-CH"/>
+        </w:rPr>
+        <w:t>fertiggestellt</w:t>
+      </w:r>
+      <w:proofErr w:type="spellEnd"/>
+      <w:r>
+        <w:rPr>
+          <w:lang w:val="en-CH"/>
+        </w:rPr>
+        <w:t>.</w:t>
+      </w:r>
+    </w:p>
+    <w:p>
+      <w:pPr>
+        <w:spacing w:after="0"/>
+        <w:rPr>
+          <w:lang w:val="en-CH"/>
+        </w:rPr>
+      </w:pPr>
+      <w:r>
+        <w:rPr>
+          <w:lang w:val="en-CH"/>
+        </w:rPr>
+        <w:t xml:space="preserve">Neue Features </w:t>
+      </w:r>
+      <w:proofErr w:type="spellStart"/>
+      <w:r>
+        <w:rPr>
+          <w:lang w:val="en-CH"/>
+        </w:rPr>
+        <w:t>im</w:t>
+      </w:r>
+      <w:proofErr w:type="spellEnd"/>
+      <w:r>
+        <w:rPr>
+          <w:lang w:val="en-CH"/>
+        </w:rPr>
+        <w:t xml:space="preserve"> Frontend:</w:t>
+      </w:r>
+    </w:p>
+    <w:p>
+      <w:pPr>
+        <w:numPr>
+          <w:ilvl w:val="0"/>
+          <w:numId w:val="10"/>
+        </w:numPr>
+        <w:spacing w:after="0"/>
+        <w:rPr>
+          <w:lang w:val="en-CH"/>
+        </w:rPr>
+      </w:pPr>
+      <w:r>
+        <w:rPr>
+          <w:b/>
+          <w:bCs/>
+          <w:lang w:val="en-CH"/>
+        </w:rPr>
+        <w:t>QR-Code-</w:t>
+      </w:r>
+      <w:proofErr w:type="spellStart"/>
+      <w:r>
+        <w:rPr>
+          <w:b/>
+          <w:bCs/>
+          <w:lang w:val="en-CH"/>
+        </w:rPr>
+        <w:t>Funktion</w:t>
+      </w:r>
+      <w:proofErr w:type="spellEnd"/>
+      <w:r>
+        <w:rPr>
+          <w:lang w:val="en-CH"/>
+        </w:rPr>
+        <w:t xml:space="preserve"> </w:t>
+      </w:r>
+      <w:proofErr w:type="spellStart"/>
+      <w:r>
+        <w:rPr>
+          <w:lang w:val="en-CH"/>
+        </w:rPr>
+        <w:t>zum</w:t>
+      </w:r>
+      <w:proofErr w:type="spellEnd"/>
+      <w:r>
+        <w:rPr>
+          <w:lang w:val="en-CH"/>
+        </w:rPr>
+        <w:t xml:space="preserve"> Teilen des </w:t>
+      </w:r>
+      <w:proofErr w:type="spellStart"/>
+      <w:r>
+        <w:rPr>
+          <w:lang w:val="en-CH"/>
+        </w:rPr>
+        <w:t>Profils</w:t>
+      </w:r>
+      <w:proofErr w:type="spellEnd"/>
+    </w:p>
+    <w:p>
+      <w:pPr>
+        <w:numPr>
+          <w:ilvl w:val="0"/>
+          <w:numId w:val="10"/>
+        </w:numPr>
+        <w:spacing w:after="0"/>
+        <w:rPr>
+          <w:lang w:val="en-CH"/>
+        </w:rPr>
+      </w:pPr>
+      <w:proofErr w:type="spellStart"/>
+      <w:r>
+        <w:rPr>
+          <w:b/>
+          <w:bCs/>
+          <w:lang w:val="en-CH"/>
+        </w:rPr>
+        <w:t>Multisprachumschaltung</w:t>
+      </w:r>
+      <w:proofErr w:type="spellEnd"/>
+      <w:r>
+        <w:rPr>
+          <w:b/>
+          <w:bCs/>
+          <w:lang w:val="en-CH"/>
+        </w:rPr>
+        <w:t xml:space="preserve"> (i18n)</w:t>
+      </w:r>
+      <w:r>
+        <w:rPr>
+          <w:lang w:val="en-CH"/>
+        </w:rPr>
+        <w:t xml:space="preserve"> </w:t>
+      </w:r>
+      <w:proofErr w:type="spellStart"/>
+      <w:r>
+        <w:rPr>
+          <w:lang w:val="en-CH"/>
+        </w:rPr>
+        <w:t>funktioniert</w:t>
+      </w:r>
+      <w:proofErr w:type="spellEnd"/>
+      <w:r>
+        <w:rPr>
+          <w:lang w:val="en-CH"/>
+        </w:rPr>
+        <w:t xml:space="preserve"> </w:t>
+      </w:r>
+      <w:proofErr w:type="spellStart"/>
+      <w:r>
+        <w:rPr>
+          <w:lang w:val="en-CH"/>
+        </w:rPr>
+        <w:t>stabil</w:t>
+      </w:r>
+      <w:proofErr w:type="spellEnd"/>
+      <w:r>
+        <w:rPr>
+          <w:lang w:val="en-CH"/>
+        </w:rPr>
+        <w:t xml:space="preserve"> (Deutsch/Englisch)</w:t>
+      </w:r>
+    </w:p>
+    <w:p>
+      <w:pPr>
+        <w:numPr>
+          <w:ilvl w:val="0"/>
+          <w:numId w:val="10"/>
+        </w:numPr>
+        <w:spacing w:after="0"/>
+        <w:rPr>
+          <w:lang w:val="en-CH"/>
+        </w:rPr>
+      </w:pPr>
+      <w:proofErr w:type="spellStart"/>
+      <w:r>
+        <w:rPr>
+          <w:b/>
+          <w:bCs/>
+          <w:lang w:val="en-CH"/>
+        </w:rPr>
+        <w:t>Designverfeinerungen</w:t>
+      </w:r>
+      <w:proofErr w:type="spellEnd"/>
+      <w:r>
+        <w:rPr>
+          <w:lang w:val="en-CH"/>
+        </w:rPr>
+        <w:t xml:space="preserve">: </w:t>
+      </w:r>
+      <w:proofErr w:type="spellStart"/>
+      <w:r>
+        <w:rPr>
+          <w:lang w:val="en-CH"/>
+        </w:rPr>
+        <w:t>Willkommen</w:t>
+      </w:r>
+      <w:proofErr w:type="spellEnd"/>
+      <w:r>
+        <w:rPr>
+          <w:lang w:val="en-CH"/>
+        </w:rPr>
+        <w:t xml:space="preserve">-Icon, </w:t>
+      </w:r>
+      <w:proofErr w:type="spellStart"/>
+      <w:r>
+        <w:rPr>
+          <w:lang w:val="en-CH"/>
+        </w:rPr>
+        <w:t>modale</w:t>
+      </w:r>
+      <w:proofErr w:type="spellEnd"/>
+      <w:r>
+        <w:rPr>
+          <w:lang w:val="en-CH"/>
+        </w:rPr>
+        <w:t xml:space="preserve"> Fenster für </w:t>
+      </w:r>
+      <w:proofErr w:type="spellStart"/>
+      <w:r>
+        <w:rPr>
+          <w:lang w:val="en-CH"/>
+        </w:rPr>
+        <w:t>Passwort</w:t>
+      </w:r>
+      <w:proofErr w:type="spellEnd"/>
+      <w:r>
+        <w:rPr>
+          <w:lang w:val="en-CH"/>
+        </w:rPr>
+        <w:t xml:space="preserve"> </w:t>
+      </w:r>
+      <w:proofErr w:type="spellStart"/>
+      <w:r>
+        <w:rPr>
+          <w:lang w:val="en-CH"/>
+        </w:rPr>
+        <w:t>ändern</w:t>
+      </w:r>
+      <w:proofErr w:type="spellEnd"/>
+      <w:r>
+        <w:rPr>
+          <w:lang w:val="en-CH"/>
+        </w:rPr>
+        <w:t>, etc.</w:t>
+      </w:r>
+    </w:p>
+    <w:p>
+      <w:pPr>
+        <w:numPr>
+          <w:ilvl w:val="0"/>
+          <w:numId w:val="10"/>
+        </w:numPr>
+        <w:spacing w:after="0"/>
+        <w:rPr>
+          <w:lang w:val="en-CH"/>
+        </w:rPr>
+      </w:pPr>
+      <w:proofErr w:type="spellStart"/>
+      <w:r>
+        <w:rPr>
+          <w:b/>
+          <w:bCs/>
+          <w:lang w:val="en-CH"/>
+        </w:rPr>
+        <w:t>Responsives</w:t>
+      </w:r>
+      <w:proofErr w:type="spellEnd"/>
+      <w:r>
+        <w:rPr>
+          <w:b/>
+          <w:bCs/>
+          <w:lang w:val="en-CH"/>
+        </w:rPr>
+        <w:t xml:space="preserve"> Design</w:t>
+      </w:r>
+      <w:r>
+        <w:rPr>
+          <w:lang w:val="en-CH"/>
+        </w:rPr>
+        <w:t xml:space="preserve"> (</w:t>
+      </w:r>
+      <w:proofErr w:type="spellStart"/>
+      <w:r>
+        <w:rPr>
+          <w:lang w:val="en-CH"/>
+        </w:rPr>
+        <w:t>funktioniert</w:t>
+      </w:r>
+      <w:proofErr w:type="spellEnd"/>
+      <w:r>
+        <w:rPr>
+          <w:lang w:val="en-CH"/>
+        </w:rPr>
+        <w:t xml:space="preserve"> </w:t>
+      </w:r>
+      <w:proofErr w:type="spellStart"/>
+      <w:r>
+        <w:rPr>
+          <w:lang w:val="en-CH"/>
+        </w:rPr>
+        <w:t>auch</w:t>
+      </w:r>
+      <w:proofErr w:type="spellEnd"/>
+      <w:r>
+        <w:rPr>
+          <w:lang w:val="en-CH"/>
+        </w:rPr>
+        <w:t xml:space="preserve"> auf </w:t>
+      </w:r>
+      <w:proofErr w:type="spellStart"/>
+      <w:r>
+        <w:rPr>
+          <w:lang w:val="en-CH"/>
+        </w:rPr>
+        <w:t>mobilen</w:t>
+      </w:r>
+      <w:proofErr w:type="spellEnd"/>
+      <w:r>
+        <w:rPr>
+          <w:lang w:val="en-CH"/>
+        </w:rPr>
+        <w:t xml:space="preserve"> </w:t>
+      </w:r>
+      <w:proofErr w:type="spellStart"/>
+      <w:r>
+        <w:rPr>
+          <w:lang w:val="en-CH"/>
+        </w:rPr>
+        <w:t>Geräten</w:t>
+      </w:r>
+      <w:proofErr w:type="spellEnd"/>
+      <w:r>
+        <w:rPr>
+          <w:lang w:val="en-CH"/>
+        </w:rPr>
+        <w:t>)</w:t>
+      </w:r>
+    </w:p>
+    <w:p>
+      <w:pPr>
+        <w:spacing w:after="0"/>
+        <w:rPr>
+          <w:b/>
+          <w:bCs/>
+          <w:lang w:val="en-CH"/>
+        </w:rPr>
+      </w:pPr>
+      <w:r>
+        <w:rPr>
+          <w:b/>
+          <w:bCs/>
+          <w:lang w:val="en-CH"/>
+        </w:rPr>
+        <w:t>Backend:</w:t>
+      </w:r>
+    </w:p>
+    <w:p>
+      <w:pPr>
+        <w:spacing w:after="0"/>
+        <w:rPr>
+          <w:lang w:val="en-CH"/>
+        </w:rPr>
+      </w:pPr>
+      <w:r>
+        <w:rPr>
+          <w:lang w:val="en-CH"/>
+        </w:rPr>
+        <w:t xml:space="preserve">Das Backend </w:t>
+      </w:r>
+      <w:proofErr w:type="spellStart"/>
+      <w:r>
+        <w:rPr>
+          <w:lang w:val="en-CH"/>
+        </w:rPr>
+        <w:t>wurde</w:t>
+      </w:r>
+      <w:proofErr w:type="spellEnd"/>
+      <w:r>
+        <w:rPr>
+          <w:lang w:val="en-CH"/>
+        </w:rPr>
+        <w:t xml:space="preserve"> </w:t>
+      </w:r>
+      <w:proofErr w:type="spellStart"/>
+      <w:r>
+        <w:rPr>
+          <w:b/>
+          <w:bCs/>
+          <w:lang w:val="en-CH"/>
+        </w:rPr>
+        <w:t>begonnen</w:t>
+      </w:r>
+      <w:proofErr w:type="spellEnd"/>
+      <w:r>
+        <w:rPr>
+          <w:lang w:val="en-CH"/>
+        </w:rPr>
+        <w:t xml:space="preserve">. Es </w:t>
+      </w:r>
+      <w:proofErr w:type="spellStart"/>
+      <w:r>
+        <w:rPr>
+          <w:lang w:val="en-CH"/>
+        </w:rPr>
+        <w:t>wurde</w:t>
+      </w:r>
+      <w:proofErr w:type="spellEnd"/>
+      <w:r>
+        <w:rPr>
+          <w:lang w:val="en-CH"/>
+        </w:rPr>
+        <w:t xml:space="preserve"> </w:t>
+      </w:r>
+      <w:proofErr w:type="spellStart"/>
+      <w:r>
+        <w:rPr>
+          <w:lang w:val="en-CH"/>
+        </w:rPr>
+        <w:t>ein</w:t>
+      </w:r>
+      <w:proofErr w:type="spellEnd"/>
+      <w:r>
+        <w:rPr>
+          <w:lang w:val="en-CH"/>
+        </w:rPr>
+        <w:t xml:space="preserve"> </w:t>
+      </w:r>
+      <w:proofErr w:type="spellStart"/>
+      <w:r>
+        <w:rPr>
+          <w:lang w:val="en-CH"/>
+        </w:rPr>
+        <w:t>Grundgerüst</w:t>
+      </w:r>
+      <w:proofErr w:type="spellEnd"/>
+      <w:r>
+        <w:rPr>
+          <w:lang w:val="en-CH"/>
+        </w:rPr>
+        <w:t xml:space="preserve"> </w:t>
+      </w:r>
+      <w:proofErr w:type="spellStart"/>
+      <w:r>
+        <w:rPr>
+          <w:lang w:val="en-CH"/>
+        </w:rPr>
+        <w:t>mit</w:t>
+      </w:r>
+      <w:proofErr w:type="spellEnd"/>
+      <w:r>
+        <w:rPr>
+          <w:lang w:val="en-CH"/>
+        </w:rPr>
+        <w:t xml:space="preserve"> </w:t>
+      </w:r>
+      <w:proofErr w:type="spellStart"/>
+      <w:r>
+        <w:rPr>
+          <w:lang w:val="en-CH"/>
+        </w:rPr>
+        <w:t>NestJS</w:t>
+      </w:r>
+      <w:proofErr w:type="spellEnd"/>
+      <w:r>
+        <w:rPr>
+          <w:lang w:val="en-CH"/>
+        </w:rPr>
+        <w:t xml:space="preserve"> </w:t>
+      </w:r>
+      <w:proofErr w:type="spellStart"/>
+      <w:r>
+        <w:rPr>
+          <w:lang w:val="en-CH"/>
+        </w:rPr>
+        <w:t>aufgesetzt</w:t>
+      </w:r>
+      <w:proofErr w:type="spellEnd"/>
+      <w:r>
+        <w:rPr>
+          <w:lang w:val="en-CH"/>
+        </w:rPr>
+        <w:t xml:space="preserve"> und die </w:t>
+      </w:r>
+      <w:proofErr w:type="spellStart"/>
+      <w:r>
+        <w:rPr>
+          <w:lang w:val="en-CH"/>
+        </w:rPr>
+        <w:t>ersten</w:t>
+      </w:r>
+      <w:proofErr w:type="spellEnd"/>
+      <w:r>
+        <w:rPr>
+          <w:lang w:val="en-CH"/>
+        </w:rPr>
+        <w:t xml:space="preserve"> </w:t>
+      </w:r>
+      <w:proofErr w:type="spellStart"/>
+      <w:r>
+        <w:rPr>
+          <w:lang w:val="en-CH"/>
+        </w:rPr>
+        <w:t>Datenmodelle</w:t>
+      </w:r>
+      <w:proofErr w:type="spellEnd"/>
+      <w:r>
+        <w:rPr>
+          <w:lang w:val="en-CH"/>
+        </w:rPr>
+        <w:t xml:space="preserve"> </w:t>
+      </w:r>
+      <w:proofErr w:type="spellStart"/>
+      <w:r>
+        <w:rPr>
+          <w:lang w:val="en-CH"/>
+        </w:rPr>
+        <w:t>erstellt</w:t>
+      </w:r>
+      <w:proofErr w:type="spellEnd"/>
+      <w:r>
+        <w:rPr>
+          <w:lang w:val="en-CH"/>
+        </w:rPr>
+        <w:t>:</w:t>
+      </w:r>
+    </w:p>
+    <w:p>
+      <w:pPr>
+        <w:numPr>
+          <w:ilvl w:val="0"/>
+          <w:numId w:val="11"/>
+        </w:numPr>
+        <w:spacing w:after="0"/>
+        <w:rPr>
+          <w:lang w:val="en-CH"/>
+        </w:rPr>
+      </w:pPr>
+      <w:r>
+        <w:rPr>
+          <w:lang w:val="en-CH"/>
+        </w:rPr>
+        <w:t xml:space="preserve">User-Model </w:t>
+      </w:r>
+      <w:proofErr w:type="spellStart"/>
+      <w:r>
+        <w:rPr>
+          <w:lang w:val="en-CH"/>
+        </w:rPr>
+        <w:t>mit</w:t>
+      </w:r>
+      <w:proofErr w:type="spellEnd"/>
+      <w:r>
+        <w:rPr>
+          <w:lang w:val="en-CH"/>
+        </w:rPr>
+        <w:t xml:space="preserve"> </w:t>
+      </w:r>
+      <w:proofErr w:type="spellStart"/>
+      <w:r>
+        <w:rPr>
+          <w:lang w:val="en-CH"/>
+        </w:rPr>
+        <w:t>Authentifizierung</w:t>
+      </w:r>
+      <w:proofErr w:type="spellEnd"/>
+    </w:p>
+    <w:p>
+      <w:pPr>
+        <w:numPr>
+          <w:ilvl w:val="0"/>
+          <w:numId w:val="11"/>
+        </w:numPr>
+        <w:spacing w:after="0"/>
+        <w:rPr>
+          <w:lang w:val="en-CH"/>
+        </w:rPr>
+      </w:pPr>
+      <w:r>
+        <w:rPr>
+          <w:lang w:val="en-CH"/>
+        </w:rPr>
+        <w:t xml:space="preserve">Basic CRUD für </w:t>
+      </w:r>
+      <w:proofErr w:type="spellStart"/>
+      <w:r>
+        <w:rPr>
+          <w:lang w:val="en-CH"/>
+        </w:rPr>
+        <w:t>Userdaten</w:t>
+      </w:r>
+      <w:proofErr w:type="spellEnd"/>
+    </w:p>
+    <w:p>
+      <w:pPr>
+        <w:numPr>
+          <w:ilvl w:val="0"/>
+          <w:numId w:val="11"/>
+        </w:numPr>
+        <w:spacing w:after="0"/>
+        <w:rPr>
+          <w:lang w:val="en-CH"/>
+        </w:rPr>
+      </w:pPr>
+      <w:proofErr w:type="spellStart"/>
+      <w:r>
+        <w:rPr>
+          <w:lang w:val="en-CH"/>
+        </w:rPr>
+        <w:t>Datenbankanbindung</w:t>
+      </w:r>
+      <w:proofErr w:type="spellEnd"/>
+      <w:r>
+        <w:rPr>
+          <w:lang w:val="en-CH"/>
+        </w:rPr>
+        <w:t xml:space="preserve"> an </w:t>
+      </w:r>
+      <w:proofErr w:type="spellStart"/>
+      <w:r>
+        <w:rPr>
+          <w:lang w:val="en-CH"/>
+        </w:rPr>
+        <w:t>eine</w:t>
+      </w:r>
+      <w:proofErr w:type="spellEnd"/>
+      <w:r>
+        <w:rPr>
+          <w:lang w:val="en-CH"/>
+        </w:rPr>
+        <w:t xml:space="preserve"> PostgreSQL-</w:t>
+      </w:r>
+      <w:proofErr w:type="spellStart"/>
+      <w:r>
+        <w:rPr>
+          <w:lang w:val="en-CH"/>
+        </w:rPr>
+        <w:t>Instanz</w:t>
+      </w:r>
+      <w:proofErr w:type="spellEnd"/>
+      <w:r>
+        <w:rPr>
+          <w:lang w:val="en-CH"/>
+        </w:rPr>
+        <w:t xml:space="preserve"> via TypeORM</w:t>
+      </w:r>
+    </w:p>
+    <w:p>
+      <w:pPr>
+        <w:numPr>
+          <w:ilvl w:val="0"/>
+          <w:numId w:val="11"/>
+        </w:numPr>
+        <w:spacing w:after="0"/>
+        <w:rPr>
+          <w:lang w:val="en-CH"/>
+        </w:rPr>
+      </w:pPr>
+      <w:r>
+        <w:rPr>
+          <w:lang w:val="en-CH"/>
+        </w:rPr>
+        <w:t>Erste API-</w:t>
+      </w:r>
+      <w:proofErr w:type="spellStart"/>
+      <w:r>
+        <w:rPr>
+          <w:lang w:val="en-CH"/>
+        </w:rPr>
+        <w:t>Endpunkte</w:t>
+      </w:r>
+      <w:proofErr w:type="spellEnd"/>
+      <w:r>
+        <w:rPr>
+          <w:lang w:val="en-CH"/>
+        </w:rPr>
+        <w:t xml:space="preserve"> für </w:t>
+      </w:r>
+      <w:proofErr w:type="spellStart"/>
+      <w:r>
+        <w:rPr>
+          <w:lang w:val="en-CH"/>
+        </w:rPr>
+        <w:t>Registrierung</w:t>
+      </w:r>
+      <w:proofErr w:type="spellEnd"/>
+      <w:r>
+        <w:rPr>
+          <w:lang w:val="en-CH"/>
+        </w:rPr>
+        <w:t xml:space="preserve"> und Login</w:t>
+      </w:r>
+    </w:p>
+    <w:p>
+      <w:pPr>
+        <w:spacing w:after="0"/>
+        <w:rPr>
+          <w:lang w:val="en-CH"/>
+        </w:rPr>
+      </w:pPr>
+      <w:r>
+        <w:rPr>
+          <w:lang w:val="en-CH"/>
+        </w:rPr>
+        <w:t xml:space="preserve">Die Verbindung </w:t>
+      </w:r>
+      <w:proofErr w:type="spellStart"/>
+      <w:r>
+        <w:rPr>
+          <w:lang w:val="en-CH"/>
+        </w:rPr>
+        <w:t>zwischen</w:t>
+      </w:r>
+      <w:proofErr w:type="spellEnd"/>
+      <w:r>
+        <w:rPr>
+          <w:lang w:val="en-CH"/>
+        </w:rPr>
+        <w:t xml:space="preserve"> Frontend und Backend </w:t>
+      </w:r>
+      <w:proofErr w:type="spellStart"/>
+      <w:r>
+        <w:rPr>
+          <w:lang w:val="en-CH"/>
+        </w:rPr>
+        <w:t>wurde</w:t>
+      </w:r>
+      <w:proofErr w:type="spellEnd"/>
+      <w:r>
+        <w:rPr>
+          <w:lang w:val="en-CH"/>
+        </w:rPr>
+        <w:t xml:space="preserve"> </w:t>
+      </w:r>
+      <w:proofErr w:type="spellStart"/>
+      <w:r>
+        <w:rPr>
+          <w:b/>
+          <w:bCs/>
+          <w:lang w:val="en-CH"/>
+        </w:rPr>
+        <w:t>lokal</w:t>
+      </w:r>
+      <w:proofErr w:type="spellEnd"/>
+      <w:r>
+        <w:rPr>
+          <w:b/>
+          <w:bCs/>
+          <w:lang w:val="en-CH"/>
+        </w:rPr>
+        <w:t xml:space="preserve"> </w:t>
+      </w:r>
+      <w:proofErr w:type="spellStart"/>
+      <w:r>
+        <w:rPr>
+          <w:b/>
+          <w:bCs/>
+          <w:lang w:val="en-CH"/>
+        </w:rPr>
+        <w:t>getestet</w:t>
+      </w:r>
+      <w:proofErr w:type="spellEnd"/>
+      <w:r>
+        <w:rPr>
+          <w:b/>
+          <w:bCs/>
+          <w:lang w:val="en-CH"/>
+        </w:rPr>
+        <w:t xml:space="preserve"> und </w:t>
+      </w:r>
+      <w:proofErr w:type="spellStart"/>
+      <w:r>
+        <w:rPr>
+          <w:b/>
+          <w:bCs/>
+          <w:lang w:val="en-CH"/>
+        </w:rPr>
+        <w:t>funktioniert</w:t>
+      </w:r>
+      <w:proofErr w:type="spellEnd"/>
+      <w:r>
+        <w:rPr>
+          <w:lang w:val="en-CH"/>
+        </w:rPr>
+        <w:t xml:space="preserve"> (z.</w:t>
+      </w:r>
+      <w:r>
+        <w:rPr>
+          <w:rFonts w:ascii="Arial" w:hAnsi="Arial" w:cs="Arial"/>
+          <w:lang w:val="en-CH"/>
+        </w:rPr>
+        <w:t> </w:t>
+      </w:r>
+      <w:r>
+        <w:rPr>
+          <w:lang w:val="en-CH"/>
+        </w:rPr>
+        <w:t xml:space="preserve">B. </w:t>
+      </w:r>
+      <w:proofErr w:type="spellStart"/>
+      <w:r>
+        <w:rPr>
+          <w:lang w:val="en-CH"/>
+        </w:rPr>
+        <w:t>Authentifizierung</w:t>
+      </w:r>
+      <w:proofErr w:type="spellEnd"/>
+      <w:r>
+        <w:rPr>
+          <w:lang w:val="en-CH"/>
+        </w:rPr>
+        <w:t xml:space="preserve"> </w:t>
+      </w:r>
+      <w:proofErr w:type="spellStart"/>
+      <w:r>
+        <w:rPr>
+          <w:rFonts w:ascii="Aptos" w:hAnsi="Aptos" w:cs="Aptos"/>
+          <w:lang w:val="en-CH"/>
+        </w:rPr>
+        <w:t>ü</w:t>
+      </w:r>
+      <w:r>
+        <w:rPr>
+          <w:lang w:val="en-CH"/>
+        </w:rPr>
+        <w:t>ber</w:t>
+      </w:r>
+      <w:proofErr w:type="spellEnd"/>
+      <w:r>
+        <w:rPr>
+          <w:lang w:val="en-CH"/>
+        </w:rPr>
+        <w:t xml:space="preserve"> JWT).</w:t>
+      </w:r>
+    </w:p>
+    <w:p>
+      <w:pPr>
+        <w:spacing w:after="0"/>
+        <w:rPr>
+          <w:b/>
+          <w:bCs/>
+          <w:lang w:val="en-CH"/>
+        </w:rPr>
+      </w:pPr>
+      <w:proofErr w:type="spellStart"/>
+      <w:r>
+        <w:rPr>
+          <w:b/>
+          <w:bCs/>
+          <w:lang w:val="en-CH"/>
+        </w:rPr>
+        <w:t>Datenbank</w:t>
+      </w:r>
+      <w:proofErr w:type="spellEnd"/>
+      <w:r>
+        <w:rPr>
+          <w:b/>
+          <w:bCs/>
+          <w:lang w:val="en-CH"/>
+        </w:rPr>
+        <w:t>:</w:t>
+      </w:r>
+    </w:p>
+    <w:p>
+      <w:pPr>
+        <w:spacing w:after="0"/>
+        <w:rPr>
+          <w:lang w:val="en-CH"/>
+        </w:rPr>
+      </w:pPr>
+      <w:r>
+        <w:rPr>
+          <w:lang w:val="en-CH"/>
+        </w:rPr>
+        <w:t>Die SQL-</w:t>
+      </w:r>
+      <w:proofErr w:type="spellStart"/>
+      <w:r>
+        <w:rPr>
+          <w:lang w:val="en-CH"/>
+        </w:rPr>
+        <w:t>Datenbank</w:t>
+      </w:r>
+      <w:proofErr w:type="spellEnd"/>
+      <w:r>
+        <w:rPr>
+          <w:lang w:val="en-CH"/>
+        </w:rPr>
+        <w:t xml:space="preserve"> </w:t>
+      </w:r>
+      <w:proofErr w:type="spellStart"/>
+      <w:r>
+        <w:rPr>
+          <w:lang w:val="en-CH"/>
+        </w:rPr>
+        <w:t>ist</w:t>
+      </w:r>
+      <w:proofErr w:type="spellEnd"/>
+      <w:r>
+        <w:rPr>
+          <w:lang w:val="en-CH"/>
+        </w:rPr>
+        <w:t xml:space="preserve"> </w:t>
+      </w:r>
+      <w:proofErr w:type="spellStart"/>
+      <w:r>
+        <w:rPr>
+          <w:lang w:val="en-CH"/>
+        </w:rPr>
+        <w:t>strukturiert</w:t>
+      </w:r>
+      <w:proofErr w:type="spellEnd"/>
+      <w:r>
+        <w:rPr>
+          <w:lang w:val="en-CH"/>
+        </w:rPr>
+        <w:t xml:space="preserve"> und </w:t>
+      </w:r>
+      <w:proofErr w:type="spellStart"/>
+      <w:r>
+        <w:rPr>
+          <w:lang w:val="en-CH"/>
+        </w:rPr>
+        <w:t>vorbereitet</w:t>
+      </w:r>
+      <w:proofErr w:type="spellEnd"/>
+      <w:r>
+        <w:rPr>
+          <w:lang w:val="en-CH"/>
+        </w:rPr>
+        <w:t xml:space="preserve"> für:</w:t>
+      </w:r>
+    </w:p>
+    <w:p>
+      <w:pPr>
+        <w:numPr>
+          <w:ilvl w:val="0"/>
+          <w:numId w:val="12"/>
+        </w:numPr>
+        <w:spacing w:after="0"/>
+        <w:rPr>
+          <w:lang w:val="en-CH"/>
+        </w:rPr>
+      </w:pPr>
+      <w:proofErr w:type="spellStart"/>
+      <w:r>
+        <w:rPr>
+          <w:lang w:val="en-CH"/>
+        </w:rPr>
+        <w:t>Mehrsprachige</w:t>
+      </w:r>
+      <w:proofErr w:type="spellEnd"/>
+      <w:r>
+        <w:rPr>
+          <w:lang w:val="en-CH"/>
+        </w:rPr>
+        <w:t xml:space="preserve"> </w:t>
+      </w:r>
+      <w:proofErr w:type="gramStart"/>
+      <w:r>
+        <w:rPr>
+          <w:lang w:val="en-CH"/>
+        </w:rPr>
+        <w:t>Post-</w:t>
+      </w:r>
+      <w:proofErr w:type="spellStart"/>
+      <w:r>
+        <w:rPr>
+          <w:lang w:val="en-CH"/>
+        </w:rPr>
+        <w:t>Inhalte</w:t>
+      </w:r>
+      <w:proofErr w:type="spellEnd"/>
+      <w:proofErr w:type="gramEnd"/>
+    </w:p>
+    <w:p>
+      <w:pPr>
+        <w:numPr>
+          <w:ilvl w:val="0"/>
+          <w:numId w:val="12"/>
+        </w:numPr>
+        <w:spacing w:after="0"/>
+        <w:rPr>
+          <w:lang w:val="en-CH"/>
+        </w:rPr>
+      </w:pPr>
+      <w:proofErr w:type="spellStart"/>
+      <w:r>
+        <w:rPr>
+          <w:lang w:val="en-CH"/>
+        </w:rPr>
+        <w:t>Benutzerprofile</w:t>
+      </w:r>
+      <w:proofErr w:type="spellEnd"/>
+    </w:p>
+    <w:p>
+      <w:pPr>
+        <w:numPr>
+          <w:ilvl w:val="0"/>
+          <w:numId w:val="12"/>
+        </w:numPr>
+        <w:spacing w:after="0"/>
+        <w:rPr>
+          <w:lang w:val="en-CH"/>
+        </w:rPr>
+      </w:pPr>
+      <w:proofErr w:type="spellStart"/>
+      <w:r>
+        <w:rPr>
+          <w:lang w:val="en-CH"/>
+        </w:rPr>
+        <w:t>Spätere</w:t>
+      </w:r>
+      <w:proofErr w:type="spellEnd"/>
+      <w:r>
+        <w:rPr>
+          <w:lang w:val="en-CH"/>
+        </w:rPr>
+        <w:t xml:space="preserve"> </w:t>
+      </w:r>
+      <w:proofErr w:type="spellStart"/>
+      <w:r>
+        <w:rPr>
+          <w:lang w:val="en-CH"/>
+        </w:rPr>
+        <w:t>Funktionen</w:t>
+      </w:r>
+      <w:proofErr w:type="spellEnd"/>
+      <w:r>
+        <w:rPr>
+          <w:lang w:val="en-CH"/>
+        </w:rPr>
+        <w:t xml:space="preserve"> </w:t>
+      </w:r>
+      <w:proofErr w:type="spellStart"/>
+      <w:r>
+        <w:rPr>
+          <w:lang w:val="en-CH"/>
+        </w:rPr>
+        <w:t>wie</w:t>
+      </w:r>
+      <w:proofErr w:type="spellEnd"/>
+      <w:r>
+        <w:rPr>
+          <w:lang w:val="en-CH"/>
+        </w:rPr>
+        <w:t xml:space="preserve"> Feed, Likes, Uploads</w:t>
+      </w:r>
+    </w:p>
+    <w:p>
+      <w:pPr>
+        <w:spacing w:after="0"/>
+        <w:rPr>
+          <w:b/>
+          <w:bCs/>
+          <w:lang w:val="en-CH"/>
+        </w:rPr>
+      </w:pPr>
+      <w:proofErr w:type="spellStart"/>
+      <w:r>
+        <w:rPr>
+          <w:b/>
+          <w:bCs/>
+          <w:lang w:val="en-CH"/>
+        </w:rPr>
+        <w:t>Partnersystem</w:t>
+      </w:r>
+      <w:proofErr w:type="spellEnd"/>
+      <w:r>
+        <w:rPr>
+          <w:b/>
+          <w:bCs/>
+          <w:lang w:val="en-CH"/>
+        </w:rPr>
+        <w:t xml:space="preserve"> „</w:t>
+      </w:r>
+      <w:proofErr w:type="spellStart"/>
+      <w:proofErr w:type="gramStart"/>
+      <w:r>
+        <w:rPr>
+          <w:b/>
+          <w:bCs/>
+          <w:lang w:val="en-CH"/>
+        </w:rPr>
+        <w:t>ChipslyFans</w:t>
+      </w:r>
+      <w:proofErr w:type="spellEnd"/>
+      <w:r>
+        <w:rPr>
+          <w:b/>
+          <w:bCs/>
+          <w:lang w:val="en-CH"/>
+        </w:rPr>
+        <w:t>“</w:t>
+      </w:r>
+      <w:proofErr w:type="gramEnd"/>
+      <w:r>
+        <w:rPr>
+          <w:b/>
+          <w:bCs/>
+          <w:lang w:val="en-CH"/>
+        </w:rPr>
+        <w:t>:</w:t>
+      </w:r>
+    </w:p>
+    <w:p>
+      <w:pPr>
+        <w:spacing w:after="0"/>
+        <w:rPr>
+          <w:lang w:val="en-CH"/>
+        </w:rPr>
+      </w:pPr>
+      <w:r>
+        <w:rPr>
+          <w:lang w:val="en-CH"/>
+        </w:rPr>
+        <w:t xml:space="preserve">Die </w:t>
+      </w:r>
+      <w:proofErr w:type="spellStart"/>
+      <w:r>
+        <w:rPr>
+          <w:lang w:val="en-CH"/>
+        </w:rPr>
+        <w:t>Kooperation</w:t>
+      </w:r>
+      <w:proofErr w:type="spellEnd"/>
+      <w:r>
+        <w:rPr>
+          <w:lang w:val="en-CH"/>
+        </w:rPr>
+        <w:t xml:space="preserve"> </w:t>
+      </w:r>
+      <w:proofErr w:type="spellStart"/>
+      <w:r>
+        <w:rPr>
+          <w:lang w:val="en-CH"/>
+        </w:rPr>
+        <w:t>mit</w:t>
+      </w:r>
+      <w:proofErr w:type="spellEnd"/>
+      <w:r>
+        <w:rPr>
+          <w:lang w:val="en-CH"/>
+        </w:rPr>
+        <w:t xml:space="preserve"> dem </w:t>
+      </w:r>
+      <w:proofErr w:type="spellStart"/>
+      <w:r>
+        <w:rPr>
+          <w:lang w:val="en-CH"/>
+        </w:rPr>
+        <w:t>Partnerprojekt</w:t>
+      </w:r>
+      <w:proofErr w:type="spellEnd"/>
+      <w:r>
+        <w:rPr>
+          <w:lang w:val="en-CH"/>
+        </w:rPr>
+        <w:t xml:space="preserve"> </w:t>
+      </w:r>
+      <w:proofErr w:type="spellStart"/>
+      <w:r>
+        <w:rPr>
+          <w:lang w:val="en-CH"/>
+        </w:rPr>
+        <w:t>ChipslyFans</w:t>
+      </w:r>
+      <w:proofErr w:type="spellEnd"/>
+      <w:r>
+        <w:rPr>
+          <w:lang w:val="en-CH"/>
+        </w:rPr>
+        <w:t xml:space="preserve"> </w:t>
+      </w:r>
+      <w:proofErr w:type="spellStart"/>
+      <w:r>
+        <w:rPr>
+          <w:lang w:val="en-CH"/>
+        </w:rPr>
+        <w:t>ist</w:t>
+      </w:r>
+      <w:proofErr w:type="spellEnd"/>
+      <w:r>
+        <w:rPr>
+          <w:lang w:val="en-CH"/>
+        </w:rPr>
+        <w:t xml:space="preserve"> in Arbeit. Es </w:t>
+      </w:r>
+      <w:proofErr w:type="spellStart"/>
+      <w:r>
+        <w:rPr>
+          <w:lang w:val="en-CH"/>
+        </w:rPr>
+        <w:t>wurden</w:t>
+      </w:r>
+      <w:proofErr w:type="spellEnd"/>
+      <w:r>
+        <w:rPr>
+          <w:lang w:val="en-CH"/>
+        </w:rPr>
+        <w:t xml:space="preserve"> </w:t>
+      </w:r>
+      <w:proofErr w:type="spellStart"/>
+      <w:r>
+        <w:rPr>
+          <w:lang w:val="en-CH"/>
+        </w:rPr>
+        <w:t>gemeinsame</w:t>
+      </w:r>
+      <w:proofErr w:type="spellEnd"/>
+      <w:r>
+        <w:rPr>
+          <w:lang w:val="en-CH"/>
+        </w:rPr>
+        <w:t xml:space="preserve"> Sessions </w:t>
+      </w:r>
+      <w:proofErr w:type="spellStart"/>
+      <w:r>
+        <w:rPr>
+          <w:lang w:val="en-CH"/>
+        </w:rPr>
+        <w:t>durchgeführt</w:t>
+      </w:r>
+      <w:proofErr w:type="spellEnd"/>
+      <w:r>
+        <w:rPr>
+          <w:lang w:val="en-CH"/>
+        </w:rPr>
+        <w:t xml:space="preserve">, um das API-Design </w:t>
+      </w:r>
+      <w:proofErr w:type="spellStart"/>
+      <w:r>
+        <w:rPr>
+          <w:lang w:val="en-CH"/>
+        </w:rPr>
+        <w:t>aufeinander</w:t>
+      </w:r>
+      <w:proofErr w:type="spellEnd"/>
+      <w:r>
+        <w:rPr>
+          <w:lang w:val="en-CH"/>
+        </w:rPr>
+        <w:t xml:space="preserve"> </w:t>
+      </w:r>
+      <w:proofErr w:type="spellStart"/>
+      <w:r>
+        <w:rPr>
+          <w:lang w:val="en-CH"/>
+        </w:rPr>
+        <w:t>abzustimmen</w:t>
+      </w:r>
+      <w:proofErr w:type="spellEnd"/>
+      <w:r>
+        <w:rPr>
+          <w:lang w:val="en-CH"/>
+        </w:rPr>
+        <w:t xml:space="preserve">. Ziel </w:t>
+      </w:r>
+      <w:proofErr w:type="spellStart"/>
+      <w:r>
+        <w:rPr>
+          <w:lang w:val="en-CH"/>
+        </w:rPr>
+        <w:t>ist</w:t>
+      </w:r>
+      <w:proofErr w:type="spellEnd"/>
+      <w:r>
+        <w:rPr>
+          <w:lang w:val="en-CH"/>
+        </w:rPr>
+        <w:t xml:space="preserve"> </w:t>
+      </w:r>
+      <w:proofErr w:type="spellStart"/>
+      <w:r>
+        <w:rPr>
+          <w:lang w:val="en-CH"/>
+        </w:rPr>
+        <w:t>eine</w:t>
+      </w:r>
+      <w:proofErr w:type="spellEnd"/>
+      <w:r>
+        <w:rPr>
+          <w:lang w:val="en-CH"/>
+        </w:rPr>
+        <w:t xml:space="preserve"> </w:t>
+      </w:r>
+      <w:proofErr w:type="spellStart"/>
+      <w:r>
+        <w:rPr>
+          <w:lang w:val="en-CH"/>
+        </w:rPr>
+        <w:t>saubere</w:t>
+      </w:r>
+      <w:proofErr w:type="spellEnd"/>
+      <w:r>
+        <w:rPr>
+          <w:lang w:val="en-CH"/>
+        </w:rPr>
+        <w:t xml:space="preserve"> Integration via REST-</w:t>
+      </w:r>
+      <w:proofErr w:type="spellStart"/>
+      <w:r>
+        <w:rPr>
+          <w:lang w:val="en-CH"/>
+        </w:rPr>
+        <w:t>Schnittstellen</w:t>
+      </w:r>
+      <w:proofErr w:type="spellEnd"/>
+      <w:r>
+        <w:rPr>
+          <w:lang w:val="en-CH"/>
+        </w:rPr>
+        <w:t>.</w:t>
+      </w:r>
+    </w:p>
+    <w:p>
+      <w:pPr>
+        <w:spacing w:after="0"/>
+        <w:rPr>
+          <w:b/>
+          <w:bCs/>
+          <w:lang w:val="en-CH"/>
+        </w:rPr>
+      </w:pPr>
+      <w:r>
+        <w:rPr>
+          <w:b/>
+          <w:bCs/>
+          <w:lang w:val="en-CH"/>
+        </w:rPr>
+        <w:t>Repositories:</w:t>
+      </w:r>
+    </w:p>
+    <w:p>
+      <w:pPr>
+        <w:spacing w:after="0"/>
+        <w:rPr>
+          <w:lang w:val="en-CH"/>
+        </w:rPr>
+      </w:pPr>
+      <w:r>
+        <w:rPr>
+          <w:lang w:val="en-CH"/>
+        </w:rPr>
+        <w:t xml:space="preserve">Die Zusammenarbeit </w:t>
+      </w:r>
+      <w:proofErr w:type="spellStart"/>
+      <w:r>
+        <w:rPr>
+          <w:lang w:val="en-CH"/>
+        </w:rPr>
+        <w:t>erfolgt</w:t>
+      </w:r>
+      <w:proofErr w:type="spellEnd"/>
+      <w:r>
+        <w:rPr>
+          <w:lang w:val="en-CH"/>
+        </w:rPr>
+        <w:t xml:space="preserve"> </w:t>
+      </w:r>
+      <w:proofErr w:type="spellStart"/>
+      <w:r>
+        <w:rPr>
+          <w:lang w:val="en-CH"/>
+        </w:rPr>
+        <w:t>weiterhin</w:t>
+      </w:r>
+      <w:proofErr w:type="spellEnd"/>
+      <w:r>
+        <w:rPr>
+          <w:lang w:val="en-CH"/>
+        </w:rPr>
+        <w:t xml:space="preserve"> </w:t>
+      </w:r>
+      <w:proofErr w:type="spellStart"/>
+      <w:r>
+        <w:rPr>
+          <w:lang w:val="en-CH"/>
+        </w:rPr>
+        <w:t>über</w:t>
+      </w:r>
+      <w:proofErr w:type="spellEnd"/>
+      <w:r>
+        <w:rPr>
+          <w:lang w:val="en-CH"/>
+        </w:rPr>
+        <w:t xml:space="preserve"> GitHub. Pull Requests, Commits und Issues </w:t>
+      </w:r>
+      <w:proofErr w:type="spellStart"/>
+      <w:r>
+        <w:rPr>
+          <w:lang w:val="en-CH"/>
+        </w:rPr>
+        <w:t>werden</w:t>
+      </w:r>
+      <w:proofErr w:type="spellEnd"/>
+      <w:r>
+        <w:rPr>
+          <w:lang w:val="en-CH"/>
+        </w:rPr>
+        <w:t xml:space="preserve"> </w:t>
+      </w:r>
+      <w:proofErr w:type="spellStart"/>
+      <w:r>
+        <w:rPr>
+          <w:lang w:val="en-CH"/>
+        </w:rPr>
+        <w:t>aktiv</w:t>
+      </w:r>
+      <w:proofErr w:type="spellEnd"/>
+      <w:r>
+        <w:rPr>
+          <w:lang w:val="en-CH"/>
+        </w:rPr>
+        <w:t xml:space="preserve"> </w:t>
+      </w:r>
+      <w:proofErr w:type="spellStart"/>
+      <w:r>
+        <w:rPr>
+          <w:lang w:val="en-CH"/>
+        </w:rPr>
+        <w:t>genutzt</w:t>
+      </w:r>
+      <w:proofErr w:type="spellEnd"/>
+      <w:r>
+        <w:rPr>
+          <w:lang w:val="en-CH"/>
+        </w:rPr>
+        <w:t xml:space="preserve">, um Fortschritt und </w:t>
+      </w:r>
+      <w:proofErr w:type="spellStart"/>
+      <w:r>
+        <w:rPr>
+          <w:lang w:val="en-CH"/>
+        </w:rPr>
+        <w:t>Aufgaben</w:t>
+      </w:r>
+      <w:proofErr w:type="spellEnd"/>
+      <w:r>
+        <w:rPr>
+          <w:lang w:val="en-CH"/>
+        </w:rPr>
+        <w:t xml:space="preserve"> </w:t>
+      </w:r>
+      <w:proofErr w:type="spellStart"/>
+      <w:r>
+        <w:rPr>
+          <w:lang w:val="en-CH"/>
+        </w:rPr>
+        <w:t>zu</w:t>
+      </w:r>
+      <w:proofErr w:type="spellEnd"/>
+      <w:r>
+        <w:rPr>
+          <w:lang w:val="en-CH"/>
+        </w:rPr>
+        <w:t xml:space="preserve"> </w:t>
+      </w:r>
+      <w:proofErr w:type="spellStart"/>
+      <w:r>
+        <w:rPr>
+          <w:lang w:val="en-CH"/>
+        </w:rPr>
+        <w:t>verwalten</w:t>
+      </w:r>
+      <w:proofErr w:type="spellEnd"/>
+      <w:r>
+        <w:rPr>
+          <w:lang w:val="en-CH"/>
+        </w:rPr>
+        <w:t>.</w:t>
       </w:r>
     </w:p>
     <w:p>
@@ -1200,69 +3063,266 @@
     </w:p>
     <w:p>
       <w:pPr>
+        <w:pStyle w:val="ListParagraph"/>
         <w:numPr>
           <w:ilvl w:val="0"/>
-          <w:numId w:val="9"/>
+          <w:numId w:val="14"/>
         </w:numPr>
-      </w:pPr>
-      <w:r>
-        <w:t>Abschluss der Frontend-Startseite</w:t>
-      </w:r>
-    </w:p>
-    <w:p>
-      <w:pPr>
+        <w:rPr>
+          <w:lang w:val="en-CH"/>
+        </w:rPr>
+      </w:pPr>
+      <w:proofErr w:type="spellStart"/>
+      <w:r>
+        <w:rPr>
+          <w:lang w:val="en-CH"/>
+        </w:rPr>
+        <w:t>Finalisierung</w:t>
+      </w:r>
+      <w:proofErr w:type="spellEnd"/>
+      <w:r>
+        <w:rPr>
+          <w:lang w:val="en-CH"/>
+        </w:rPr>
+        <w:t xml:space="preserve"> des Backend-Logins </w:t>
+      </w:r>
+      <w:proofErr w:type="spellStart"/>
+      <w:r>
+        <w:rPr>
+          <w:lang w:val="en-CH"/>
+        </w:rPr>
+        <w:t>mit</w:t>
+      </w:r>
+      <w:proofErr w:type="spellEnd"/>
+      <w:r>
+        <w:rPr>
+          <w:lang w:val="en-CH"/>
+        </w:rPr>
+        <w:t xml:space="preserve"> Refresh Tokens</w:t>
+      </w:r>
+    </w:p>
+    <w:p>
+      <w:pPr>
+        <w:pStyle w:val="ListParagraph"/>
         <w:numPr>
           <w:ilvl w:val="0"/>
-          <w:numId w:val="9"/>
+          <w:numId w:val="14"/>
         </w:numPr>
-      </w:pPr>
-      <w:r>
-        <w:t>Entwicklung des Backends inkl. Datenbankanbindung</w:t>
-      </w:r>
-    </w:p>
-    <w:p>
-      <w:pPr>
+        <w:rPr>
+          <w:lang w:val="en-CH"/>
+        </w:rPr>
+      </w:pPr>
+      <w:r>
+        <w:rPr>
+          <w:lang w:val="en-CH"/>
+        </w:rPr>
+        <w:t xml:space="preserve">Aufbau der </w:t>
+      </w:r>
+      <w:proofErr w:type="gramStart"/>
+      <w:r>
+        <w:rPr>
+          <w:lang w:val="en-CH"/>
+        </w:rPr>
+        <w:t>Post-</w:t>
+      </w:r>
+      <w:proofErr w:type="spellStart"/>
+      <w:r>
+        <w:rPr>
+          <w:lang w:val="en-CH"/>
+        </w:rPr>
+        <w:t>Funktion</w:t>
+      </w:r>
+      <w:proofErr w:type="spellEnd"/>
+      <w:proofErr w:type="gramEnd"/>
+      <w:r>
+        <w:rPr>
+          <w:lang w:val="en-CH"/>
+        </w:rPr>
+        <w:t xml:space="preserve"> </w:t>
+      </w:r>
+    </w:p>
+    <w:p>
+      <w:pPr>
+        <w:pStyle w:val="ListParagraph"/>
         <w:numPr>
           <w:ilvl w:val="0"/>
-          <w:numId w:val="9"/>
+          <w:numId w:val="14"/>
         </w:numPr>
-      </w:pPr>
-      <w:r>
-        <w:t>Verknüpfung ChipsyTok &amp; ChipslyFans</w:t>
-      </w:r>
-    </w:p>
-    <w:p>
-      <w:pPr>
+        <w:rPr>
+          <w:lang w:val="en-CH"/>
+        </w:rPr>
+      </w:pPr>
+      <w:proofErr w:type="spellStart"/>
+      <w:r>
+        <w:rPr>
+          <w:lang w:val="en-CH"/>
+        </w:rPr>
+        <w:t>Verknüpfung</w:t>
+      </w:r>
+      <w:proofErr w:type="spellEnd"/>
+      <w:r>
+        <w:rPr>
+          <w:lang w:val="en-CH"/>
+        </w:rPr>
+        <w:t xml:space="preserve"> </w:t>
+      </w:r>
+      <w:proofErr w:type="spellStart"/>
+      <w:r>
+        <w:rPr>
+          <w:lang w:val="en-CH"/>
+        </w:rPr>
+        <w:t>mit</w:t>
+      </w:r>
+      <w:proofErr w:type="spellEnd"/>
+      <w:r>
+        <w:rPr>
+          <w:lang w:val="en-CH"/>
+        </w:rPr>
+        <w:t xml:space="preserve"> </w:t>
+      </w:r>
+      <w:proofErr w:type="spellStart"/>
+      <w:r>
+        <w:rPr>
+          <w:lang w:val="en-CH"/>
+        </w:rPr>
+        <w:t>ChipslyFans</w:t>
+      </w:r>
+      <w:proofErr w:type="spellEnd"/>
+    </w:p>
+    <w:p>
+      <w:pPr>
+        <w:pStyle w:val="ListParagraph"/>
         <w:numPr>
           <w:ilvl w:val="0"/>
-          <w:numId w:val="9"/>
+          <w:numId w:val="14"/>
         </w:numPr>
-      </w:pPr>
-      <w:r>
-        <w:t>Vorbereitung auf erste Integrations- und Funktionstests</w:t>
-      </w:r>
-    </w:p>
-    <w:p>
-      <w:pPr>
+        <w:rPr>
+          <w:lang w:val="en-CH"/>
+        </w:rPr>
+      </w:pPr>
+      <w:r>
+        <w:rPr>
+          <w:lang w:val="en-CH"/>
+        </w:rPr>
+        <w:t xml:space="preserve">Hosting und Deployment </w:t>
+      </w:r>
+    </w:p>
+    <w:p>
+      <w:pPr>
+        <w:pStyle w:val="ListParagraph"/>
         <w:numPr>
           <w:ilvl w:val="0"/>
-          <w:numId w:val="9"/>
+          <w:numId w:val="14"/>
         </w:numPr>
-      </w:pPr>
-      <w:r>
-        <w:t>Weiterführung der Mehrsprachigkeit auf Datenbankebene</w:t>
-      </w:r>
-    </w:p>
-    <w:p>
-      <w:pPr>
+        <w:rPr>
+          <w:lang w:val="en-CH"/>
+        </w:rPr>
+      </w:pPr>
+      <w:r>
+        <w:rPr>
+          <w:lang w:val="en-CH"/>
+        </w:rPr>
+        <w:t xml:space="preserve">Erste </w:t>
+      </w:r>
+      <w:proofErr w:type="spellStart"/>
+      <w:r>
+        <w:rPr>
+          <w:lang w:val="en-CH"/>
+        </w:rPr>
+        <w:t>Integrationstests</w:t>
+      </w:r>
+      <w:proofErr w:type="spellEnd"/>
+      <w:r>
+        <w:rPr>
+          <w:lang w:val="en-CH"/>
+        </w:rPr>
+        <w:t xml:space="preserve"> </w:t>
+      </w:r>
+      <w:proofErr w:type="spellStart"/>
+      <w:r>
+        <w:rPr>
+          <w:lang w:val="en-CH"/>
+        </w:rPr>
+        <w:t>zwischen</w:t>
+      </w:r>
+      <w:proofErr w:type="spellEnd"/>
+      <w:r>
+        <w:rPr>
+          <w:lang w:val="en-CH"/>
+        </w:rPr>
+        <w:t xml:space="preserve"> Frontend und Backend</w:t>
+      </w:r>
+    </w:p>
+    <w:p>
+      <w:pPr>
+        <w:pStyle w:val="ListParagraph"/>
         <w:numPr>
           <w:ilvl w:val="0"/>
-          <w:numId w:val="9"/>
+          <w:numId w:val="14"/>
         </w:numPr>
-      </w:pPr>
-      <w:r>
-        <w:t>Hosting-Vorbereitung für das Backend</w:t>
-      </w:r>
+        <w:rPr>
+          <w:lang w:val="en-CH"/>
+        </w:rPr>
+      </w:pPr>
+      <w:r>
+        <w:rPr>
+          <w:lang w:val="en-CH"/>
+        </w:rPr>
+        <w:t>Unit-Tests für Backend (z.</w:t>
+      </w:r>
+      <w:r>
+        <w:rPr>
+          <w:rFonts w:ascii="Arial" w:hAnsi="Arial" w:cs="Arial"/>
+          <w:lang w:val="en-CH"/>
+        </w:rPr>
+        <w:t> </w:t>
+      </w:r>
+      <w:r>
+        <w:rPr>
+          <w:lang w:val="en-CH"/>
+        </w:rPr>
+        <w:t xml:space="preserve">B. </w:t>
+      </w:r>
+      <w:proofErr w:type="spellStart"/>
+      <w:r>
+        <w:rPr>
+          <w:lang w:val="en-CH"/>
+        </w:rPr>
+        <w:t>mit</w:t>
+      </w:r>
+      <w:proofErr w:type="spellEnd"/>
+      <w:r>
+        <w:rPr>
+          <w:lang w:val="en-CH"/>
+        </w:rPr>
+        <w:t xml:space="preserve"> Jest)</w:t>
+      </w:r>
+    </w:p>
+    <w:p>
+      <w:pPr>
+        <w:pStyle w:val="ListParagraph"/>
+        <w:numPr>
+          <w:ilvl w:val="0"/>
+          <w:numId w:val="14"/>
+        </w:numPr>
+        <w:rPr>
+          <w:lang w:val="en-CH"/>
+        </w:rPr>
+      </w:pPr>
+      <w:r>
+        <w:rPr>
+          <w:lang w:val="en-CH"/>
+        </w:rPr>
+        <w:t xml:space="preserve">Frontend </w:t>
+      </w:r>
+      <w:proofErr w:type="spellStart"/>
+      <w:r>
+        <w:rPr>
+          <w:lang w:val="en-CH"/>
+        </w:rPr>
+        <w:t>verfeinern</w:t>
+      </w:r>
+      <w:proofErr w:type="spellEnd"/>
     </w:p>
     <w:p>
       <w:r>
@@ -1285,7 +3345,31 @@
       <w:bookmarkEnd w:id="3"/>
       <w:r>
         <w:br/>
-        <w:t>ChipsyTok ist auf einem sehr guten Weg. Unser Team arbeitet effizient und produktiv, wodurch wir aktuell sogar schneller als geplant vorankommen. Mit klaren nächsten Schritten und einer guten Teamdynamik sind wir zuversichtlich, dass wir das Projekt erfolgreich abschliessen werden.</w:t>
+      </w:r>
+      <w:r>
+        <w:t xml:space="preserve">Wir sind mit dem bisherigen Fortschritt sehr zufrieden. Das Projekt verläuft weiterhin </w:t>
+      </w:r>
+      <w:r>
+        <w:rPr>
+          <w:b/>
+          <w:bCs/>
+        </w:rPr>
+        <w:t>schneller als geplant</w:t>
+      </w:r>
+      <w:r>
+        <w:t xml:space="preserve">. Die Zusammenarbeit im Team ist konstruktiv und effektiv. Die grössten Herausforderungen (Backend-Verbindung, Partnerintegration) wurden erfolgreich angegangen. Wir sind auf einem guten Weg zur erfolgreichen Fertigstellung von </w:t>
+      </w:r>
+      <w:proofErr w:type="spellStart"/>
+      <w:r>
+        <w:rPr>
+          <w:i/>
+          <w:iCs/>
+        </w:rPr>
+        <w:t>ChipsyTok</w:t>
+      </w:r>
+      <w:proofErr w:type="spellEnd"/>
+      <w:r>
+        <w:t>.</w:t>
       </w:r>
     </w:p>
     <w:p>
@@ -1325,6 +3409,9 @@
         <w:jc w:val="center"/>
       </w:pPr>
       <w:r>
+        <w:rPr>
+          <w:noProof/>
+        </w:rPr>
         <w:drawing>
           <wp:inline distT="0" distB="0" distL="0" distR="0" wp14:anchorId="2867FE0D" wp14:editId="5289B70E">
             <wp:extent cx="5731510" cy="3117850"/>
@@ -1376,6 +3463,9 @@
     </w:p>
     <w:p>
       <w:r>
+        <w:rPr>
+          <w:noProof/>
+        </w:rPr>
         <w:drawing>
           <wp:inline distT="0" distB="0" distL="0" distR="0" wp14:anchorId="13A72108" wp14:editId="35E53ADC">
             <wp:extent cx="5731510" cy="3128010"/>
@@ -1413,26 +3503,7 @@
         </w:drawing>
       </w:r>
     </w:p>
-    <w:p>
-      <w:pPr>
-        <w:jc w:val="center"/>
-      </w:pPr>
-    </w:p>
-    <w:p>
-      <w:pPr>
-        <w:jc w:val="center"/>
-      </w:pPr>
-    </w:p>
-    <w:p>
-      <w:pPr>
-        <w:jc w:val="center"/>
-      </w:pPr>
-    </w:p>
-    <w:p>
-      <w:pPr>
-        <w:jc w:val="center"/>
-      </w:pPr>
-    </w:p>
+    <w:p/>
     <w:p>
       <w:pPr>
         <w:jc w:val="center"/>
@@ -1445,7 +3516,15 @@
       </w:pPr>
       <w:bookmarkStart w:id="7" w:name="_Toc198550226"/>
       <w:r>
-        <w:t>Login seite:</w:t>
+        <w:t xml:space="preserve">Login </w:t>
+      </w:r>
+      <w:proofErr w:type="spellStart"/>
+      <w:r>
+        <w:t>seite</w:t>
+      </w:r>
+      <w:proofErr w:type="spellEnd"/>
+      <w:r>
+        <w:t>:</w:t>
       </w:r>
       <w:bookmarkEnd w:id="7"/>
     </w:p>
@@ -1454,6 +3533,9 @@
         <w:jc w:val="center"/>
       </w:pPr>
       <w:r>
+        <w:rPr>
+          <w:noProof/>
+        </w:rPr>
         <w:drawing>
           <wp:inline distT="0" distB="0" distL="0" distR="0" wp14:anchorId="31CE79AA" wp14:editId="331DFCDE">
             <wp:extent cx="5731510" cy="3125470"/>
@@ -1521,6 +3603,7 @@
       </w:r>
       <w:r>
         <w:rPr>
+          <w:noProof/>
           <w:lang w:val="en-US"/>
         </w:rPr>
         <w:drawing>
@@ -1588,6 +3671,7 @@
       <w:r>
         <w:rPr>
           <w:rStyle w:val="Heading3Char"/>
+          <w:noProof/>
           <w:lang w:val="en-US"/>
         </w:rPr>
         <w:drawing>
@@ -1733,6 +3817,7 @@
       </w:pPr>
       <w:r>
         <w:rPr>
+          <w:noProof/>
           <w:lang w:val="en-US"/>
         </w:rPr>
         <w:drawing>
@@ -1805,6 +3890,7 @@
       <w:r>
         <w:rPr>
           <w:rFonts w:asciiTheme="majorHAnsi" w:eastAsiaTheme="majorEastAsia" w:hAnsiTheme="majorHAnsi" w:cstheme="majorBidi"/>
+          <w:noProof/>
           <w:sz w:val="32"/>
           <w:szCs w:val="32"/>
           <w:lang w:val="en-US"/>
@@ -1888,6 +3974,7 @@
       <w:r>
         <w:rPr>
           <w:rFonts w:asciiTheme="majorHAnsi" w:eastAsiaTheme="majorEastAsia" w:hAnsiTheme="majorHAnsi" w:cstheme="majorBidi"/>
+          <w:noProof/>
           <w:sz w:val="32"/>
           <w:szCs w:val="32"/>
           <w:lang w:val="en-US"/>
@@ -1928,50 +4015,6 @@
           </wp:inline>
         </w:drawing>
       </w:r>
-    </w:p>
-    <w:p>
-      <w:pPr>
-        <w:jc w:val="center"/>
-        <w:rPr>
-          <w:rFonts w:asciiTheme="majorHAnsi" w:eastAsiaTheme="majorEastAsia" w:hAnsiTheme="majorHAnsi" w:cstheme="majorBidi"/>
-          <w:sz w:val="32"/>
-          <w:szCs w:val="32"/>
-          <w:lang w:val="en-US"/>
-        </w:rPr>
-      </w:pPr>
-    </w:p>
-    <w:p>
-      <w:pPr>
-        <w:jc w:val="center"/>
-        <w:rPr>
-          <w:rFonts w:asciiTheme="majorHAnsi" w:eastAsiaTheme="majorEastAsia" w:hAnsiTheme="majorHAnsi" w:cstheme="majorBidi"/>
-          <w:sz w:val="32"/>
-          <w:szCs w:val="32"/>
-          <w:lang w:val="en-US"/>
-        </w:rPr>
-      </w:pPr>
-    </w:p>
-    <w:p>
-      <w:pPr>
-        <w:jc w:val="center"/>
-        <w:rPr>
-          <w:rFonts w:asciiTheme="majorHAnsi" w:eastAsiaTheme="majorEastAsia" w:hAnsiTheme="majorHAnsi" w:cstheme="majorBidi"/>
-          <w:sz w:val="32"/>
-          <w:szCs w:val="32"/>
-          <w:lang w:val="en-US"/>
-        </w:rPr>
-      </w:pPr>
-    </w:p>
-    <w:p>
-      <w:pPr>
-        <w:jc w:val="center"/>
-        <w:rPr>
-          <w:rFonts w:asciiTheme="majorHAnsi" w:eastAsiaTheme="majorEastAsia" w:hAnsiTheme="majorHAnsi" w:cstheme="majorBidi"/>
-          <w:sz w:val="32"/>
-          <w:szCs w:val="32"/>
-          <w:lang w:val="en-US"/>
-        </w:rPr>
-      </w:pPr>
     </w:p>
     <w:p>
       <w:pPr>
@@ -2137,8 +4180,13 @@
           </w:pBdr>
           <w:jc w:val="right"/>
         </w:pPr>
+        <w:proofErr w:type="spellStart"/>
         <w:r>
-          <w:t xml:space="preserve">ChipsyTok                                                                                                                                                                       </w:t>
+          <w:t>ChipsyTok</w:t>
+        </w:r>
+        <w:proofErr w:type="spellEnd"/>
+        <w:r>
+          <w:t xml:space="preserve">                                                                                                                                                                       </w:t>
         </w:r>
         <w:r>
           <w:fldChar w:fldCharType="begin"/>
@@ -2218,8 +4266,13 @@
     </w:r>
     <w:r>
       <w:tab/>
-      <w:t>Alessio, Jamie, Kush</w:t>
+      <w:t xml:space="preserve">Alessio, Jamie, </w:t>
     </w:r>
+    <w:proofErr w:type="spellStart"/>
+    <w:r>
+      <w:t>Kush</w:t>
+    </w:r>
+    <w:proofErr w:type="spellEnd"/>
   </w:p>
 </w:hdr>
 </file>
@@ -2227,6 +4280,304 @@
 <file path=word/numbering.xml><?xml version="1.0" encoding="utf-8"?>
 <w:numbering xmlns:wpc="http://schemas.microsoft.com/office/word/2010/wordprocessingCanvas" xmlns:cx="http://schemas.microsoft.com/office/drawing/2014/chartex" xmlns:cx1="http://schemas.microsoft.com/office/drawing/2015/9/8/chartex" xmlns:cx2="http://schemas.microsoft.com/office/drawing/2015/10/21/chartex" xmlns:cx3="http://schemas.microsoft.com/office/drawing/2016/5/9/chartex" xmlns:cx4="http://schemas.microsoft.com/office/drawing/2016/5/10/chartex" xmlns:cx5="http://schemas.microsoft.com/office/drawing/2016/5/11/chartex" xmlns:cx6="http://schemas.microsoft.com/office/drawing/2016/5/12/chartex" xmlns:cx7="http://schemas.microsoft.com/office/drawing/2016/5/13/chartex" xmlns:cx8="http://schemas.microsoft.com/office/drawing/2016/5/14/chartex" xmlns:mc="http://schemas.openxmlformats.org/markup-compatibility/2006" xmlns:aink="http://schemas.microsoft.com/office/drawing/2016/ink" xmlns:am3d="http://schemas.microsoft.com/office/drawing/2017/model3d" xmlns:o="urn:schemas-microsoft-com:office:office" xmlns:oel="http://schemas.microsoft.com/office/2019/extlst" xmlns:r="http://schemas.openxmlformats.org/officeDocument/2006/relationships" xmlns:m="http://schemas.openxmlformats.org/officeDocument/2006/math" xmlns:v="urn:schemas-microsoft-com:vml" xmlns:wp14="http://schemas.microsoft.com/office/word/2010/wordprocessingDrawing" xmlns:wp="http://schemas.openxmlformats.org/drawingml/2006/wordprocessingDrawing" xmlns:w10="urn:schemas-microsoft-com:office:word" xmlns:w="http://schemas.openxmlformats.org/wordprocessingml/2006/main" xmlns:w14="http://schemas.microsoft.com/office/word/2010/wordml" xmlns:w15="http://schemas.microsoft.com/office/word/2012/wordml" xmlns:w16cex="http://schemas.microsoft.com/office/word/2018/wordml/cex" xmlns:w16cid="http://schemas.microsoft.com/office/word/2016/wordml/cid" xmlns:w16="http://schemas.microsoft.com/office/word/2018/wordml" xmlns:w16du="http://schemas.microsoft.com/office/word/2023/wordml/word16du" xmlns:w16sdtdh="http://schemas.microsoft.com/office/word/2020/wordml/sdtdatahash" xmlns:w16sdtfl="http://schemas.microsoft.com/office/word/2024/wordml/sdtformatlock" xmlns:w16se="http://schemas.microsoft.com/office/word/2015/wordml/symex" xmlns:wpg="http://schemas.microsoft.com/office/word/2010/wordprocessingGroup" xmlns:wpi="http://schemas.microsoft.com/office/word/2010/wordprocessingInk" xmlns:wne="http://schemas.microsoft.com/office/word/2006/wordml" xmlns:wps="http://schemas.microsoft.com/office/word/2010/wordprocessingShape" mc:Ignorable="w14 w15 w16se w16cid w16 w16cex w16sdtdh w16sdtfl w16du wp14">
   <w:abstractNum w:abstractNumId="0" w15:restartNumberingAfterBreak="0">
+    <w:nsid w:val="11C43A03"/>
+    <w:multiLevelType w:val="multilevel"/>
+    <w:tmpl w:val="9094E020"/>
+    <w:lvl w:ilvl="0">
+      <w:start w:val="1"/>
+      <w:numFmt w:val="bullet"/>
+      <w:lvlText w:val=""/>
+      <w:lvlJc w:val="left"/>
+      <w:pPr>
+        <w:tabs>
+          <w:tab w:val="num" w:pos="720"/>
+        </w:tabs>
+        <w:ind w:left="720" w:hanging="360"/>
+      </w:pPr>
+      <w:rPr>
+        <w:rFonts w:ascii="Symbol" w:hAnsi="Symbol" w:hint="default"/>
+        <w:sz w:val="20"/>
+      </w:rPr>
+    </w:lvl>
+    <w:lvl w:ilvl="1" w:tentative="1">
+      <w:start w:val="1"/>
+      <w:numFmt w:val="bullet"/>
+      <w:lvlText w:val="o"/>
+      <w:lvlJc w:val="left"/>
+      <w:pPr>
+        <w:tabs>
+          <w:tab w:val="num" w:pos="1440"/>
+        </w:tabs>
+        <w:ind w:left="1440" w:hanging="360"/>
+      </w:pPr>
+      <w:rPr>
+        <w:rFonts w:ascii="Courier New" w:hAnsi="Courier New" w:hint="default"/>
+        <w:sz w:val="20"/>
+      </w:rPr>
+    </w:lvl>
+    <w:lvl w:ilvl="2" w:tentative="1">
+      <w:start w:val="1"/>
+      <w:numFmt w:val="bullet"/>
+      <w:lvlText w:val=""/>
+      <w:lvlJc w:val="left"/>
+      <w:pPr>
+        <w:tabs>
+          <w:tab w:val="num" w:pos="2160"/>
+        </w:tabs>
+        <w:ind w:left="2160" w:hanging="360"/>
+      </w:pPr>
+      <w:rPr>
+        <w:rFonts w:ascii="Wingdings" w:hAnsi="Wingdings" w:hint="default"/>
+        <w:sz w:val="20"/>
+      </w:rPr>
+    </w:lvl>
+    <w:lvl w:ilvl="3" w:tentative="1">
+      <w:start w:val="1"/>
+      <w:numFmt w:val="bullet"/>
+      <w:lvlText w:val=""/>
+      <w:lvlJc w:val="left"/>
+      <w:pPr>
+        <w:tabs>
+          <w:tab w:val="num" w:pos="2880"/>
+        </w:tabs>
+        <w:ind w:left="2880" w:hanging="360"/>
+      </w:pPr>
+      <w:rPr>
+        <w:rFonts w:ascii="Wingdings" w:hAnsi="Wingdings" w:hint="default"/>
+        <w:sz w:val="20"/>
+      </w:rPr>
+    </w:lvl>
+    <w:lvl w:ilvl="4" w:tentative="1">
+      <w:start w:val="1"/>
+      <w:numFmt w:val="bullet"/>
+      <w:lvlText w:val=""/>
+      <w:lvlJc w:val="left"/>
+      <w:pPr>
+        <w:tabs>
+          <w:tab w:val="num" w:pos="3600"/>
+        </w:tabs>
+        <w:ind w:left="3600" w:hanging="360"/>
+      </w:pPr>
+      <w:rPr>
+        <w:rFonts w:ascii="Wingdings" w:hAnsi="Wingdings" w:hint="default"/>
+        <w:sz w:val="20"/>
+      </w:rPr>
+    </w:lvl>
+    <w:lvl w:ilvl="5" w:tentative="1">
+      <w:start w:val="1"/>
+      <w:numFmt w:val="bullet"/>
+      <w:lvlText w:val=""/>
+      <w:lvlJc w:val="left"/>
+      <w:pPr>
+        <w:tabs>
+          <w:tab w:val="num" w:pos="4320"/>
+        </w:tabs>
+        <w:ind w:left="4320" w:hanging="360"/>
+      </w:pPr>
+      <w:rPr>
+        <w:rFonts w:ascii="Wingdings" w:hAnsi="Wingdings" w:hint="default"/>
+        <w:sz w:val="20"/>
+      </w:rPr>
+    </w:lvl>
+    <w:lvl w:ilvl="6" w:tentative="1">
+      <w:start w:val="1"/>
+      <w:numFmt w:val="bullet"/>
+      <w:lvlText w:val=""/>
+      <w:lvlJc w:val="left"/>
+      <w:pPr>
+        <w:tabs>
+          <w:tab w:val="num" w:pos="5040"/>
+        </w:tabs>
+        <w:ind w:left="5040" w:hanging="360"/>
+      </w:pPr>
+      <w:rPr>
+        <w:rFonts w:ascii="Wingdings" w:hAnsi="Wingdings" w:hint="default"/>
+        <w:sz w:val="20"/>
+      </w:rPr>
+    </w:lvl>
+    <w:lvl w:ilvl="7" w:tentative="1">
+      <w:start w:val="1"/>
+      <w:numFmt w:val="bullet"/>
+      <w:lvlText w:val=""/>
+      <w:lvlJc w:val="left"/>
+      <w:pPr>
+        <w:tabs>
+          <w:tab w:val="num" w:pos="5760"/>
+        </w:tabs>
+        <w:ind w:left="5760" w:hanging="360"/>
+      </w:pPr>
+      <w:rPr>
+        <w:rFonts w:ascii="Wingdings" w:hAnsi="Wingdings" w:hint="default"/>
+        <w:sz w:val="20"/>
+      </w:rPr>
+    </w:lvl>
+    <w:lvl w:ilvl="8" w:tentative="1">
+      <w:start w:val="1"/>
+      <w:numFmt w:val="bullet"/>
+      <w:lvlText w:val=""/>
+      <w:lvlJc w:val="left"/>
+      <w:pPr>
+        <w:tabs>
+          <w:tab w:val="num" w:pos="6480"/>
+        </w:tabs>
+        <w:ind w:left="6480" w:hanging="360"/>
+      </w:pPr>
+      <w:rPr>
+        <w:rFonts w:ascii="Wingdings" w:hAnsi="Wingdings" w:hint="default"/>
+        <w:sz w:val="20"/>
+      </w:rPr>
+    </w:lvl>
+  </w:abstractNum>
+  <w:abstractNum w:abstractNumId="1" w15:restartNumberingAfterBreak="0">
+    <w:nsid w:val="13B53D94"/>
+    <w:multiLevelType w:val="multilevel"/>
+    <w:tmpl w:val="4712F0F2"/>
+    <w:lvl w:ilvl="0">
+      <w:start w:val="1"/>
+      <w:numFmt w:val="bullet"/>
+      <w:lvlText w:val=""/>
+      <w:lvlJc w:val="left"/>
+      <w:pPr>
+        <w:tabs>
+          <w:tab w:val="num" w:pos="720"/>
+        </w:tabs>
+        <w:ind w:left="720" w:hanging="360"/>
+      </w:pPr>
+      <w:rPr>
+        <w:rFonts w:ascii="Symbol" w:hAnsi="Symbol" w:hint="default"/>
+        <w:sz w:val="20"/>
+      </w:rPr>
+    </w:lvl>
+    <w:lvl w:ilvl="1" w:tentative="1">
+      <w:start w:val="1"/>
+      <w:numFmt w:val="bullet"/>
+      <w:lvlText w:val="o"/>
+      <w:lvlJc w:val="left"/>
+      <w:pPr>
+        <w:tabs>
+          <w:tab w:val="num" w:pos="1440"/>
+        </w:tabs>
+        <w:ind w:left="1440" w:hanging="360"/>
+      </w:pPr>
+      <w:rPr>
+        <w:rFonts w:ascii="Courier New" w:hAnsi="Courier New" w:hint="default"/>
+        <w:sz w:val="20"/>
+      </w:rPr>
+    </w:lvl>
+    <w:lvl w:ilvl="2" w:tentative="1">
+      <w:start w:val="1"/>
+      <w:numFmt w:val="bullet"/>
+      <w:lvlText w:val=""/>
+      <w:lvlJc w:val="left"/>
+      <w:pPr>
+        <w:tabs>
+          <w:tab w:val="num" w:pos="2160"/>
+        </w:tabs>
+        <w:ind w:left="2160" w:hanging="360"/>
+      </w:pPr>
+      <w:rPr>
+        <w:rFonts w:ascii="Wingdings" w:hAnsi="Wingdings" w:hint="default"/>
+        <w:sz w:val="20"/>
+      </w:rPr>
+    </w:lvl>
+    <w:lvl w:ilvl="3" w:tentative="1">
+      <w:start w:val="1"/>
+      <w:numFmt w:val="bullet"/>
+      <w:lvlText w:val=""/>
+      <w:lvlJc w:val="left"/>
+      <w:pPr>
+        <w:tabs>
+          <w:tab w:val="num" w:pos="2880"/>
+        </w:tabs>
+        <w:ind w:left="2880" w:hanging="360"/>
+      </w:pPr>
+      <w:rPr>
+        <w:rFonts w:ascii="Wingdings" w:hAnsi="Wingdings" w:hint="default"/>
+        <w:sz w:val="20"/>
+      </w:rPr>
+    </w:lvl>
+    <w:lvl w:ilvl="4" w:tentative="1">
+      <w:start w:val="1"/>
+      <w:numFmt w:val="bullet"/>
+      <w:lvlText w:val=""/>
+      <w:lvlJc w:val="left"/>
+      <w:pPr>
+        <w:tabs>
+          <w:tab w:val="num" w:pos="3600"/>
+        </w:tabs>
+        <w:ind w:left="3600" w:hanging="360"/>
+      </w:pPr>
+      <w:rPr>
+        <w:rFonts w:ascii="Wingdings" w:hAnsi="Wingdings" w:hint="default"/>
+        <w:sz w:val="20"/>
+      </w:rPr>
+    </w:lvl>
+    <w:lvl w:ilvl="5" w:tentative="1">
+      <w:start w:val="1"/>
+      <w:numFmt w:val="bullet"/>
+      <w:lvlText w:val=""/>
+      <w:lvlJc w:val="left"/>
+      <w:pPr>
+        <w:tabs>
+          <w:tab w:val="num" w:pos="4320"/>
+        </w:tabs>
+        <w:ind w:left="4320" w:hanging="360"/>
+      </w:pPr>
+      <w:rPr>
+        <w:rFonts w:ascii="Wingdings" w:hAnsi="Wingdings" w:hint="default"/>
+        <w:sz w:val="20"/>
+      </w:rPr>
+    </w:lvl>
+    <w:lvl w:ilvl="6" w:tentative="1">
+      <w:start w:val="1"/>
+      <w:numFmt w:val="bullet"/>
+      <w:lvlText w:val=""/>
+      <w:lvlJc w:val="left"/>
+      <w:pPr>
+        <w:tabs>
+          <w:tab w:val="num" w:pos="5040"/>
+        </w:tabs>
+        <w:ind w:left="5040" w:hanging="360"/>
+      </w:pPr>
+      <w:rPr>
+        <w:rFonts w:ascii="Wingdings" w:hAnsi="Wingdings" w:hint="default"/>
+        <w:sz w:val="20"/>
+      </w:rPr>
+    </w:lvl>
+    <w:lvl w:ilvl="7" w:tentative="1">
+      <w:start w:val="1"/>
+      <w:numFmt w:val="bullet"/>
+      <w:lvlText w:val=""/>
+      <w:lvlJc w:val="left"/>
+      <w:pPr>
+        <w:tabs>
+          <w:tab w:val="num" w:pos="5760"/>
+        </w:tabs>
+        <w:ind w:left="5760" w:hanging="360"/>
+      </w:pPr>
+      <w:rPr>
+        <w:rFonts w:ascii="Wingdings" w:hAnsi="Wingdings" w:hint="default"/>
+        <w:sz w:val="20"/>
+      </w:rPr>
+    </w:lvl>
+    <w:lvl w:ilvl="8" w:tentative="1">
+      <w:start w:val="1"/>
+      <w:numFmt w:val="bullet"/>
+      <w:lvlText w:val=""/>
+      <w:lvlJc w:val="left"/>
+      <w:pPr>
+        <w:tabs>
+          <w:tab w:val="num" w:pos="6480"/>
+        </w:tabs>
+        <w:ind w:left="6480" w:hanging="360"/>
+      </w:pPr>
+      <w:rPr>
+        <w:rFonts w:ascii="Wingdings" w:hAnsi="Wingdings" w:hint="default"/>
+        <w:sz w:val="20"/>
+      </w:rPr>
+    </w:lvl>
+  </w:abstractNum>
+  <w:abstractNum w:abstractNumId="2" w15:restartNumberingAfterBreak="0">
     <w:nsid w:val="144F49B3"/>
     <w:multiLevelType w:val="multilevel"/>
     <w:tmpl w:val="51A49964"/>
@@ -2375,7 +4726,7 @@
       </w:rPr>
     </w:lvl>
   </w:abstractNum>
-  <w:abstractNum w:abstractNumId="1" w15:restartNumberingAfterBreak="0">
+  <w:abstractNum w:abstractNumId="3" w15:restartNumberingAfterBreak="0">
     <w:nsid w:val="2A8E480E"/>
     <w:multiLevelType w:val="multilevel"/>
     <w:tmpl w:val="0BE243B8"/>
@@ -2524,7 +4875,7 @@
       </w:rPr>
     </w:lvl>
   </w:abstractNum>
-  <w:abstractNum w:abstractNumId="2" w15:restartNumberingAfterBreak="0">
+  <w:abstractNum w:abstractNumId="4" w15:restartNumberingAfterBreak="0">
     <w:nsid w:val="31111EC5"/>
     <w:multiLevelType w:val="multilevel"/>
     <w:tmpl w:val="3FB20232"/>
@@ -2673,7 +5024,7 @@
       </w:rPr>
     </w:lvl>
   </w:abstractNum>
-  <w:abstractNum w:abstractNumId="3" w15:restartNumberingAfterBreak="0">
+  <w:abstractNum w:abstractNumId="5" w15:restartNumberingAfterBreak="0">
     <w:nsid w:val="53854EAD"/>
     <w:multiLevelType w:val="multilevel"/>
     <w:tmpl w:val="EAF66656"/>
@@ -2790,7 +5141,120 @@
       </w:pPr>
     </w:lvl>
   </w:abstractNum>
-  <w:abstractNum w:abstractNumId="4" w15:restartNumberingAfterBreak="0">
+  <w:abstractNum w:abstractNumId="6" w15:restartNumberingAfterBreak="0">
+    <w:nsid w:val="546575BC"/>
+    <w:multiLevelType w:val="hybridMultilevel"/>
+    <w:tmpl w:val="20B62F6E"/>
+    <w:lvl w:ilvl="0" w:tplc="20000001">
+      <w:start w:val="1"/>
+      <w:numFmt w:val="bullet"/>
+      <w:lvlText w:val=""/>
+      <w:lvlJc w:val="left"/>
+      <w:pPr>
+        <w:ind w:left="720" w:hanging="360"/>
+      </w:pPr>
+      <w:rPr>
+        <w:rFonts w:ascii="Symbol" w:hAnsi="Symbol" w:hint="default"/>
+      </w:rPr>
+    </w:lvl>
+    <w:lvl w:ilvl="1" w:tplc="20000003" w:tentative="1">
+      <w:start w:val="1"/>
+      <w:numFmt w:val="bullet"/>
+      <w:lvlText w:val="o"/>
+      <w:lvlJc w:val="left"/>
+      <w:pPr>
+        <w:ind w:left="1440" w:hanging="360"/>
+      </w:pPr>
+      <w:rPr>
+        <w:rFonts w:ascii="Courier New" w:hAnsi="Courier New" w:cs="Courier New" w:hint="default"/>
+      </w:rPr>
+    </w:lvl>
+    <w:lvl w:ilvl="2" w:tplc="20000005" w:tentative="1">
+      <w:start w:val="1"/>
+      <w:numFmt w:val="bullet"/>
+      <w:lvlText w:val=""/>
+      <w:lvlJc w:val="left"/>
+      <w:pPr>
+        <w:ind w:left="2160" w:hanging="360"/>
+      </w:pPr>
+      <w:rPr>
+        <w:rFonts w:ascii="Wingdings" w:hAnsi="Wingdings" w:hint="default"/>
+      </w:rPr>
+    </w:lvl>
+    <w:lvl w:ilvl="3" w:tplc="20000001" w:tentative="1">
+      <w:start w:val="1"/>
+      <w:numFmt w:val="bullet"/>
+      <w:lvlText w:val=""/>
+      <w:lvlJc w:val="left"/>
+      <w:pPr>
+        <w:ind w:left="2880" w:hanging="360"/>
+      </w:pPr>
+      <w:rPr>
+        <w:rFonts w:ascii="Symbol" w:hAnsi="Symbol" w:hint="default"/>
+      </w:rPr>
+    </w:lvl>
+    <w:lvl w:ilvl="4" w:tplc="20000003" w:tentative="1">
+      <w:start w:val="1"/>
+      <w:numFmt w:val="bullet"/>
+      <w:lvlText w:val="o"/>
+      <w:lvlJc w:val="left"/>
+      <w:pPr>
+        <w:ind w:left="3600" w:hanging="360"/>
+      </w:pPr>
+      <w:rPr>
+        <w:rFonts w:ascii="Courier New" w:hAnsi="Courier New" w:cs="Courier New" w:hint="default"/>
+      </w:rPr>
+    </w:lvl>
+    <w:lvl w:ilvl="5" w:tplc="20000005" w:tentative="1">
+      <w:start w:val="1"/>
+      <w:numFmt w:val="bullet"/>
+      <w:lvlText w:val=""/>
+      <w:lvlJc w:val="left"/>
+      <w:pPr>
+        <w:ind w:left="4320" w:hanging="360"/>
+      </w:pPr>
+      <w:rPr>
+        <w:rFonts w:ascii="Wingdings" w:hAnsi="Wingdings" w:hint="default"/>
+      </w:rPr>
+    </w:lvl>
+    <w:lvl w:ilvl="6" w:tplc="20000001" w:tentative="1">
+      <w:start w:val="1"/>
+      <w:numFmt w:val="bullet"/>
+      <w:lvlText w:val=""/>
+      <w:lvlJc w:val="left"/>
+      <w:pPr>
+        <w:ind w:left="5040" w:hanging="360"/>
+      </w:pPr>
+      <w:rPr>
+        <w:rFonts w:ascii="Symbol" w:hAnsi="Symbol" w:hint="default"/>
+      </w:rPr>
+    </w:lvl>
+    <w:lvl w:ilvl="7" w:tplc="20000003" w:tentative="1">
+      <w:start w:val="1"/>
+      <w:numFmt w:val="bullet"/>
+      <w:lvlText w:val="o"/>
+      <w:lvlJc w:val="left"/>
+      <w:pPr>
+        <w:ind w:left="5760" w:hanging="360"/>
+      </w:pPr>
+      <w:rPr>
+        <w:rFonts w:ascii="Courier New" w:hAnsi="Courier New" w:cs="Courier New" w:hint="default"/>
+      </w:rPr>
+    </w:lvl>
+    <w:lvl w:ilvl="8" w:tplc="20000005" w:tentative="1">
+      <w:start w:val="1"/>
+      <w:numFmt w:val="bullet"/>
+      <w:lvlText w:val=""/>
+      <w:lvlJc w:val="left"/>
+      <w:pPr>
+        <w:ind w:left="6480" w:hanging="360"/>
+      </w:pPr>
+      <w:rPr>
+        <w:rFonts w:ascii="Wingdings" w:hAnsi="Wingdings" w:hint="default"/>
+      </w:rPr>
+    </w:lvl>
+  </w:abstractNum>
+  <w:abstractNum w:abstractNumId="7" w15:restartNumberingAfterBreak="0">
     <w:nsid w:val="569B3631"/>
     <w:multiLevelType w:val="multilevel"/>
     <w:tmpl w:val="6C767F64"/>
@@ -2939,7 +5403,119 @@
       </w:rPr>
     </w:lvl>
   </w:abstractNum>
-  <w:abstractNum w:abstractNumId="5" w15:restartNumberingAfterBreak="0">
+  <w:abstractNum w:abstractNumId="8" w15:restartNumberingAfterBreak="0">
+    <w:nsid w:val="6A0F1447"/>
+    <w:multiLevelType w:val="hybridMultilevel"/>
+    <w:tmpl w:val="60807DF2"/>
+    <w:lvl w:ilvl="0" w:tplc="9B324B54">
+      <w:numFmt w:val="bullet"/>
+      <w:lvlText w:val="-"/>
+      <w:lvlJc w:val="left"/>
+      <w:pPr>
+        <w:ind w:left="720" w:hanging="360"/>
+      </w:pPr>
+      <w:rPr>
+        <w:rFonts w:ascii="Aptos" w:eastAsiaTheme="minorEastAsia" w:hAnsi="Aptos" w:cstheme="minorBidi" w:hint="default"/>
+      </w:rPr>
+    </w:lvl>
+    <w:lvl w:ilvl="1" w:tplc="20000003" w:tentative="1">
+      <w:start w:val="1"/>
+      <w:numFmt w:val="bullet"/>
+      <w:lvlText w:val="o"/>
+      <w:lvlJc w:val="left"/>
+      <w:pPr>
+        <w:ind w:left="1440" w:hanging="360"/>
+      </w:pPr>
+      <w:rPr>
+        <w:rFonts w:ascii="Courier New" w:hAnsi="Courier New" w:cs="Courier New" w:hint="default"/>
+      </w:rPr>
+    </w:lvl>
+    <w:lvl w:ilvl="2" w:tplc="20000005" w:tentative="1">
+      <w:start w:val="1"/>
+      <w:numFmt w:val="bullet"/>
+      <w:lvlText w:val=""/>
+      <w:lvlJc w:val="left"/>
+      <w:pPr>
+        <w:ind w:left="2160" w:hanging="360"/>
+      </w:pPr>
+      <w:rPr>
+        <w:rFonts w:ascii="Wingdings" w:hAnsi="Wingdings" w:hint="default"/>
+      </w:rPr>
+    </w:lvl>
+    <w:lvl w:ilvl="3" w:tplc="20000001" w:tentative="1">
+      <w:start w:val="1"/>
+      <w:numFmt w:val="bullet"/>
+      <w:lvlText w:val=""/>
+      <w:lvlJc w:val="left"/>
+      <w:pPr>
+        <w:ind w:left="2880" w:hanging="360"/>
+      </w:pPr>
+      <w:rPr>
+        <w:rFonts w:ascii="Symbol" w:hAnsi="Symbol" w:hint="default"/>
+      </w:rPr>
+    </w:lvl>
+    <w:lvl w:ilvl="4" w:tplc="20000003" w:tentative="1">
+      <w:start w:val="1"/>
+      <w:numFmt w:val="bullet"/>
+      <w:lvlText w:val="o"/>
+      <w:lvlJc w:val="left"/>
+      <w:pPr>
+        <w:ind w:left="3600" w:hanging="360"/>
+      </w:pPr>
+      <w:rPr>
+        <w:rFonts w:ascii="Courier New" w:hAnsi="Courier New" w:cs="Courier New" w:hint="default"/>
+      </w:rPr>
+    </w:lvl>
+    <w:lvl w:ilvl="5" w:tplc="20000005" w:tentative="1">
+      <w:start w:val="1"/>
+      <w:numFmt w:val="bullet"/>
+      <w:lvlText w:val=""/>
+      <w:lvlJc w:val="left"/>
+      <w:pPr>
+        <w:ind w:left="4320" w:hanging="360"/>
+      </w:pPr>
+      <w:rPr>
+        <w:rFonts w:ascii="Wingdings" w:hAnsi="Wingdings" w:hint="default"/>
+      </w:rPr>
+    </w:lvl>
+    <w:lvl w:ilvl="6" w:tplc="20000001" w:tentative="1">
+      <w:start w:val="1"/>
+      <w:numFmt w:val="bullet"/>
+      <w:lvlText w:val=""/>
+      <w:lvlJc w:val="left"/>
+      <w:pPr>
+        <w:ind w:left="5040" w:hanging="360"/>
+      </w:pPr>
+      <w:rPr>
+        <w:rFonts w:ascii="Symbol" w:hAnsi="Symbol" w:hint="default"/>
+      </w:rPr>
+    </w:lvl>
+    <w:lvl w:ilvl="7" w:tplc="20000003" w:tentative="1">
+      <w:start w:val="1"/>
+      <w:numFmt w:val="bullet"/>
+      <w:lvlText w:val="o"/>
+      <w:lvlJc w:val="left"/>
+      <w:pPr>
+        <w:ind w:left="5760" w:hanging="360"/>
+      </w:pPr>
+      <w:rPr>
+        <w:rFonts w:ascii="Courier New" w:hAnsi="Courier New" w:cs="Courier New" w:hint="default"/>
+      </w:rPr>
+    </w:lvl>
+    <w:lvl w:ilvl="8" w:tplc="20000005" w:tentative="1">
+      <w:start w:val="1"/>
+      <w:numFmt w:val="bullet"/>
+      <w:lvlText w:val=""/>
+      <w:lvlJc w:val="left"/>
+      <w:pPr>
+        <w:ind w:left="6480" w:hanging="360"/>
+      </w:pPr>
+      <w:rPr>
+        <w:rFonts w:ascii="Wingdings" w:hAnsi="Wingdings" w:hint="default"/>
+      </w:rPr>
+    </w:lvl>
+  </w:abstractNum>
+  <w:abstractNum w:abstractNumId="9" w15:restartNumberingAfterBreak="0">
     <w:nsid w:val="6B626FC1"/>
     <w:multiLevelType w:val="multilevel"/>
     <w:tmpl w:val="2B2A3B74"/>
@@ -3088,7 +5664,156 @@
       </w:rPr>
     </w:lvl>
   </w:abstractNum>
-  <w:abstractNum w:abstractNumId="6" w15:restartNumberingAfterBreak="0">
+  <w:abstractNum w:abstractNumId="10" w15:restartNumberingAfterBreak="0">
+    <w:nsid w:val="73210253"/>
+    <w:multiLevelType w:val="multilevel"/>
+    <w:tmpl w:val="D190395C"/>
+    <w:lvl w:ilvl="0">
+      <w:start w:val="1"/>
+      <w:numFmt w:val="bullet"/>
+      <w:lvlText w:val=""/>
+      <w:lvlJc w:val="left"/>
+      <w:pPr>
+        <w:tabs>
+          <w:tab w:val="num" w:pos="720"/>
+        </w:tabs>
+        <w:ind w:left="720" w:hanging="360"/>
+      </w:pPr>
+      <w:rPr>
+        <w:rFonts w:ascii="Symbol" w:hAnsi="Symbol" w:hint="default"/>
+        <w:sz w:val="20"/>
+      </w:rPr>
+    </w:lvl>
+    <w:lvl w:ilvl="1" w:tentative="1">
+      <w:start w:val="1"/>
+      <w:numFmt w:val="bullet"/>
+      <w:lvlText w:val="o"/>
+      <w:lvlJc w:val="left"/>
+      <w:pPr>
+        <w:tabs>
+          <w:tab w:val="num" w:pos="1440"/>
+        </w:tabs>
+        <w:ind w:left="1440" w:hanging="360"/>
+      </w:pPr>
+      <w:rPr>
+        <w:rFonts w:ascii="Courier New" w:hAnsi="Courier New" w:hint="default"/>
+        <w:sz w:val="20"/>
+      </w:rPr>
+    </w:lvl>
+    <w:lvl w:ilvl="2" w:tentative="1">
+      <w:start w:val="1"/>
+      <w:numFmt w:val="bullet"/>
+      <w:lvlText w:val=""/>
+      <w:lvlJc w:val="left"/>
+      <w:pPr>
+        <w:tabs>
+          <w:tab w:val="num" w:pos="2160"/>
+        </w:tabs>
+        <w:ind w:left="2160" w:hanging="360"/>
+      </w:pPr>
+      <w:rPr>
+        <w:rFonts w:ascii="Wingdings" w:hAnsi="Wingdings" w:hint="default"/>
+        <w:sz w:val="20"/>
+      </w:rPr>
+    </w:lvl>
+    <w:lvl w:ilvl="3" w:tentative="1">
+      <w:start w:val="1"/>
+      <w:numFmt w:val="bullet"/>
+      <w:lvlText w:val=""/>
+      <w:lvlJc w:val="left"/>
+      <w:pPr>
+        <w:tabs>
+          <w:tab w:val="num" w:pos="2880"/>
+        </w:tabs>
+        <w:ind w:left="2880" w:hanging="360"/>
+      </w:pPr>
+      <w:rPr>
+        <w:rFonts w:ascii="Wingdings" w:hAnsi="Wingdings" w:hint="default"/>
+        <w:sz w:val="20"/>
+      </w:rPr>
+    </w:lvl>
+    <w:lvl w:ilvl="4" w:tentative="1">
+      <w:start w:val="1"/>
+      <w:numFmt w:val="bullet"/>
+      <w:lvlText w:val=""/>
+      <w:lvlJc w:val="left"/>
+      <w:pPr>
+        <w:tabs>
+          <w:tab w:val="num" w:pos="3600"/>
+        </w:tabs>
+        <w:ind w:left="3600" w:hanging="360"/>
+      </w:pPr>
+      <w:rPr>
+        <w:rFonts w:ascii="Wingdings" w:hAnsi="Wingdings" w:hint="default"/>
+        <w:sz w:val="20"/>
+      </w:rPr>
+    </w:lvl>
+    <w:lvl w:ilvl="5" w:tentative="1">
+      <w:start w:val="1"/>
+      <w:numFmt w:val="bullet"/>
+      <w:lvlText w:val=""/>
+      <w:lvlJc w:val="left"/>
+      <w:pPr>
+        <w:tabs>
+          <w:tab w:val="num" w:pos="4320"/>
+        </w:tabs>
+        <w:ind w:left="4320" w:hanging="360"/>
+      </w:pPr>
+      <w:rPr>
+        <w:rFonts w:ascii="Wingdings" w:hAnsi="Wingdings" w:hint="default"/>
+        <w:sz w:val="20"/>
+      </w:rPr>
+    </w:lvl>
+    <w:lvl w:ilvl="6" w:tentative="1">
+      <w:start w:val="1"/>
+      <w:numFmt w:val="bullet"/>
+      <w:lvlText w:val=""/>
+      <w:lvlJc w:val="left"/>
+      <w:pPr>
+        <w:tabs>
+          <w:tab w:val="num" w:pos="5040"/>
+        </w:tabs>
+        <w:ind w:left="5040" w:hanging="360"/>
+      </w:pPr>
+      <w:rPr>
+        <w:rFonts w:ascii="Wingdings" w:hAnsi="Wingdings" w:hint="default"/>
+        <w:sz w:val="20"/>
+      </w:rPr>
+    </w:lvl>
+    <w:lvl w:ilvl="7" w:tentative="1">
+      <w:start w:val="1"/>
+      <w:numFmt w:val="bullet"/>
+      <w:lvlText w:val=""/>
+      <w:lvlJc w:val="left"/>
+      <w:pPr>
+        <w:tabs>
+          <w:tab w:val="num" w:pos="5760"/>
+        </w:tabs>
+        <w:ind w:left="5760" w:hanging="360"/>
+      </w:pPr>
+      <w:rPr>
+        <w:rFonts w:ascii="Wingdings" w:hAnsi="Wingdings" w:hint="default"/>
+        <w:sz w:val="20"/>
+      </w:rPr>
+    </w:lvl>
+    <w:lvl w:ilvl="8" w:tentative="1">
+      <w:start w:val="1"/>
+      <w:numFmt w:val="bullet"/>
+      <w:lvlText w:val=""/>
+      <w:lvlJc w:val="left"/>
+      <w:pPr>
+        <w:tabs>
+          <w:tab w:val="num" w:pos="6480"/>
+        </w:tabs>
+        <w:ind w:left="6480" w:hanging="360"/>
+      </w:pPr>
+      <w:rPr>
+        <w:rFonts w:ascii="Wingdings" w:hAnsi="Wingdings" w:hint="default"/>
+        <w:sz w:val="20"/>
+      </w:rPr>
+    </w:lvl>
+  </w:abstractNum>
+  <w:abstractNum w:abstractNumId="11" w15:restartNumberingAfterBreak="0">
     <w:nsid w:val="73D1674F"/>
     <w:multiLevelType w:val="multilevel"/>
     <w:tmpl w:val="1B6C4612"/>
@@ -3205,7 +5930,7 @@
       </w:pPr>
     </w:lvl>
   </w:abstractNum>
-  <w:abstractNum w:abstractNumId="7" w15:restartNumberingAfterBreak="0">
+  <w:abstractNum w:abstractNumId="12" w15:restartNumberingAfterBreak="0">
     <w:nsid w:val="7CCD28D1"/>
     <w:multiLevelType w:val="multilevel"/>
     <w:tmpl w:val="119E2CF0"/>
@@ -3323,19 +6048,19 @@
     </w:lvl>
   </w:abstractNum>
   <w:num w:numId="1" w16cid:durableId="1028219676">
-    <w:abstractNumId w:val="3"/>
+    <w:abstractNumId w:val="5"/>
   </w:num>
   <w:num w:numId="2" w16cid:durableId="1105541059">
-    <w:abstractNumId w:val="6"/>
+    <w:abstractNumId w:val="11"/>
   </w:num>
   <w:num w:numId="3" w16cid:durableId="632756290">
-    <w:abstractNumId w:val="5"/>
+    <w:abstractNumId w:val="9"/>
   </w:num>
   <w:num w:numId="4" w16cid:durableId="1401710817">
-    <w:abstractNumId w:val="4"/>
+    <w:abstractNumId w:val="7"/>
   </w:num>
   <w:num w:numId="5" w16cid:durableId="71125708">
-    <w:abstractNumId w:val="4"/>
+    <w:abstractNumId w:val="7"/>
     <w:lvlOverride w:ilvl="1">
       <w:lvl w:ilvl="1">
         <w:numFmt w:val="decimal"/>
@@ -3345,16 +6070,31 @@
     </w:lvlOverride>
   </w:num>
   <w:num w:numId="6" w16cid:durableId="1050955892">
-    <w:abstractNumId w:val="7"/>
+    <w:abstractNumId w:val="12"/>
   </w:num>
   <w:num w:numId="7" w16cid:durableId="1117799618">
+    <w:abstractNumId w:val="4"/>
+  </w:num>
+  <w:num w:numId="8" w16cid:durableId="506018399">
     <w:abstractNumId w:val="2"/>
   </w:num>
-  <w:num w:numId="8" w16cid:durableId="506018399">
+  <w:num w:numId="9" w16cid:durableId="940182226">
+    <w:abstractNumId w:val="3"/>
+  </w:num>
+  <w:num w:numId="10" w16cid:durableId="2044750661">
+    <w:abstractNumId w:val="10"/>
+  </w:num>
+  <w:num w:numId="11" w16cid:durableId="1760828661">
     <w:abstractNumId w:val="0"/>
   </w:num>
-  <w:num w:numId="9" w16cid:durableId="940182226">
+  <w:num w:numId="12" w16cid:durableId="334309516">
     <w:abstractNumId w:val="1"/>
+  </w:num>
+  <w:num w:numId="13" w16cid:durableId="1459303832">
+    <w:abstractNumId w:val="8"/>
+  </w:num>
+  <w:num w:numId="14" w16cid:durableId="1028337885">
+    <w:abstractNumId w:val="6"/>
   </w:num>
 </w:numbering>
 </file>
@@ -3969,7 +6709,6 @@
   <w:style w:type="character" w:default="1" w:styleId="DefaultParagraphFont">
     <w:name w:val="Default Paragraph Font"/>
     <w:uiPriority w:val="1"/>
-    <w:semiHidden/>
     <w:unhideWhenUsed/>
   </w:style>
   <w:style w:type="table" w:default="1" w:styleId="TableNormal">

</xml_diff>

<commit_message>
[docs] StatusBericht2 Final Form | Files: docs/ChipsyTok_StatusBericht2.docx
</commit_message>
<xml_diff>
--- a/docs/ChipsyTok_StatusBericht2.docx
+++ b/docs/ChipsyTok_StatusBericht2.docx
@@ -221,13 +221,13 @@
           <w:r>
             <w:fldChar w:fldCharType="separate"/>
           </w:r>
-          <w:hyperlink w:anchor="_Toc198550219" w:history="1">
+          <w:hyperlink w:anchor="_Toc198556290" w:history="1">
             <w:r>
               <w:rPr>
                 <w:rStyle w:val="Hyperlink"/>
                 <w:noProof/>
               </w:rPr>
-              <w:t>Projektstand (Mai2025)</w:t>
+              <w:t>Projektstand (Mai 2025)</w:t>
             </w:r>
             <w:r>
               <w:rPr>
@@ -248,7 +248,7 @@
                 <w:noProof/>
                 <w:webHidden/>
               </w:rPr>
-              <w:instrText xml:space="preserve"> PAGEREF _Toc198550219 \h </w:instrText>
+              <w:instrText xml:space="preserve"> PAGEREF _Toc198556290 \h </w:instrText>
             </w:r>
             <w:r>
               <w:rPr>
@@ -294,7 +294,7 @@
               <w14:ligatures w14:val="standardContextual"/>
             </w:rPr>
           </w:pPr>
-          <w:hyperlink w:anchor="_Toc198550220" w:history="1">
+          <w:hyperlink w:anchor="_Toc198556291" w:history="1">
             <w:r>
               <w:rPr>
                 <w:rStyle w:val="Hyperlink"/>
@@ -321,7 +321,7 @@
                 <w:noProof/>
                 <w:webHidden/>
               </w:rPr>
-              <w:instrText xml:space="preserve"> PAGEREF _Toc198550220 \h </w:instrText>
+              <w:instrText xml:space="preserve"> PAGEREF _Toc198556291 \h </w:instrText>
             </w:r>
             <w:r>
               <w:rPr>
@@ -341,7 +341,7 @@
                 <w:noProof/>
                 <w:webHidden/>
               </w:rPr>
-              <w:t>2</w:t>
+              <w:t>3</w:t>
             </w:r>
             <w:r>
               <w:rPr>
@@ -367,7 +367,7 @@
               <w14:ligatures w14:val="standardContextual"/>
             </w:rPr>
           </w:pPr>
-          <w:hyperlink w:anchor="_Toc198550221" w:history="1">
+          <w:hyperlink w:anchor="_Toc198556292" w:history="1">
             <w:r>
               <w:rPr>
                 <w:rStyle w:val="Hyperlink"/>
@@ -394,7 +394,7 @@
                 <w:noProof/>
                 <w:webHidden/>
               </w:rPr>
-              <w:instrText xml:space="preserve"> PAGEREF _Toc198550221 \h </w:instrText>
+              <w:instrText xml:space="preserve"> PAGEREF _Toc198556292 \h </w:instrText>
             </w:r>
             <w:r>
               <w:rPr>
@@ -440,7 +440,7 @@
               <w14:ligatures w14:val="standardContextual"/>
             </w:rPr>
           </w:pPr>
-          <w:hyperlink w:anchor="_Toc198550222" w:history="1">
+          <w:hyperlink w:anchor="_Toc198556293" w:history="1">
             <w:r>
               <w:rPr>
                 <w:rStyle w:val="Hyperlink"/>
@@ -467,7 +467,7 @@
                 <w:noProof/>
                 <w:webHidden/>
               </w:rPr>
-              <w:instrText xml:space="preserve"> PAGEREF _Toc198550222 \h </w:instrText>
+              <w:instrText xml:space="preserve"> PAGEREF _Toc198556293 \h </w:instrText>
             </w:r>
             <w:r>
               <w:rPr>
@@ -513,7 +513,7 @@
               <w14:ligatures w14:val="standardContextual"/>
             </w:rPr>
           </w:pPr>
-          <w:hyperlink w:anchor="_Toc198550223" w:history="1">
+          <w:hyperlink w:anchor="_Toc198556294" w:history="1">
             <w:r>
               <w:rPr>
                 <w:rStyle w:val="Hyperlink"/>
@@ -540,7 +540,7 @@
                 <w:noProof/>
                 <w:webHidden/>
               </w:rPr>
-              <w:instrText xml:space="preserve"> PAGEREF _Toc198550223 \h </w:instrText>
+              <w:instrText xml:space="preserve"> PAGEREF _Toc198556294 \h </w:instrText>
             </w:r>
             <w:r>
               <w:rPr>
@@ -560,7 +560,7 @@
                 <w:noProof/>
                 <w:webHidden/>
               </w:rPr>
-              <w:t>3</w:t>
+              <w:t>4</w:t>
             </w:r>
             <w:r>
               <w:rPr>
@@ -586,13 +586,13 @@
               <w14:ligatures w14:val="standardContextual"/>
             </w:rPr>
           </w:pPr>
-          <w:hyperlink w:anchor="_Toc198550224" w:history="1">
+          <w:hyperlink w:anchor="_Toc198556295" w:history="1">
             <w:r>
               <w:rPr>
                 <w:rStyle w:val="Hyperlink"/>
                 <w:noProof/>
               </w:rPr>
-              <w:t>Add Bild</w:t>
+              <w:t>Add Video</w:t>
             </w:r>
             <w:r>
               <w:rPr>
@@ -613,7 +613,7 @@
                 <w:noProof/>
                 <w:webHidden/>
               </w:rPr>
-              <w:instrText xml:space="preserve"> PAGEREF _Toc198550224 \h </w:instrText>
+              <w:instrText xml:space="preserve"> PAGEREF _Toc198556295 \h </w:instrText>
             </w:r>
             <w:r>
               <w:rPr>
@@ -633,7 +633,7 @@
                 <w:noProof/>
                 <w:webHidden/>
               </w:rPr>
-              <w:t>3</w:t>
+              <w:t>4</w:t>
             </w:r>
             <w:r>
               <w:rPr>
@@ -659,13 +659,13 @@
               <w14:ligatures w14:val="standardContextual"/>
             </w:rPr>
           </w:pPr>
-          <w:hyperlink w:anchor="_Toc198550225" w:history="1">
+          <w:hyperlink w:anchor="_Toc198556296" w:history="1">
             <w:r>
               <w:rPr>
                 <w:rStyle w:val="Hyperlink"/>
                 <w:noProof/>
               </w:rPr>
-              <w:t>Profil teilen = Qr Code</w:t>
+              <w:t>Profil teilen</w:t>
             </w:r>
             <w:r>
               <w:rPr>
@@ -686,7 +686,7 @@
                 <w:noProof/>
                 <w:webHidden/>
               </w:rPr>
-              <w:instrText xml:space="preserve"> PAGEREF _Toc198550225 \h </w:instrText>
+              <w:instrText xml:space="preserve"> PAGEREF _Toc198556296 \h </w:instrText>
             </w:r>
             <w:r>
               <w:rPr>
@@ -706,7 +706,7 @@
                 <w:noProof/>
                 <w:webHidden/>
               </w:rPr>
-              <w:t>3</w:t>
+              <w:t>4</w:t>
             </w:r>
             <w:r>
               <w:rPr>
@@ -732,13 +732,13 @@
               <w14:ligatures w14:val="standardContextual"/>
             </w:rPr>
           </w:pPr>
-          <w:hyperlink w:anchor="_Toc198550226" w:history="1">
+          <w:hyperlink w:anchor="_Toc198556297" w:history="1">
             <w:r>
               <w:rPr>
                 <w:rStyle w:val="Hyperlink"/>
                 <w:noProof/>
               </w:rPr>
-              <w:t>Login seite:</w:t>
+              <w:t>Login seite</w:t>
             </w:r>
             <w:r>
               <w:rPr>
@@ -759,7 +759,7 @@
                 <w:noProof/>
                 <w:webHidden/>
               </w:rPr>
-              <w:instrText xml:space="preserve"> PAGEREF _Toc198550226 \h </w:instrText>
+              <w:instrText xml:space="preserve"> PAGEREF _Toc198556297 \h </w:instrText>
             </w:r>
             <w:r>
               <w:rPr>
@@ -779,7 +779,7 @@
                 <w:noProof/>
                 <w:webHidden/>
               </w:rPr>
-              <w:t>4</w:t>
+              <w:t>5</w:t>
             </w:r>
             <w:r>
               <w:rPr>
@@ -805,14 +805,14 @@
               <w14:ligatures w14:val="standardContextual"/>
             </w:rPr>
           </w:pPr>
-          <w:hyperlink w:anchor="_Toc198550227" w:history="1">
+          <w:hyperlink w:anchor="_Toc198556298" w:history="1">
             <w:r>
               <w:rPr>
                 <w:rStyle w:val="Hyperlink"/>
                 <w:noProof/>
                 <w:lang w:val="en-US"/>
               </w:rPr>
-              <w:t>Forgot Password Pop up:</w:t>
+              <w:t>Forgot Password Pop up</w:t>
             </w:r>
             <w:r>
               <w:rPr>
@@ -833,7 +833,7 @@
                 <w:noProof/>
                 <w:webHidden/>
               </w:rPr>
-              <w:instrText xml:space="preserve"> PAGEREF _Toc198550227 \h </w:instrText>
+              <w:instrText xml:space="preserve"> PAGEREF _Toc198556298 \h </w:instrText>
             </w:r>
             <w:r>
               <w:rPr>
@@ -853,7 +853,7 @@
                 <w:noProof/>
                 <w:webHidden/>
               </w:rPr>
-              <w:t>4</w:t>
+              <w:t>5</w:t>
             </w:r>
             <w:r>
               <w:rPr>
@@ -879,14 +879,14 @@
               <w14:ligatures w14:val="standardContextual"/>
             </w:rPr>
           </w:pPr>
-          <w:hyperlink w:anchor="_Toc198550228" w:history="1">
+          <w:hyperlink w:anchor="_Toc198556299" w:history="1">
             <w:r>
               <w:rPr>
                 <w:rStyle w:val="Hyperlink"/>
                 <w:noProof/>
                 <w:lang w:val="en-US"/>
               </w:rPr>
-              <w:t>Partner ChipslyFans</w:t>
+              <w:t>Language selector</w:t>
             </w:r>
             <w:r>
               <w:rPr>
@@ -907,7 +907,7 @@
                 <w:noProof/>
                 <w:webHidden/>
               </w:rPr>
-              <w:instrText xml:space="preserve"> PAGEREF _Toc198550228 \h </w:instrText>
+              <w:instrText xml:space="preserve"> PAGEREF _Toc198556299 \h </w:instrText>
             </w:r>
             <w:r>
               <w:rPr>
@@ -927,7 +927,7 @@
                 <w:noProof/>
                 <w:webHidden/>
               </w:rPr>
-              <w:t>4</w:t>
+              <w:t>5</w:t>
             </w:r>
             <w:r>
               <w:rPr>
@@ -953,11 +953,12 @@
               <w14:ligatures w14:val="standardContextual"/>
             </w:rPr>
           </w:pPr>
-          <w:hyperlink w:anchor="_Toc198550229" w:history="1">
+          <w:hyperlink w:anchor="_Toc198556300" w:history="1">
             <w:r>
               <w:rPr>
                 <w:rStyle w:val="Hyperlink"/>
                 <w:noProof/>
+                <w:lang w:val="en-US"/>
               </w:rPr>
               <w:t>Sign Up</w:t>
             </w:r>
@@ -980,7 +981,7 @@
                 <w:noProof/>
                 <w:webHidden/>
               </w:rPr>
-              <w:instrText xml:space="preserve"> PAGEREF _Toc198550229 \h </w:instrText>
+              <w:instrText xml:space="preserve"> PAGEREF _Toc198556300 \h </w:instrText>
             </w:r>
             <w:r>
               <w:rPr>
@@ -1000,7 +1001,7 @@
                 <w:noProof/>
                 <w:webHidden/>
               </w:rPr>
-              <w:t>5</w:t>
+              <w:t>6</w:t>
             </w:r>
             <w:r>
               <w:rPr>
@@ -1026,11 +1027,86 @@
               <w14:ligatures w14:val="standardContextual"/>
             </w:rPr>
           </w:pPr>
-          <w:hyperlink w:anchor="_Toc198550230" w:history="1">
+          <w:hyperlink w:anchor="_Toc198556301" w:history="1">
             <w:r>
               <w:rPr>
                 <w:rStyle w:val="Hyperlink"/>
                 <w:noProof/>
+                <w:lang w:val="en-US"/>
+              </w:rPr>
+              <w:t>Profile View</w:t>
+            </w:r>
+            <w:r>
+              <w:rPr>
+                <w:noProof/>
+                <w:webHidden/>
+              </w:rPr>
+              <w:tab/>
+            </w:r>
+            <w:r>
+              <w:rPr>
+                <w:noProof/>
+                <w:webHidden/>
+              </w:rPr>
+              <w:fldChar w:fldCharType="begin"/>
+            </w:r>
+            <w:r>
+              <w:rPr>
+                <w:noProof/>
+                <w:webHidden/>
+              </w:rPr>
+              <w:instrText xml:space="preserve"> PAGEREF _Toc198556301 \h </w:instrText>
+            </w:r>
+            <w:r>
+              <w:rPr>
+                <w:noProof/>
+                <w:webHidden/>
+              </w:rPr>
+            </w:r>
+            <w:r>
+              <w:rPr>
+                <w:noProof/>
+                <w:webHidden/>
+              </w:rPr>
+              <w:fldChar w:fldCharType="separate"/>
+            </w:r>
+            <w:r>
+              <w:rPr>
+                <w:noProof/>
+                <w:webHidden/>
+              </w:rPr>
+              <w:t>6</w:t>
+            </w:r>
+            <w:r>
+              <w:rPr>
+                <w:noProof/>
+                <w:webHidden/>
+              </w:rPr>
+              <w:fldChar w:fldCharType="end"/>
+            </w:r>
+          </w:hyperlink>
+        </w:p>
+        <w:p>
+          <w:pPr>
+            <w:pStyle w:val="TOC3"/>
+            <w:tabs>
+              <w:tab w:val="right" w:leader="dot" w:pos="9016"/>
+            </w:tabs>
+            <w:rPr>
+              <w:noProof/>
+              <w:kern w:val="2"/>
+              <w:sz w:val="24"/>
+              <w:szCs w:val="24"/>
+              <w:lang w:val="en-CH" w:eastAsia="en-CH"/>
+              <w14:ligatures w14:val="standardContextual"/>
+            </w:rPr>
+          </w:pPr>
+          <w:hyperlink w:anchor="_Toc198556302" w:history="1">
+            <w:r>
+              <w:rPr>
+                <w:rStyle w:val="Hyperlink"/>
+                <w:noProof/>
+                <w:lang w:val="en-US"/>
               </w:rPr>
               <w:t>Mockup</w:t>
             </w:r>
@@ -1053,7 +1129,7 @@
                 <w:noProof/>
                 <w:webHidden/>
               </w:rPr>
-              <w:instrText xml:space="preserve"> PAGEREF _Toc198550230 \h </w:instrText>
+              <w:instrText xml:space="preserve"> PAGEREF _Toc198556302 \h </w:instrText>
             </w:r>
             <w:r>
               <w:rPr>
@@ -1073,7 +1149,7 @@
                 <w:noProof/>
                 <w:webHidden/>
               </w:rPr>
-              <w:t>5</w:t>
+              <w:t>8</w:t>
             </w:r>
             <w:r>
               <w:rPr>
@@ -1098,7 +1174,7 @@
     <w:p>
       <w:r>
         <w:pict w14:anchorId="5A5F9715">
-          <v:rect id="_x0000_i1026" style="width:0;height:1.5pt" o:hralign="center" o:hrstd="t" o:hr="t" fillcolor="#a0a0a0" stroked="f"/>
+          <v:rect id="_x0000_i1158" style="width:0;height:1.5pt" o:hralign="center" o:hrstd="t" o:hr="t" fillcolor="#a0a0a0" stroked="f"/>
         </w:pict>
       </w:r>
     </w:p>
@@ -1118,7 +1194,7 @@
       <w:pPr>
         <w:pStyle w:val="Heading1"/>
       </w:pPr>
-      <w:bookmarkStart w:id="0" w:name="_Toc198550219"/>
+      <w:bookmarkStart w:id="0" w:name="_Toc198556290"/>
       <w:r>
         <w:lastRenderedPageBreak/>
         <w:t>Projektstand (</w:t>
@@ -1127,13 +1203,324 @@
         <w:t>Mai</w:t>
       </w:r>
       <w:r>
+        <w:t xml:space="preserve"> </w:t>
+      </w:r>
+      <w:r>
         <w:t>2025)</w:t>
       </w:r>
       <w:bookmarkEnd w:id="0"/>
     </w:p>
+    <w:tbl>
+      <w:tblPr>
+        <w:tblStyle w:val="PlainTable2"/>
+        <w:tblpPr w:leftFromText="180" w:rightFromText="180" w:vertAnchor="text" w:horzAnchor="margin" w:tblpXSpec="center" w:tblpY="793"/>
+        <w:tblW w:w="0" w:type="auto"/>
+        <w:tblBorders>
+          <w:top w:val="single" w:sz="4" w:space="0" w:color="auto"/>
+          <w:left w:val="single" w:sz="4" w:space="0" w:color="auto"/>
+          <w:bottom w:val="single" w:sz="4" w:space="0" w:color="auto"/>
+          <w:right w:val="single" w:sz="4" w:space="0" w:color="auto"/>
+          <w:insideH w:val="single" w:sz="4" w:space="0" w:color="auto"/>
+          <w:insideV w:val="single" w:sz="4" w:space="0" w:color="auto"/>
+        </w:tblBorders>
+        <w:tblLook w:val="04A0" w:firstRow="1" w:lastRow="0" w:firstColumn="1" w:lastColumn="0" w:noHBand="0" w:noVBand="1"/>
+      </w:tblPr>
+      <w:tblGrid>
+        <w:gridCol w:w="1626"/>
+        <w:gridCol w:w="2411"/>
+      </w:tblGrid>
+      <w:tr>
+        <w:trPr>
+          <w:cnfStyle w:val="100000000000" w:firstRow="1" w:lastRow="0" w:firstColumn="0" w:lastColumn="0" w:oddVBand="0" w:evenVBand="0" w:oddHBand="0" w:evenHBand="0" w:firstRowFirstColumn="0" w:firstRowLastColumn="0" w:lastRowFirstColumn="0" w:lastRowLastColumn="0"/>
+        </w:trPr>
+        <w:tc>
+          <w:tcPr>
+            <w:cnfStyle w:val="001000000000" w:firstRow="0" w:lastRow="0" w:firstColumn="1" w:lastColumn="0" w:oddVBand="0" w:evenVBand="0" w:oddHBand="0" w:evenHBand="0" w:firstRowFirstColumn="0" w:firstRowLastColumn="0" w:lastRowFirstColumn="0" w:lastRowLastColumn="0"/>
+            <w:tcW w:w="0" w:type="auto"/>
+            <w:tcBorders>
+              <w:bottom w:val="none" w:sz="0" w:space="0" w:color="auto"/>
+            </w:tcBorders>
+            <w:hideMark/>
+          </w:tcPr>
+          <w:p>
+            <w:pPr>
+              <w:jc w:val="center"/>
+              <w:rPr>
+                <w:b w:val="0"/>
+                <w:bCs w:val="0"/>
+                <w:lang w:val="en-CH"/>
+              </w:rPr>
+            </w:pPr>
+            <w:proofErr w:type="spellStart"/>
+            <w:r>
+              <w:rPr>
+                <w:lang w:val="en-CH"/>
+              </w:rPr>
+              <w:t>Bereich</w:t>
+            </w:r>
+            <w:proofErr w:type="spellEnd"/>
+          </w:p>
+        </w:tc>
+        <w:tc>
+          <w:tcPr>
+            <w:tcW w:w="0" w:type="auto"/>
+            <w:tcBorders>
+              <w:bottom w:val="none" w:sz="0" w:space="0" w:color="auto"/>
+            </w:tcBorders>
+            <w:hideMark/>
+          </w:tcPr>
+          <w:p>
+            <w:pPr>
+              <w:jc w:val="center"/>
+              <w:cnfStyle w:val="100000000000" w:firstRow="1" w:lastRow="0" w:firstColumn="0" w:lastColumn="0" w:oddVBand="0" w:evenVBand="0" w:oddHBand="0" w:evenHBand="0" w:firstRowFirstColumn="0" w:firstRowLastColumn="0" w:lastRowFirstColumn="0" w:lastRowLastColumn="0"/>
+              <w:rPr>
+                <w:b w:val="0"/>
+                <w:bCs w:val="0"/>
+                <w:lang w:val="en-CH"/>
+              </w:rPr>
+            </w:pPr>
+            <w:proofErr w:type="spellStart"/>
+            <w:r>
+              <w:rPr>
+                <w:lang w:val="en-CH"/>
+              </w:rPr>
+              <w:t>Fertigstellungsgrad</w:t>
+            </w:r>
+            <w:proofErr w:type="spellEnd"/>
+            <w:r>
+              <w:rPr>
+                <w:lang w:val="en-CH"/>
+              </w:rPr>
+              <w:t xml:space="preserve"> (%)</w:t>
+            </w:r>
+          </w:p>
+        </w:tc>
+      </w:tr>
+      <w:tr>
+        <w:trPr>
+          <w:cnfStyle w:val="000000100000" w:firstRow="0" w:lastRow="0" w:firstColumn="0" w:lastColumn="0" w:oddVBand="0" w:evenVBand="0" w:oddHBand="1" w:evenHBand="0" w:firstRowFirstColumn="0" w:firstRowLastColumn="0" w:lastRowFirstColumn="0" w:lastRowLastColumn="0"/>
+        </w:trPr>
+        <w:tc>
+          <w:tcPr>
+            <w:cnfStyle w:val="001000000000" w:firstRow="0" w:lastRow="0" w:firstColumn="1" w:lastColumn="0" w:oddVBand="0" w:evenVBand="0" w:oddHBand="0" w:evenHBand="0" w:firstRowFirstColumn="0" w:firstRowLastColumn="0" w:lastRowFirstColumn="0" w:lastRowLastColumn="0"/>
+            <w:tcW w:w="0" w:type="auto"/>
+            <w:tcBorders>
+              <w:top w:val="none" w:sz="0" w:space="0" w:color="auto"/>
+              <w:bottom w:val="none" w:sz="0" w:space="0" w:color="auto"/>
+            </w:tcBorders>
+            <w:hideMark/>
+          </w:tcPr>
+          <w:p>
+            <w:pPr>
+              <w:jc w:val="center"/>
+              <w:rPr>
+                <w:lang w:val="en-CH"/>
+              </w:rPr>
+            </w:pPr>
+            <w:r>
+              <w:rPr>
+                <w:lang w:val="en-CH"/>
+              </w:rPr>
+              <w:t>Frontend</w:t>
+            </w:r>
+          </w:p>
+        </w:tc>
+        <w:tc>
+          <w:tcPr>
+            <w:tcW w:w="0" w:type="auto"/>
+            <w:tcBorders>
+              <w:top w:val="none" w:sz="0" w:space="0" w:color="auto"/>
+              <w:bottom w:val="none" w:sz="0" w:space="0" w:color="auto"/>
+            </w:tcBorders>
+            <w:hideMark/>
+          </w:tcPr>
+          <w:p>
+            <w:pPr>
+              <w:jc w:val="center"/>
+              <w:cnfStyle w:val="000000100000" w:firstRow="0" w:lastRow="0" w:firstColumn="0" w:lastColumn="0" w:oddVBand="0" w:evenVBand="0" w:oddHBand="1" w:evenHBand="0" w:firstRowFirstColumn="0" w:firstRowLastColumn="0" w:lastRowFirstColumn="0" w:lastRowLastColumn="0"/>
+              <w:rPr>
+                <w:lang w:val="en-CH"/>
+              </w:rPr>
+            </w:pPr>
+            <w:r>
+              <w:rPr>
+                <w:lang w:val="en-CH"/>
+              </w:rPr>
+              <w:t>85 %</w:t>
+            </w:r>
+          </w:p>
+        </w:tc>
+      </w:tr>
+      <w:tr>
+        <w:tc>
+          <w:tcPr>
+            <w:cnfStyle w:val="001000000000" w:firstRow="0" w:lastRow="0" w:firstColumn="1" w:lastColumn="0" w:oddVBand="0" w:evenVBand="0" w:oddHBand="0" w:evenHBand="0" w:firstRowFirstColumn="0" w:firstRowLastColumn="0" w:lastRowFirstColumn="0" w:lastRowLastColumn="0"/>
+            <w:tcW w:w="0" w:type="auto"/>
+            <w:hideMark/>
+          </w:tcPr>
+          <w:p>
+            <w:pPr>
+              <w:jc w:val="center"/>
+              <w:rPr>
+                <w:lang w:val="en-CH"/>
+              </w:rPr>
+            </w:pPr>
+            <w:r>
+              <w:rPr>
+                <w:lang w:val="en-CH"/>
+              </w:rPr>
+              <w:t>Backend</w:t>
+            </w:r>
+          </w:p>
+        </w:tc>
+        <w:tc>
+          <w:tcPr>
+            <w:tcW w:w="0" w:type="auto"/>
+            <w:hideMark/>
+          </w:tcPr>
+          <w:p>
+            <w:pPr>
+              <w:jc w:val="center"/>
+              <w:cnfStyle w:val="000000000000" w:firstRow="0" w:lastRow="0" w:firstColumn="0" w:lastColumn="0" w:oddVBand="0" w:evenVBand="0" w:oddHBand="0" w:evenHBand="0" w:firstRowFirstColumn="0" w:firstRowLastColumn="0" w:lastRowFirstColumn="0" w:lastRowLastColumn="0"/>
+              <w:rPr>
+                <w:lang w:val="en-CH"/>
+              </w:rPr>
+            </w:pPr>
+            <w:r>
+              <w:rPr>
+                <w:lang w:val="en-CH"/>
+              </w:rPr>
+              <w:t>7</w:t>
+            </w:r>
+            <w:r>
+              <w:rPr>
+                <w:lang w:val="en-CH"/>
+              </w:rPr>
+              <w:t>0 %</w:t>
+            </w:r>
+          </w:p>
+        </w:tc>
+      </w:tr>
+      <w:tr>
+        <w:trPr>
+          <w:cnfStyle w:val="000000100000" w:firstRow="0" w:lastRow="0" w:firstColumn="0" w:lastColumn="0" w:oddVBand="0" w:evenVBand="0" w:oddHBand="1" w:evenHBand="0" w:firstRowFirstColumn="0" w:firstRowLastColumn="0" w:lastRowFirstColumn="0" w:lastRowLastColumn="0"/>
+        </w:trPr>
+        <w:tc>
+          <w:tcPr>
+            <w:cnfStyle w:val="001000000000" w:firstRow="0" w:lastRow="0" w:firstColumn="1" w:lastColumn="0" w:oddVBand="0" w:evenVBand="0" w:oddHBand="0" w:evenHBand="0" w:firstRowFirstColumn="0" w:firstRowLastColumn="0" w:lastRowFirstColumn="0" w:lastRowLastColumn="0"/>
+            <w:tcW w:w="0" w:type="auto"/>
+            <w:tcBorders>
+              <w:top w:val="none" w:sz="0" w:space="0" w:color="auto"/>
+              <w:bottom w:val="none" w:sz="0" w:space="0" w:color="auto"/>
+            </w:tcBorders>
+            <w:hideMark/>
+          </w:tcPr>
+          <w:p>
+            <w:pPr>
+              <w:jc w:val="center"/>
+              <w:rPr>
+                <w:lang w:val="en-CH"/>
+              </w:rPr>
+            </w:pPr>
+            <w:proofErr w:type="spellStart"/>
+            <w:r>
+              <w:rPr>
+                <w:lang w:val="en-CH"/>
+              </w:rPr>
+              <w:t>Datenbank</w:t>
+            </w:r>
+            <w:proofErr w:type="spellEnd"/>
+          </w:p>
+        </w:tc>
+        <w:tc>
+          <w:tcPr>
+            <w:tcW w:w="0" w:type="auto"/>
+            <w:tcBorders>
+              <w:top w:val="none" w:sz="0" w:space="0" w:color="auto"/>
+              <w:bottom w:val="none" w:sz="0" w:space="0" w:color="auto"/>
+            </w:tcBorders>
+            <w:hideMark/>
+          </w:tcPr>
+          <w:p>
+            <w:pPr>
+              <w:jc w:val="center"/>
+              <w:cnfStyle w:val="000000100000" w:firstRow="0" w:lastRow="0" w:firstColumn="0" w:lastColumn="0" w:oddVBand="0" w:evenVBand="0" w:oddHBand="1" w:evenHBand="0" w:firstRowFirstColumn="0" w:firstRowLastColumn="0" w:lastRowFirstColumn="0" w:lastRowLastColumn="0"/>
+              <w:rPr>
+                <w:lang w:val="en-CH"/>
+              </w:rPr>
+            </w:pPr>
+            <w:r>
+              <w:rPr>
+                <w:lang w:val="en-CH"/>
+              </w:rPr>
+              <w:t>90</w:t>
+            </w:r>
+            <w:r>
+              <w:rPr>
+                <w:lang w:val="en-CH"/>
+              </w:rPr>
+              <w:t xml:space="preserve"> %</w:t>
+            </w:r>
+          </w:p>
+        </w:tc>
+      </w:tr>
+      <w:tr>
+        <w:tc>
+          <w:tcPr>
+            <w:cnfStyle w:val="001000000000" w:firstRow="0" w:lastRow="0" w:firstColumn="1" w:lastColumn="0" w:oddVBand="0" w:evenVBand="0" w:oddHBand="0" w:evenHBand="0" w:firstRowFirstColumn="0" w:firstRowLastColumn="0" w:lastRowFirstColumn="0" w:lastRowLastColumn="0"/>
+            <w:tcW w:w="0" w:type="auto"/>
+            <w:hideMark/>
+          </w:tcPr>
+          <w:p>
+            <w:pPr>
+              <w:jc w:val="center"/>
+              <w:rPr>
+                <w:lang w:val="en-CH"/>
+              </w:rPr>
+            </w:pPr>
+            <w:proofErr w:type="spellStart"/>
+            <w:r>
+              <w:rPr>
+                <w:lang w:val="en-CH"/>
+              </w:rPr>
+              <w:t>Partnersystem</w:t>
+            </w:r>
+            <w:proofErr w:type="spellEnd"/>
+          </w:p>
+        </w:tc>
+        <w:tc>
+          <w:tcPr>
+            <w:tcW w:w="0" w:type="auto"/>
+            <w:hideMark/>
+          </w:tcPr>
+          <w:p>
+            <w:pPr>
+              <w:jc w:val="center"/>
+              <w:cnfStyle w:val="000000000000" w:firstRow="0" w:lastRow="0" w:firstColumn="0" w:lastColumn="0" w:oddVBand="0" w:evenVBand="0" w:oddHBand="0" w:evenHBand="0" w:firstRowFirstColumn="0" w:firstRowLastColumn="0" w:lastRowFirstColumn="0" w:lastRowLastColumn="0"/>
+              <w:rPr>
+                <w:lang w:val="en-CH"/>
+              </w:rPr>
+            </w:pPr>
+            <w:r>
+              <w:rPr>
+                <w:lang w:val="en-CH"/>
+              </w:rPr>
+              <w:t>1</w:t>
+            </w:r>
+            <w:r>
+              <w:rPr>
+                <w:lang w:val="en-CH"/>
+              </w:rPr>
+              <w:t>0 %</w:t>
+            </w:r>
+          </w:p>
+        </w:tc>
+      </w:tr>
+    </w:tbl>
     <w:p>
       <w:pPr>
         <w:spacing w:after="0"/>
+        <w:jc w:val="center"/>
         <w:rPr>
           <w:lang w:val="en-CH"/>
         </w:rPr>
@@ -1277,19 +1664,53 @@
       <w:pPr>
         <w:spacing w:after="0"/>
         <w:rPr>
+          <w:lang w:val="en-CH"/>
+        </w:rPr>
+      </w:pPr>
+    </w:p>
+    <w:p>
+      <w:pPr>
+        <w:spacing w:after="0"/>
+        <w:rPr>
+          <w:lang w:val="en-CH"/>
+        </w:rPr>
+      </w:pPr>
+    </w:p>
+    <w:p>
+      <w:pPr>
+        <w:spacing w:after="0"/>
+        <w:rPr>
+          <w:lang w:val="en-CH"/>
+        </w:rPr>
+      </w:pPr>
+    </w:p>
+    <w:p>
+      <w:pPr>
+        <w:spacing w:after="0"/>
+        <w:rPr>
+          <w:lang w:val="en-CH"/>
+        </w:rPr>
+      </w:pPr>
+    </w:p>
+    <w:p>
+      <w:pPr>
+        <w:spacing w:after="0"/>
+        <w:rPr>
           <w:b/>
           <w:bCs/>
           <w:lang w:val="en-CH"/>
         </w:rPr>
       </w:pPr>
-      <w:r>
+    </w:p>
+    <w:p>
+      <w:pPr>
+        <w:spacing w:after="0"/>
         <w:rPr>
           <w:b/>
           <w:bCs/>
           <w:lang w:val="en-CH"/>
         </w:rPr>
-        <w:t>Frontend:</w:t>
-      </w:r>
+      </w:pPr>
     </w:p>
     <w:p>
       <w:pPr>
@@ -1300,196 +1721,304 @@
       </w:pPr>
       <w:r>
         <w:rPr>
-          <w:lang w:val="en-CH"/>
-        </w:rPr>
-        <w:t xml:space="preserve">Das Frontend </w:t>
-      </w:r>
-      <w:proofErr w:type="spellStart"/>
-      <w:r>
-        <w:rPr>
-          <w:lang w:val="en-CH"/>
-        </w:rPr>
-        <w:t>ist</w:t>
-      </w:r>
-      <w:proofErr w:type="spellEnd"/>
-      <w:r>
-        <w:rPr>
-          <w:lang w:val="en-CH"/>
-        </w:rPr>
-        <w:t xml:space="preserve"> </w:t>
-      </w:r>
-      <w:proofErr w:type="spellStart"/>
-      <w:r>
-        <w:rPr>
-          <w:lang w:val="en-CH"/>
-        </w:rPr>
-        <w:t>beinahe</w:t>
-      </w:r>
-      <w:proofErr w:type="spellEnd"/>
-      <w:r>
-        <w:rPr>
-          <w:lang w:val="en-CH"/>
-        </w:rPr>
-        <w:t xml:space="preserve"> </w:t>
-      </w:r>
-      <w:proofErr w:type="spellStart"/>
-      <w:r>
-        <w:rPr>
-          <w:lang w:val="en-CH"/>
-        </w:rPr>
-        <w:t>vollständig</w:t>
-      </w:r>
-      <w:proofErr w:type="spellEnd"/>
-      <w:r>
-        <w:rPr>
-          <w:lang w:val="en-CH"/>
-        </w:rPr>
-        <w:t xml:space="preserve"> </w:t>
-      </w:r>
-      <w:proofErr w:type="spellStart"/>
-      <w:r>
-        <w:rPr>
-          <w:lang w:val="en-CH"/>
-        </w:rPr>
-        <w:t>implementiert</w:t>
-      </w:r>
-      <w:proofErr w:type="spellEnd"/>
-      <w:r>
-        <w:rPr>
-          <w:lang w:val="en-CH"/>
-        </w:rPr>
-        <w:t xml:space="preserve">. Neben den </w:t>
-      </w:r>
-      <w:proofErr w:type="spellStart"/>
-      <w:r>
-        <w:rPr>
-          <w:lang w:val="en-CH"/>
-        </w:rPr>
-        <w:t>bereits</w:t>
-      </w:r>
-      <w:proofErr w:type="spellEnd"/>
-      <w:r>
-        <w:rPr>
-          <w:lang w:val="en-CH"/>
-        </w:rPr>
-        <w:t xml:space="preserve"> </w:t>
-      </w:r>
-      <w:proofErr w:type="spellStart"/>
-      <w:r>
-        <w:rPr>
-          <w:lang w:val="en-CH"/>
-        </w:rPr>
-        <w:t>bestehenden</w:t>
-      </w:r>
-      <w:proofErr w:type="spellEnd"/>
-      <w:r>
-        <w:rPr>
-          <w:lang w:val="en-CH"/>
-        </w:rPr>
-        <w:t xml:space="preserve"> Seiten (Login, </w:t>
-      </w:r>
-      <w:proofErr w:type="spellStart"/>
-      <w:r>
-        <w:rPr>
-          <w:lang w:val="en-CH"/>
-        </w:rPr>
-        <w:t>Registrierung</w:t>
-      </w:r>
-      <w:proofErr w:type="spellEnd"/>
-      <w:r>
-        <w:rPr>
-          <w:lang w:val="en-CH"/>
-        </w:rPr>
-        <w:t xml:space="preserve">, </w:t>
-      </w:r>
-      <w:proofErr w:type="spellStart"/>
-      <w:r>
-        <w:rPr>
-          <w:lang w:val="en-CH"/>
-        </w:rPr>
-        <w:t>Profilansicht</w:t>
-      </w:r>
-      <w:proofErr w:type="spellEnd"/>
-      <w:r>
-        <w:rPr>
-          <w:lang w:val="en-CH"/>
-        </w:rPr>
-        <w:t xml:space="preserve">, </w:t>
-      </w:r>
-      <w:proofErr w:type="spellStart"/>
-      <w:r>
-        <w:rPr>
-          <w:lang w:val="en-CH"/>
-        </w:rPr>
-        <w:t>Spracheinstellungen</w:t>
-      </w:r>
-      <w:proofErr w:type="spellEnd"/>
-      <w:r>
-        <w:rPr>
-          <w:lang w:val="en-CH"/>
-        </w:rPr>
-        <w:t xml:space="preserve">, </w:t>
-      </w:r>
-      <w:proofErr w:type="spellStart"/>
-      <w:r>
-        <w:rPr>
-          <w:lang w:val="en-CH"/>
-        </w:rPr>
-        <w:t>Passwort</w:t>
-      </w:r>
-      <w:proofErr w:type="spellEnd"/>
-      <w:r>
-        <w:rPr>
-          <w:lang w:val="en-CH"/>
-        </w:rPr>
-        <w:t xml:space="preserve">-Reset, etc.) </w:t>
-      </w:r>
-      <w:proofErr w:type="spellStart"/>
-      <w:r>
-        <w:rPr>
-          <w:lang w:val="en-CH"/>
-        </w:rPr>
-        <w:t>wurde</w:t>
-      </w:r>
-      <w:proofErr w:type="spellEnd"/>
-      <w:r>
-        <w:rPr>
-          <w:lang w:val="en-CH"/>
-        </w:rPr>
-        <w:t xml:space="preserve"> </w:t>
-      </w:r>
-      <w:proofErr w:type="spellStart"/>
-      <w:r>
-        <w:rPr>
-          <w:lang w:val="en-CH"/>
-        </w:rPr>
-        <w:t>auch</w:t>
-      </w:r>
-      <w:proofErr w:type="spellEnd"/>
-      <w:r>
-        <w:rPr>
-          <w:lang w:val="en-CH"/>
-        </w:rPr>
-        <w:t xml:space="preserve"> die </w:t>
-      </w:r>
-      <w:proofErr w:type="spellStart"/>
-      <w:r>
-        <w:rPr>
           <w:b/>
           <w:bCs/>
           <w:lang w:val="en-CH"/>
         </w:rPr>
+        <w:t>Frontend:</w:t>
+      </w:r>
+      <w:r>
+        <w:rPr>
+          <w:lang w:val="en-CH"/>
+        </w:rPr>
+        <w:br/>
+        <w:t xml:space="preserve">Das Frontend </w:t>
+      </w:r>
+      <w:proofErr w:type="spellStart"/>
+      <w:r>
+        <w:rPr>
+          <w:lang w:val="en-CH"/>
+        </w:rPr>
+        <w:t>ist</w:t>
+      </w:r>
+      <w:proofErr w:type="spellEnd"/>
+      <w:r>
+        <w:rPr>
+          <w:lang w:val="en-CH"/>
+        </w:rPr>
+        <w:t xml:space="preserve"> </w:t>
+      </w:r>
+      <w:proofErr w:type="spellStart"/>
+      <w:r>
+        <w:rPr>
+          <w:lang w:val="en-CH"/>
+        </w:rPr>
+        <w:t>beinahe</w:t>
+      </w:r>
+      <w:proofErr w:type="spellEnd"/>
+      <w:r>
+        <w:rPr>
+          <w:lang w:val="en-CH"/>
+        </w:rPr>
+        <w:t xml:space="preserve"> </w:t>
+      </w:r>
+      <w:proofErr w:type="spellStart"/>
+      <w:r>
+        <w:rPr>
+          <w:lang w:val="en-CH"/>
+        </w:rPr>
+        <w:t>vollständig</w:t>
+      </w:r>
+      <w:proofErr w:type="spellEnd"/>
+      <w:r>
+        <w:rPr>
+          <w:lang w:val="en-CH"/>
+        </w:rPr>
+        <w:t xml:space="preserve"> </w:t>
+      </w:r>
+      <w:proofErr w:type="spellStart"/>
+      <w:r>
+        <w:rPr>
+          <w:lang w:val="en-CH"/>
+        </w:rPr>
+        <w:t>implementiert</w:t>
+      </w:r>
+      <w:proofErr w:type="spellEnd"/>
+      <w:r>
+        <w:rPr>
+          <w:lang w:val="en-CH"/>
+        </w:rPr>
+        <w:t xml:space="preserve">. Neben den </w:t>
+      </w:r>
+      <w:proofErr w:type="spellStart"/>
+      <w:r>
+        <w:rPr>
+          <w:lang w:val="en-CH"/>
+        </w:rPr>
+        <w:t>bereits</w:t>
+      </w:r>
+      <w:proofErr w:type="spellEnd"/>
+      <w:r>
+        <w:rPr>
+          <w:lang w:val="en-CH"/>
+        </w:rPr>
+        <w:t xml:space="preserve"> </w:t>
+      </w:r>
+      <w:proofErr w:type="spellStart"/>
+      <w:r>
+        <w:rPr>
+          <w:lang w:val="en-CH"/>
+        </w:rPr>
+        <w:t>bestehenden</w:t>
+      </w:r>
+      <w:proofErr w:type="spellEnd"/>
+      <w:r>
+        <w:rPr>
+          <w:lang w:val="en-CH"/>
+        </w:rPr>
+        <w:t xml:space="preserve"> Seiten (Login, </w:t>
+      </w:r>
+      <w:proofErr w:type="spellStart"/>
+      <w:r>
+        <w:rPr>
+          <w:lang w:val="en-CH"/>
+        </w:rPr>
+        <w:t>Registrierung</w:t>
+      </w:r>
+      <w:proofErr w:type="spellEnd"/>
+      <w:r>
+        <w:rPr>
+          <w:lang w:val="en-CH"/>
+        </w:rPr>
+        <w:t xml:space="preserve">, </w:t>
+      </w:r>
+      <w:proofErr w:type="spellStart"/>
+      <w:r>
+        <w:rPr>
+          <w:lang w:val="en-CH"/>
+        </w:rPr>
+        <w:t>Profilansicht</w:t>
+      </w:r>
+      <w:proofErr w:type="spellEnd"/>
+      <w:r>
+        <w:rPr>
+          <w:lang w:val="en-CH"/>
+        </w:rPr>
+        <w:t xml:space="preserve">, </w:t>
+      </w:r>
+      <w:proofErr w:type="spellStart"/>
+      <w:r>
+        <w:rPr>
+          <w:lang w:val="en-CH"/>
+        </w:rPr>
+        <w:t>Spracheinstellungen</w:t>
+      </w:r>
+      <w:proofErr w:type="spellEnd"/>
+      <w:r>
+        <w:rPr>
+          <w:lang w:val="en-CH"/>
+        </w:rPr>
+        <w:t xml:space="preserve">, </w:t>
+      </w:r>
+      <w:proofErr w:type="spellStart"/>
+      <w:r>
+        <w:rPr>
+          <w:lang w:val="en-CH"/>
+        </w:rPr>
+        <w:t>Passwort</w:t>
+      </w:r>
+      <w:proofErr w:type="spellEnd"/>
+      <w:r>
+        <w:rPr>
+          <w:lang w:val="en-CH"/>
+        </w:rPr>
+        <w:t xml:space="preserve">-Reset, etc.) </w:t>
+      </w:r>
+      <w:proofErr w:type="spellStart"/>
+      <w:r>
+        <w:rPr>
+          <w:lang w:val="en-CH"/>
+        </w:rPr>
+        <w:t>wurde</w:t>
+      </w:r>
+      <w:proofErr w:type="spellEnd"/>
+      <w:r>
+        <w:rPr>
+          <w:lang w:val="en-CH"/>
+        </w:rPr>
+        <w:t xml:space="preserve"> </w:t>
+      </w:r>
+      <w:proofErr w:type="spellStart"/>
+      <w:r>
+        <w:rPr>
+          <w:lang w:val="en-CH"/>
+        </w:rPr>
+        <w:t>auch</w:t>
+      </w:r>
+      <w:proofErr w:type="spellEnd"/>
+      <w:r>
+        <w:rPr>
+          <w:lang w:val="en-CH"/>
+        </w:rPr>
+        <w:t xml:space="preserve"> die </w:t>
+      </w:r>
+      <w:proofErr w:type="spellStart"/>
+      <w:r>
+        <w:rPr>
+          <w:lang w:val="en-CH"/>
+        </w:rPr>
         <w:t>Startseite</w:t>
       </w:r>
       <w:proofErr w:type="spellEnd"/>
+      <w:r>
+        <w:rPr>
+          <w:lang w:val="en-CH"/>
+        </w:rPr>
+        <w:t xml:space="preserve"> (Home) </w:t>
+      </w:r>
+      <w:proofErr w:type="spellStart"/>
+      <w:r>
+        <w:rPr>
+          <w:lang w:val="en-CH"/>
+        </w:rPr>
+        <w:t>visuell</w:t>
+      </w:r>
+      <w:proofErr w:type="spellEnd"/>
+      <w:r>
+        <w:rPr>
+          <w:lang w:val="en-CH"/>
+        </w:rPr>
+        <w:t xml:space="preserve"> </w:t>
+      </w:r>
+      <w:proofErr w:type="spellStart"/>
+      <w:r>
+        <w:rPr>
+          <w:lang w:val="en-CH"/>
+        </w:rPr>
+        <w:t>überarbeitet</w:t>
+      </w:r>
+      <w:proofErr w:type="spellEnd"/>
+      <w:r>
+        <w:rPr>
+          <w:lang w:val="en-CH"/>
+        </w:rPr>
+        <w:t xml:space="preserve"> und </w:t>
+      </w:r>
+      <w:proofErr w:type="spellStart"/>
+      <w:r>
+        <w:rPr>
+          <w:lang w:val="en-CH"/>
+        </w:rPr>
+        <w:t>weitgehend</w:t>
+      </w:r>
+      <w:proofErr w:type="spellEnd"/>
+      <w:r>
+        <w:rPr>
+          <w:lang w:val="en-CH"/>
+        </w:rPr>
+        <w:t xml:space="preserve"> </w:t>
+      </w:r>
+      <w:proofErr w:type="spellStart"/>
+      <w:r>
+        <w:rPr>
+          <w:lang w:val="en-CH"/>
+        </w:rPr>
+        <w:t>fertiggestellt</w:t>
+      </w:r>
+      <w:proofErr w:type="spellEnd"/>
+      <w:r>
+        <w:rPr>
+          <w:lang w:val="en-CH"/>
+        </w:rPr>
+        <w:t>.</w:t>
+      </w:r>
+      <w:r>
+        <w:rPr>
+          <w:lang w:val="en-CH"/>
+        </w:rPr>
+        <w:br/>
+      </w:r>
       <w:r>
         <w:rPr>
           <w:b/>
           <w:bCs/>
           <w:lang w:val="en-CH"/>
         </w:rPr>
-        <w:t xml:space="preserve"> (Home)</w:t>
-      </w:r>
+        <w:t xml:space="preserve">Neue Features </w:t>
+      </w:r>
+      <w:proofErr w:type="spellStart"/>
+      <w:r>
+        <w:rPr>
+          <w:b/>
+          <w:bCs/>
+          <w:lang w:val="en-CH"/>
+        </w:rPr>
+        <w:t>im</w:t>
+      </w:r>
+      <w:proofErr w:type="spellEnd"/>
+      <w:r>
+        <w:rPr>
+          <w:b/>
+          <w:bCs/>
+          <w:lang w:val="en-CH"/>
+        </w:rPr>
+        <w:t xml:space="preserve"> Frontend:</w:t>
+      </w:r>
+      <w:r>
+        <w:rPr>
+          <w:lang w:val="en-CH"/>
+        </w:rPr>
+        <w:br/>
+        <w:t>• QR-Code-</w:t>
+      </w:r>
+      <w:proofErr w:type="spellStart"/>
+      <w:r>
+        <w:rPr>
+          <w:lang w:val="en-CH"/>
+        </w:rPr>
+        <w:t>Funktion</w:t>
+      </w:r>
+      <w:proofErr w:type="spellEnd"/>
       <w:r>
         <w:rPr>
           <w:lang w:val="en-CH"/>
@@ -1501,7 +2030,50 @@
         <w:rPr>
           <w:lang w:val="en-CH"/>
         </w:rPr>
-        <w:t>visuell</w:t>
+        <w:t>zum</w:t>
+      </w:r>
+      <w:proofErr w:type="spellEnd"/>
+      <w:r>
+        <w:rPr>
+          <w:lang w:val="en-CH"/>
+        </w:rPr>
+        <w:t xml:space="preserve"> Teilen des </w:t>
+      </w:r>
+      <w:proofErr w:type="spellStart"/>
+      <w:r>
+        <w:rPr>
+          <w:lang w:val="en-CH"/>
+        </w:rPr>
+        <w:t>Profils</w:t>
+      </w:r>
+      <w:proofErr w:type="spellEnd"/>
+      <w:r>
+        <w:rPr>
+          <w:lang w:val="en-CH"/>
+        </w:rPr>
+        <w:br/>
+        <w:t xml:space="preserve">• </w:t>
+      </w:r>
+      <w:proofErr w:type="spellStart"/>
+      <w:r>
+        <w:rPr>
+          <w:lang w:val="en-CH"/>
+        </w:rPr>
+        <w:t>Multisprachumschaltung</w:t>
+      </w:r>
+      <w:proofErr w:type="spellEnd"/>
+      <w:r>
+        <w:rPr>
+          <w:lang w:val="en-CH"/>
+        </w:rPr>
+        <w:t xml:space="preserve"> (i18n) </w:t>
+      </w:r>
+      <w:proofErr w:type="spellStart"/>
+      <w:r>
+        <w:rPr>
+          <w:lang w:val="en-CH"/>
+        </w:rPr>
+        <w:t>funktioniert</w:t>
       </w:r>
       <w:proofErr w:type="spellEnd"/>
       <w:r>
@@ -1515,21 +2087,70 @@
         <w:rPr>
           <w:lang w:val="en-CH"/>
         </w:rPr>
-        <w:t>überarbeitet</w:t>
-      </w:r>
-      <w:proofErr w:type="spellEnd"/>
-      <w:r>
-        <w:rPr>
-          <w:lang w:val="en-CH"/>
-        </w:rPr>
-        <w:t xml:space="preserve"> und </w:t>
-      </w:r>
-      <w:proofErr w:type="spellStart"/>
-      <w:r>
-        <w:rPr>
-          <w:lang w:val="en-CH"/>
-        </w:rPr>
-        <w:t>weitgehend</w:t>
+        <w:t>stabil</w:t>
+      </w:r>
+      <w:proofErr w:type="spellEnd"/>
+      <w:r>
+        <w:rPr>
+          <w:lang w:val="en-CH"/>
+        </w:rPr>
+        <w:t xml:space="preserve"> (Deutsch/Englisch)</w:t>
+      </w:r>
+      <w:r>
+        <w:rPr>
+          <w:lang w:val="en-CH"/>
+        </w:rPr>
+        <w:br/>
+        <w:t xml:space="preserve">• </w:t>
+      </w:r>
+      <w:proofErr w:type="spellStart"/>
+      <w:r>
+        <w:rPr>
+          <w:lang w:val="en-CH"/>
+        </w:rPr>
+        <w:t>Designverfeinerungen</w:t>
+      </w:r>
+      <w:proofErr w:type="spellEnd"/>
+      <w:r>
+        <w:rPr>
+          <w:lang w:val="en-CH"/>
+        </w:rPr>
+        <w:t xml:space="preserve">: </w:t>
+      </w:r>
+      <w:proofErr w:type="spellStart"/>
+      <w:r>
+        <w:rPr>
+          <w:lang w:val="en-CH"/>
+        </w:rPr>
+        <w:t>Willkommen</w:t>
+      </w:r>
+      <w:proofErr w:type="spellEnd"/>
+      <w:r>
+        <w:rPr>
+          <w:lang w:val="en-CH"/>
+        </w:rPr>
+        <w:t xml:space="preserve">-Icon, </w:t>
+      </w:r>
+      <w:proofErr w:type="spellStart"/>
+      <w:r>
+        <w:rPr>
+          <w:lang w:val="en-CH"/>
+        </w:rPr>
+        <w:t>modale</w:t>
+      </w:r>
+      <w:proofErr w:type="spellEnd"/>
+      <w:r>
+        <w:rPr>
+          <w:lang w:val="en-CH"/>
+        </w:rPr>
+        <w:t xml:space="preserve"> Fenster für </w:t>
+      </w:r>
+      <w:proofErr w:type="spellStart"/>
+      <w:r>
+        <w:rPr>
+          <w:lang w:val="en-CH"/>
+        </w:rPr>
+        <w:t>Passwort</w:t>
       </w:r>
       <w:proofErr w:type="spellEnd"/>
       <w:r>
@@ -1543,14 +2164,91 @@
         <w:rPr>
           <w:lang w:val="en-CH"/>
         </w:rPr>
-        <w:t>fertiggestellt</w:t>
-      </w:r>
-      <w:proofErr w:type="spellEnd"/>
-      <w:r>
-        <w:rPr>
-          <w:lang w:val="en-CH"/>
-        </w:rPr>
-        <w:t>.</w:t>
+        <w:t>ändern</w:t>
+      </w:r>
+      <w:proofErr w:type="spellEnd"/>
+      <w:r>
+        <w:rPr>
+          <w:lang w:val="en-CH"/>
+        </w:rPr>
+        <w:t>, etc.</w:t>
+      </w:r>
+      <w:r>
+        <w:rPr>
+          <w:lang w:val="en-CH"/>
+        </w:rPr>
+        <w:br/>
+        <w:t xml:space="preserve">• </w:t>
+      </w:r>
+      <w:proofErr w:type="spellStart"/>
+      <w:r>
+        <w:rPr>
+          <w:lang w:val="en-CH"/>
+        </w:rPr>
+        <w:t>Responsives</w:t>
+      </w:r>
+      <w:proofErr w:type="spellEnd"/>
+      <w:r>
+        <w:rPr>
+          <w:lang w:val="en-CH"/>
+        </w:rPr>
+        <w:t xml:space="preserve"> Design (</w:t>
+      </w:r>
+      <w:proofErr w:type="spellStart"/>
+      <w:r>
+        <w:rPr>
+          <w:lang w:val="en-CH"/>
+        </w:rPr>
+        <w:t>funktioniert</w:t>
+      </w:r>
+      <w:proofErr w:type="spellEnd"/>
+      <w:r>
+        <w:rPr>
+          <w:lang w:val="en-CH"/>
+        </w:rPr>
+        <w:t xml:space="preserve"> </w:t>
+      </w:r>
+      <w:proofErr w:type="spellStart"/>
+      <w:r>
+        <w:rPr>
+          <w:lang w:val="en-CH"/>
+        </w:rPr>
+        <w:t>auch</w:t>
+      </w:r>
+      <w:proofErr w:type="spellEnd"/>
+      <w:r>
+        <w:rPr>
+          <w:lang w:val="en-CH"/>
+        </w:rPr>
+        <w:t xml:space="preserve"> auf </w:t>
+      </w:r>
+      <w:proofErr w:type="spellStart"/>
+      <w:r>
+        <w:rPr>
+          <w:lang w:val="en-CH"/>
+        </w:rPr>
+        <w:t>mobilen</w:t>
+      </w:r>
+      <w:proofErr w:type="spellEnd"/>
+      <w:r>
+        <w:rPr>
+          <w:lang w:val="en-CH"/>
+        </w:rPr>
+        <w:t xml:space="preserve"> </w:t>
+      </w:r>
+      <w:proofErr w:type="spellStart"/>
+      <w:r>
+        <w:rPr>
+          <w:lang w:val="en-CH"/>
+        </w:rPr>
+        <w:t>Geräten</w:t>
+      </w:r>
+      <w:proofErr w:type="spellEnd"/>
+      <w:r>
+        <w:rPr>
+          <w:lang w:val="en-CH"/>
+        </w:rPr>
+        <w:t>)</w:t>
       </w:r>
     </w:p>
     <w:p>
@@ -1562,52 +2260,465 @@
       </w:pPr>
       <w:r>
         <w:rPr>
-          <w:lang w:val="en-CH"/>
-        </w:rPr>
-        <w:t xml:space="preserve">Neue Features </w:t>
-      </w:r>
-      <w:proofErr w:type="spellStart"/>
-      <w:r>
-        <w:rPr>
-          <w:lang w:val="en-CH"/>
-        </w:rPr>
-        <w:t>im</w:t>
-      </w:r>
-      <w:proofErr w:type="spellEnd"/>
-      <w:r>
-        <w:rPr>
-          <w:lang w:val="en-CH"/>
-        </w:rPr>
-        <w:t xml:space="preserve"> Frontend:</w:t>
+          <w:b/>
+          <w:bCs/>
+          <w:lang w:val="en-CH"/>
+        </w:rPr>
+        <w:t>Backend:</w:t>
+      </w:r>
+      <w:r>
+        <w:rPr>
+          <w:lang w:val="en-CH"/>
+        </w:rPr>
+        <w:br/>
+        <w:t xml:space="preserve">Das Backend </w:t>
+      </w:r>
+      <w:proofErr w:type="spellStart"/>
+      <w:r>
+        <w:rPr>
+          <w:lang w:val="en-CH"/>
+        </w:rPr>
+        <w:t>wurde</w:t>
+      </w:r>
+      <w:proofErr w:type="spellEnd"/>
+      <w:r>
+        <w:rPr>
+          <w:lang w:val="en-CH"/>
+        </w:rPr>
+        <w:t xml:space="preserve"> </w:t>
+      </w:r>
+      <w:proofErr w:type="spellStart"/>
+      <w:r>
+        <w:rPr>
+          <w:lang w:val="en-CH"/>
+        </w:rPr>
+        <w:t>begonnen</w:t>
+      </w:r>
+      <w:proofErr w:type="spellEnd"/>
+      <w:r>
+        <w:rPr>
+          <w:lang w:val="en-CH"/>
+        </w:rPr>
+        <w:t xml:space="preserve">. Es </w:t>
+      </w:r>
+      <w:proofErr w:type="spellStart"/>
+      <w:r>
+        <w:rPr>
+          <w:lang w:val="en-CH"/>
+        </w:rPr>
+        <w:t>wurde</w:t>
+      </w:r>
+      <w:proofErr w:type="spellEnd"/>
+      <w:r>
+        <w:rPr>
+          <w:lang w:val="en-CH"/>
+        </w:rPr>
+        <w:t xml:space="preserve"> </w:t>
+      </w:r>
+      <w:proofErr w:type="spellStart"/>
+      <w:r>
+        <w:rPr>
+          <w:lang w:val="en-CH"/>
+        </w:rPr>
+        <w:t>ein</w:t>
+      </w:r>
+      <w:proofErr w:type="spellEnd"/>
+      <w:r>
+        <w:rPr>
+          <w:lang w:val="en-CH"/>
+        </w:rPr>
+        <w:t xml:space="preserve"> </w:t>
+      </w:r>
+      <w:proofErr w:type="spellStart"/>
+      <w:r>
+        <w:rPr>
+          <w:lang w:val="en-CH"/>
+        </w:rPr>
+        <w:t>Grundgerüst</w:t>
+      </w:r>
+      <w:proofErr w:type="spellEnd"/>
+      <w:r>
+        <w:rPr>
+          <w:lang w:val="en-CH"/>
+        </w:rPr>
+        <w:t xml:space="preserve"> </w:t>
+      </w:r>
+      <w:proofErr w:type="spellStart"/>
+      <w:r>
+        <w:rPr>
+          <w:lang w:val="en-CH"/>
+        </w:rPr>
+        <w:t>mit</w:t>
+      </w:r>
+      <w:proofErr w:type="spellEnd"/>
+      <w:r>
+        <w:rPr>
+          <w:lang w:val="en-CH"/>
+        </w:rPr>
+        <w:t xml:space="preserve"> </w:t>
+      </w:r>
+      <w:proofErr w:type="spellStart"/>
+      <w:r>
+        <w:rPr>
+          <w:lang w:val="en-CH"/>
+        </w:rPr>
+        <w:t>NestJS</w:t>
+      </w:r>
+      <w:proofErr w:type="spellEnd"/>
+      <w:r>
+        <w:rPr>
+          <w:lang w:val="en-CH"/>
+        </w:rPr>
+        <w:t xml:space="preserve"> </w:t>
+      </w:r>
+      <w:proofErr w:type="spellStart"/>
+      <w:r>
+        <w:rPr>
+          <w:lang w:val="en-CH"/>
+        </w:rPr>
+        <w:t>aufgesetzt</w:t>
+      </w:r>
+      <w:proofErr w:type="spellEnd"/>
+      <w:r>
+        <w:rPr>
+          <w:lang w:val="en-CH"/>
+        </w:rPr>
+        <w:t xml:space="preserve"> und die </w:t>
+      </w:r>
+      <w:proofErr w:type="spellStart"/>
+      <w:r>
+        <w:rPr>
+          <w:lang w:val="en-CH"/>
+        </w:rPr>
+        <w:t>ersten</w:t>
+      </w:r>
+      <w:proofErr w:type="spellEnd"/>
+      <w:r>
+        <w:rPr>
+          <w:lang w:val="en-CH"/>
+        </w:rPr>
+        <w:t xml:space="preserve"> </w:t>
+      </w:r>
+      <w:proofErr w:type="spellStart"/>
+      <w:r>
+        <w:rPr>
+          <w:lang w:val="en-CH"/>
+        </w:rPr>
+        <w:t>Datenmodelle</w:t>
+      </w:r>
+      <w:proofErr w:type="spellEnd"/>
+      <w:r>
+        <w:rPr>
+          <w:lang w:val="en-CH"/>
+        </w:rPr>
+        <w:t xml:space="preserve"> </w:t>
+      </w:r>
+      <w:proofErr w:type="spellStart"/>
+      <w:r>
+        <w:rPr>
+          <w:lang w:val="en-CH"/>
+        </w:rPr>
+        <w:t>erstellt</w:t>
+      </w:r>
+      <w:proofErr w:type="spellEnd"/>
+      <w:r>
+        <w:rPr>
+          <w:lang w:val="en-CH"/>
+        </w:rPr>
+        <w:t>:</w:t>
+      </w:r>
+      <w:r>
+        <w:rPr>
+          <w:lang w:val="en-CH"/>
+        </w:rPr>
+        <w:br/>
+        <w:t xml:space="preserve">• User-Model </w:t>
+      </w:r>
+      <w:proofErr w:type="spellStart"/>
+      <w:r>
+        <w:rPr>
+          <w:lang w:val="en-CH"/>
+        </w:rPr>
+        <w:t>mit</w:t>
+      </w:r>
+      <w:proofErr w:type="spellEnd"/>
+      <w:r>
+        <w:rPr>
+          <w:lang w:val="en-CH"/>
+        </w:rPr>
+        <w:t xml:space="preserve"> </w:t>
+      </w:r>
+      <w:proofErr w:type="spellStart"/>
+      <w:r>
+        <w:rPr>
+          <w:lang w:val="en-CH"/>
+        </w:rPr>
+        <w:t>Authentifizierung</w:t>
+      </w:r>
+      <w:proofErr w:type="spellEnd"/>
+      <w:r>
+        <w:rPr>
+          <w:lang w:val="en-CH"/>
+        </w:rPr>
+        <w:br/>
+        <w:t xml:space="preserve">• Basic CRUD für </w:t>
+      </w:r>
+      <w:proofErr w:type="spellStart"/>
+      <w:r>
+        <w:rPr>
+          <w:lang w:val="en-CH"/>
+        </w:rPr>
+        <w:t>Userdaten</w:t>
+      </w:r>
+      <w:proofErr w:type="spellEnd"/>
+      <w:r>
+        <w:rPr>
+          <w:lang w:val="en-CH"/>
+        </w:rPr>
+        <w:br/>
+        <w:t xml:space="preserve">• </w:t>
+      </w:r>
+      <w:proofErr w:type="spellStart"/>
+      <w:r>
+        <w:rPr>
+          <w:lang w:val="en-CH"/>
+        </w:rPr>
+        <w:t>Datenbankanbindung</w:t>
+      </w:r>
+      <w:proofErr w:type="spellEnd"/>
+      <w:r>
+        <w:rPr>
+          <w:lang w:val="en-CH"/>
+        </w:rPr>
+        <w:t xml:space="preserve"> an </w:t>
+      </w:r>
+      <w:proofErr w:type="spellStart"/>
+      <w:r>
+        <w:rPr>
+          <w:lang w:val="en-CH"/>
+        </w:rPr>
+        <w:t>eine</w:t>
+      </w:r>
+      <w:proofErr w:type="spellEnd"/>
+      <w:r>
+        <w:rPr>
+          <w:lang w:val="en-CH"/>
+        </w:rPr>
+        <w:t xml:space="preserve"> PostgreSQL-</w:t>
+      </w:r>
+      <w:proofErr w:type="spellStart"/>
+      <w:r>
+        <w:rPr>
+          <w:lang w:val="en-CH"/>
+        </w:rPr>
+        <w:t>Instanz</w:t>
+      </w:r>
+      <w:proofErr w:type="spellEnd"/>
+      <w:r>
+        <w:rPr>
+          <w:lang w:val="en-CH"/>
+        </w:rPr>
+        <w:t xml:space="preserve"> via TypeORM</w:t>
+      </w:r>
+      <w:r>
+        <w:rPr>
+          <w:lang w:val="en-CH"/>
+        </w:rPr>
+        <w:br/>
+        <w:t>• Erste API-</w:t>
+      </w:r>
+      <w:proofErr w:type="spellStart"/>
+      <w:r>
+        <w:rPr>
+          <w:lang w:val="en-CH"/>
+        </w:rPr>
+        <w:t>Endpunkte</w:t>
+      </w:r>
+      <w:proofErr w:type="spellEnd"/>
+      <w:r>
+        <w:rPr>
+          <w:lang w:val="en-CH"/>
+        </w:rPr>
+        <w:t xml:space="preserve"> für </w:t>
+      </w:r>
+      <w:proofErr w:type="spellStart"/>
+      <w:r>
+        <w:rPr>
+          <w:lang w:val="en-CH"/>
+        </w:rPr>
+        <w:t>Registrierung</w:t>
+      </w:r>
+      <w:proofErr w:type="spellEnd"/>
+      <w:r>
+        <w:rPr>
+          <w:lang w:val="en-CH"/>
+        </w:rPr>
+        <w:t xml:space="preserve"> und Login</w:t>
+      </w:r>
+      <w:r>
+        <w:rPr>
+          <w:lang w:val="en-CH"/>
+        </w:rPr>
+        <w:br/>
+        <w:t xml:space="preserve">Die Verbindung </w:t>
+      </w:r>
+      <w:proofErr w:type="spellStart"/>
+      <w:r>
+        <w:rPr>
+          <w:lang w:val="en-CH"/>
+        </w:rPr>
+        <w:t>zwischen</w:t>
+      </w:r>
+      <w:proofErr w:type="spellEnd"/>
+      <w:r>
+        <w:rPr>
+          <w:lang w:val="en-CH"/>
+        </w:rPr>
+        <w:t xml:space="preserve"> Frontend und Backend </w:t>
+      </w:r>
+      <w:proofErr w:type="spellStart"/>
+      <w:r>
+        <w:rPr>
+          <w:lang w:val="en-CH"/>
+        </w:rPr>
+        <w:t>wurde</w:t>
+      </w:r>
+      <w:proofErr w:type="spellEnd"/>
+      <w:r>
+        <w:rPr>
+          <w:lang w:val="en-CH"/>
+        </w:rPr>
+        <w:t xml:space="preserve"> </w:t>
+      </w:r>
+      <w:proofErr w:type="spellStart"/>
+      <w:r>
+        <w:rPr>
+          <w:lang w:val="en-CH"/>
+        </w:rPr>
+        <w:t>lokal</w:t>
+      </w:r>
+      <w:proofErr w:type="spellEnd"/>
+      <w:r>
+        <w:rPr>
+          <w:lang w:val="en-CH"/>
+        </w:rPr>
+        <w:t xml:space="preserve"> </w:t>
+      </w:r>
+      <w:proofErr w:type="spellStart"/>
+      <w:r>
+        <w:rPr>
+          <w:lang w:val="en-CH"/>
+        </w:rPr>
+        <w:t>getestet</w:t>
+      </w:r>
+      <w:proofErr w:type="spellEnd"/>
+      <w:r>
+        <w:rPr>
+          <w:lang w:val="en-CH"/>
+        </w:rPr>
+        <w:t xml:space="preserve"> und </w:t>
+      </w:r>
+      <w:proofErr w:type="spellStart"/>
+      <w:r>
+        <w:rPr>
+          <w:lang w:val="en-CH"/>
+        </w:rPr>
+        <w:t>funktioniert</w:t>
+      </w:r>
+      <w:proofErr w:type="spellEnd"/>
+      <w:r>
+        <w:rPr>
+          <w:lang w:val="en-CH"/>
+        </w:rPr>
+        <w:t xml:space="preserve"> (z.</w:t>
+      </w:r>
+      <w:r>
+        <w:rPr>
+          <w:rFonts w:ascii="Arial" w:hAnsi="Arial" w:cs="Arial"/>
+          <w:lang w:val="en-CH"/>
+        </w:rPr>
+        <w:t> </w:t>
+      </w:r>
+      <w:r>
+        <w:rPr>
+          <w:lang w:val="en-CH"/>
+        </w:rPr>
+        <w:t xml:space="preserve">B. </w:t>
+      </w:r>
+      <w:proofErr w:type="spellStart"/>
+      <w:r>
+        <w:rPr>
+          <w:lang w:val="en-CH"/>
+        </w:rPr>
+        <w:t>Authentifizierung</w:t>
+      </w:r>
+      <w:proofErr w:type="spellEnd"/>
+      <w:r>
+        <w:rPr>
+          <w:lang w:val="en-CH"/>
+        </w:rPr>
+        <w:t xml:space="preserve"> </w:t>
+      </w:r>
+      <w:proofErr w:type="spellStart"/>
+      <w:r>
+        <w:rPr>
+          <w:rFonts w:ascii="Aptos" w:hAnsi="Aptos" w:cs="Aptos"/>
+          <w:lang w:val="en-CH"/>
+        </w:rPr>
+        <w:t>ü</w:t>
+      </w:r>
+      <w:r>
+        <w:rPr>
+          <w:lang w:val="en-CH"/>
+        </w:rPr>
+        <w:t>ber</w:t>
+      </w:r>
+      <w:proofErr w:type="spellEnd"/>
+      <w:r>
+        <w:rPr>
+          <w:lang w:val="en-CH"/>
+        </w:rPr>
+        <w:t xml:space="preserve"> JWT).</w:t>
       </w:r>
     </w:p>
     <w:p>
       <w:pPr>
-        <w:numPr>
-          <w:ilvl w:val="0"/>
-          <w:numId w:val="10"/>
-        </w:numPr>
         <w:spacing w:after="0"/>
         <w:rPr>
           <w:lang w:val="en-CH"/>
         </w:rPr>
       </w:pPr>
+      <w:proofErr w:type="spellStart"/>
       <w:r>
         <w:rPr>
           <w:b/>
           <w:bCs/>
           <w:lang w:val="en-CH"/>
         </w:rPr>
-        <w:t>QR-Code-</w:t>
-      </w:r>
-      <w:proofErr w:type="spellStart"/>
+        <w:t>Datenbank</w:t>
+      </w:r>
+      <w:proofErr w:type="spellEnd"/>
       <w:r>
         <w:rPr>
           <w:b/>
           <w:bCs/>
           <w:lang w:val="en-CH"/>
         </w:rPr>
-        <w:t>Funktion</w:t>
+        <w:t>:</w:t>
+      </w:r>
+      <w:r>
+        <w:rPr>
+          <w:lang w:val="en-CH"/>
+        </w:rPr>
+        <w:br/>
+        <w:t>Die SQL-</w:t>
+      </w:r>
+      <w:proofErr w:type="spellStart"/>
+      <w:r>
+        <w:rPr>
+          <w:lang w:val="en-CH"/>
+        </w:rPr>
+        <w:t>Datenbank</w:t>
       </w:r>
       <w:proofErr w:type="spellEnd"/>
       <w:r>
@@ -1621,30 +2732,139 @@
         <w:rPr>
           <w:lang w:val="en-CH"/>
         </w:rPr>
-        <w:t>zum</w:t>
-      </w:r>
-      <w:proofErr w:type="spellEnd"/>
-      <w:r>
-        <w:rPr>
-          <w:lang w:val="en-CH"/>
-        </w:rPr>
-        <w:t xml:space="preserve"> Teilen des </w:t>
-      </w:r>
-      <w:proofErr w:type="spellStart"/>
-      <w:r>
-        <w:rPr>
-          <w:lang w:val="en-CH"/>
-        </w:rPr>
-        <w:t>Profils</w:t>
-      </w:r>
-      <w:proofErr w:type="spellEnd"/>
+        <w:t>ist</w:t>
+      </w:r>
+      <w:proofErr w:type="spellEnd"/>
+      <w:r>
+        <w:rPr>
+          <w:lang w:val="en-CH"/>
+        </w:rPr>
+        <w:t xml:space="preserve"> </w:t>
+      </w:r>
+      <w:proofErr w:type="spellStart"/>
+      <w:r>
+        <w:rPr>
+          <w:lang w:val="en-CH"/>
+        </w:rPr>
+        <w:t>strukturiert</w:t>
+      </w:r>
+      <w:proofErr w:type="spellEnd"/>
+      <w:r>
+        <w:rPr>
+          <w:lang w:val="en-CH"/>
+        </w:rPr>
+        <w:t xml:space="preserve"> und </w:t>
+      </w:r>
+      <w:proofErr w:type="spellStart"/>
+      <w:r>
+        <w:rPr>
+          <w:lang w:val="en-CH"/>
+        </w:rPr>
+        <w:t>vorbereitet</w:t>
+      </w:r>
+      <w:proofErr w:type="spellEnd"/>
+      <w:r>
+        <w:rPr>
+          <w:lang w:val="en-CH"/>
+        </w:rPr>
+        <w:t xml:space="preserve"> für:</w:t>
+      </w:r>
+      <w:r>
+        <w:rPr>
+          <w:lang w:val="en-CH"/>
+        </w:rPr>
+        <w:br/>
+        <w:t xml:space="preserve">• </w:t>
+      </w:r>
+      <w:proofErr w:type="spellStart"/>
+      <w:r>
+        <w:rPr>
+          <w:lang w:val="en-CH"/>
+        </w:rPr>
+        <w:t>Mehrsprachige</w:t>
+      </w:r>
+      <w:proofErr w:type="spellEnd"/>
+      <w:r>
+        <w:rPr>
+          <w:lang w:val="en-CH"/>
+        </w:rPr>
+        <w:t xml:space="preserve"> Post-</w:t>
+      </w:r>
+      <w:proofErr w:type="spellStart"/>
+      <w:r>
+        <w:rPr>
+          <w:lang w:val="en-CH"/>
+        </w:rPr>
+        <w:t>Inhalte</w:t>
+      </w:r>
+      <w:proofErr w:type="spellEnd"/>
+      <w:r>
+        <w:rPr>
+          <w:lang w:val="en-CH"/>
+        </w:rPr>
+        <w:br/>
+        <w:t xml:space="preserve">• </w:t>
+      </w:r>
+      <w:proofErr w:type="spellStart"/>
+      <w:r>
+        <w:rPr>
+          <w:lang w:val="en-CH"/>
+        </w:rPr>
+        <w:t>Benutzerprofile</w:t>
+      </w:r>
+      <w:proofErr w:type="spellEnd"/>
+      <w:r>
+        <w:rPr>
+          <w:lang w:val="en-CH"/>
+        </w:rPr>
+        <w:br/>
+        <w:t xml:space="preserve">• </w:t>
+      </w:r>
+      <w:proofErr w:type="spellStart"/>
+      <w:r>
+        <w:rPr>
+          <w:lang w:val="en-CH"/>
+        </w:rPr>
+        <w:t>Spätere</w:t>
+      </w:r>
+      <w:proofErr w:type="spellEnd"/>
+      <w:r>
+        <w:rPr>
+          <w:lang w:val="en-CH"/>
+        </w:rPr>
+        <w:t xml:space="preserve"> </w:t>
+      </w:r>
+      <w:proofErr w:type="spellStart"/>
+      <w:r>
+        <w:rPr>
+          <w:lang w:val="en-CH"/>
+        </w:rPr>
+        <w:t>Funktionen</w:t>
+      </w:r>
+      <w:proofErr w:type="spellEnd"/>
+      <w:r>
+        <w:rPr>
+          <w:lang w:val="en-CH"/>
+        </w:rPr>
+        <w:t xml:space="preserve"> </w:t>
+      </w:r>
+      <w:proofErr w:type="spellStart"/>
+      <w:r>
+        <w:rPr>
+          <w:lang w:val="en-CH"/>
+        </w:rPr>
+        <w:t>wie</w:t>
+      </w:r>
+      <w:proofErr w:type="spellEnd"/>
+      <w:r>
+        <w:rPr>
+          <w:lang w:val="en-CH"/>
+        </w:rPr>
+        <w:t xml:space="preserve"> Feed, Likes, Uploads</w:t>
+      </w:r>
     </w:p>
     <w:p>
       <w:pPr>
-        <w:numPr>
-          <w:ilvl w:val="0"/>
-          <w:numId w:val="10"/>
-        </w:numPr>
         <w:spacing w:after="0"/>
         <w:rPr>
           <w:lang w:val="en-CH"/>
@@ -1657,7 +2877,7 @@
           <w:bCs/>
           <w:lang w:val="en-CH"/>
         </w:rPr>
-        <w:t>Multisprachumschaltung</w:t>
+        <w:t>Partnersystem</w:t>
       </w:r>
       <w:proofErr w:type="spellEnd"/>
       <w:r>
@@ -1666,8 +2886,51 @@
           <w:bCs/>
           <w:lang w:val="en-CH"/>
         </w:rPr>
-        <w:t xml:space="preserve"> (i18n)</w:t>
-      </w:r>
+        <w:t xml:space="preserve"> „</w:t>
+      </w:r>
+      <w:proofErr w:type="spellStart"/>
+      <w:proofErr w:type="gramStart"/>
+      <w:r>
+        <w:rPr>
+          <w:b/>
+          <w:bCs/>
+          <w:lang w:val="en-CH"/>
+        </w:rPr>
+        <w:t>ChipslyFans</w:t>
+      </w:r>
+      <w:proofErr w:type="spellEnd"/>
+      <w:r>
+        <w:rPr>
+          <w:b/>
+          <w:bCs/>
+          <w:lang w:val="en-CH"/>
+        </w:rPr>
+        <w:t>“</w:t>
+      </w:r>
+      <w:proofErr w:type="gramEnd"/>
+      <w:r>
+        <w:rPr>
+          <w:b/>
+          <w:bCs/>
+          <w:lang w:val="en-CH"/>
+        </w:rPr>
+        <w:t>:</w:t>
+      </w:r>
+      <w:r>
+        <w:rPr>
+          <w:lang w:val="en-CH"/>
+        </w:rPr>
+        <w:br/>
+        <w:t xml:space="preserve">Die </w:t>
+      </w:r>
+      <w:proofErr w:type="spellStart"/>
+      <w:r>
+        <w:rPr>
+          <w:lang w:val="en-CH"/>
+        </w:rPr>
+        <w:t>Kooperation</w:t>
+      </w:r>
+      <w:proofErr w:type="spellEnd"/>
       <w:r>
         <w:rPr>
           <w:lang w:val="en-CH"/>
@@ -1679,7 +2942,21 @@
         <w:rPr>
           <w:lang w:val="en-CH"/>
         </w:rPr>
-        <w:t>funktioniert</w:t>
+        <w:t>mit</w:t>
+      </w:r>
+      <w:proofErr w:type="spellEnd"/>
+      <w:r>
+        <w:rPr>
+          <w:lang w:val="en-CH"/>
+        </w:rPr>
+        <w:t xml:space="preserve"> dem </w:t>
+      </w:r>
+      <w:proofErr w:type="spellStart"/>
+      <w:r>
+        <w:rPr>
+          <w:lang w:val="en-CH"/>
+        </w:rPr>
+        <w:t>Partnerprojekt</w:t>
       </w:r>
       <w:proofErr w:type="spellEnd"/>
       <w:r>
@@ -1693,77 +2970,184 @@
         <w:rPr>
           <w:lang w:val="en-CH"/>
         </w:rPr>
-        <w:t>stabil</w:t>
-      </w:r>
-      <w:proofErr w:type="spellEnd"/>
-      <w:r>
-        <w:rPr>
-          <w:lang w:val="en-CH"/>
-        </w:rPr>
-        <w:t xml:space="preserve"> (Deutsch/Englisch)</w:t>
+        <w:t>ChipslyFans</w:t>
+      </w:r>
+      <w:proofErr w:type="spellEnd"/>
+      <w:r>
+        <w:rPr>
+          <w:lang w:val="en-CH"/>
+        </w:rPr>
+        <w:t xml:space="preserve"> </w:t>
+      </w:r>
+      <w:proofErr w:type="spellStart"/>
+      <w:r>
+        <w:rPr>
+          <w:lang w:val="en-CH"/>
+        </w:rPr>
+        <w:t>ist</w:t>
+      </w:r>
+      <w:proofErr w:type="spellEnd"/>
+      <w:r>
+        <w:rPr>
+          <w:lang w:val="en-CH"/>
+        </w:rPr>
+        <w:t xml:space="preserve"> in Arbeit. Es </w:t>
+      </w:r>
+      <w:proofErr w:type="spellStart"/>
+      <w:r>
+        <w:rPr>
+          <w:lang w:val="en-CH"/>
+        </w:rPr>
+        <w:t>wurden</w:t>
+      </w:r>
+      <w:proofErr w:type="spellEnd"/>
+      <w:r>
+        <w:rPr>
+          <w:lang w:val="en-CH"/>
+        </w:rPr>
+        <w:t xml:space="preserve"> </w:t>
+      </w:r>
+      <w:proofErr w:type="spellStart"/>
+      <w:r>
+        <w:rPr>
+          <w:lang w:val="en-CH"/>
+        </w:rPr>
+        <w:t>gemeinsame</w:t>
+      </w:r>
+      <w:proofErr w:type="spellEnd"/>
+      <w:r>
+        <w:rPr>
+          <w:lang w:val="en-CH"/>
+        </w:rPr>
+        <w:t xml:space="preserve"> Sessions </w:t>
+      </w:r>
+      <w:proofErr w:type="spellStart"/>
+      <w:r>
+        <w:rPr>
+          <w:lang w:val="en-CH"/>
+        </w:rPr>
+        <w:t>durchgeführt</w:t>
+      </w:r>
+      <w:proofErr w:type="spellEnd"/>
+      <w:r>
+        <w:rPr>
+          <w:lang w:val="en-CH"/>
+        </w:rPr>
+        <w:t xml:space="preserve">, um das API-Design </w:t>
+      </w:r>
+      <w:proofErr w:type="spellStart"/>
+      <w:r>
+        <w:rPr>
+          <w:lang w:val="en-CH"/>
+        </w:rPr>
+        <w:t>aufeinander</w:t>
+      </w:r>
+      <w:proofErr w:type="spellEnd"/>
+      <w:r>
+        <w:rPr>
+          <w:lang w:val="en-CH"/>
+        </w:rPr>
+        <w:t xml:space="preserve"> </w:t>
+      </w:r>
+      <w:proofErr w:type="spellStart"/>
+      <w:r>
+        <w:rPr>
+          <w:lang w:val="en-CH"/>
+        </w:rPr>
+        <w:t>abzustimmen</w:t>
+      </w:r>
+      <w:proofErr w:type="spellEnd"/>
+      <w:r>
+        <w:rPr>
+          <w:lang w:val="en-CH"/>
+        </w:rPr>
+        <w:t xml:space="preserve">. Ziel </w:t>
+      </w:r>
+      <w:proofErr w:type="spellStart"/>
+      <w:r>
+        <w:rPr>
+          <w:lang w:val="en-CH"/>
+        </w:rPr>
+        <w:t>ist</w:t>
+      </w:r>
+      <w:proofErr w:type="spellEnd"/>
+      <w:r>
+        <w:rPr>
+          <w:lang w:val="en-CH"/>
+        </w:rPr>
+        <w:t xml:space="preserve"> </w:t>
+      </w:r>
+      <w:proofErr w:type="spellStart"/>
+      <w:r>
+        <w:rPr>
+          <w:lang w:val="en-CH"/>
+        </w:rPr>
+        <w:t>eine</w:t>
+      </w:r>
+      <w:proofErr w:type="spellEnd"/>
+      <w:r>
+        <w:rPr>
+          <w:lang w:val="en-CH"/>
+        </w:rPr>
+        <w:t xml:space="preserve"> </w:t>
+      </w:r>
+      <w:proofErr w:type="spellStart"/>
+      <w:r>
+        <w:rPr>
+          <w:lang w:val="en-CH"/>
+        </w:rPr>
+        <w:t>saubere</w:t>
+      </w:r>
+      <w:proofErr w:type="spellEnd"/>
+      <w:r>
+        <w:rPr>
+          <w:lang w:val="en-CH"/>
+        </w:rPr>
+        <w:t xml:space="preserve"> Integration via REST-</w:t>
+      </w:r>
+      <w:proofErr w:type="spellStart"/>
+      <w:r>
+        <w:rPr>
+          <w:lang w:val="en-CH"/>
+        </w:rPr>
+        <w:t>Schnittstellen</w:t>
+      </w:r>
+      <w:proofErr w:type="spellEnd"/>
+      <w:r>
+        <w:rPr>
+          <w:lang w:val="en-CH"/>
+        </w:rPr>
+        <w:t>.</w:t>
       </w:r>
     </w:p>
     <w:p>
       <w:pPr>
-        <w:numPr>
-          <w:ilvl w:val="0"/>
-          <w:numId w:val="10"/>
-        </w:numPr>
         <w:spacing w:after="0"/>
         <w:rPr>
           <w:lang w:val="en-CH"/>
         </w:rPr>
       </w:pPr>
-      <w:proofErr w:type="spellStart"/>
       <w:r>
         <w:rPr>
           <w:b/>
           <w:bCs/>
           <w:lang w:val="en-CH"/>
         </w:rPr>
-        <w:t>Designverfeinerungen</w:t>
-      </w:r>
-      <w:proofErr w:type="spellEnd"/>
-      <w:r>
-        <w:rPr>
-          <w:lang w:val="en-CH"/>
-        </w:rPr>
-        <w:t xml:space="preserve">: </w:t>
-      </w:r>
-      <w:proofErr w:type="spellStart"/>
-      <w:r>
-        <w:rPr>
-          <w:lang w:val="en-CH"/>
-        </w:rPr>
-        <w:t>Willkommen</w:t>
-      </w:r>
-      <w:proofErr w:type="spellEnd"/>
-      <w:r>
-        <w:rPr>
-          <w:lang w:val="en-CH"/>
-        </w:rPr>
-        <w:t xml:space="preserve">-Icon, </w:t>
-      </w:r>
-      <w:proofErr w:type="spellStart"/>
-      <w:r>
-        <w:rPr>
-          <w:lang w:val="en-CH"/>
-        </w:rPr>
-        <w:t>modale</w:t>
-      </w:r>
-      <w:proofErr w:type="spellEnd"/>
-      <w:r>
-        <w:rPr>
-          <w:lang w:val="en-CH"/>
-        </w:rPr>
-        <w:t xml:space="preserve"> Fenster für </w:t>
-      </w:r>
-      <w:proofErr w:type="spellStart"/>
-      <w:r>
-        <w:rPr>
-          <w:lang w:val="en-CH"/>
-        </w:rPr>
-        <w:t>Passwort</w:t>
+        <w:t>Repositories:</w:t>
+      </w:r>
+      <w:r>
+        <w:rPr>
+          <w:lang w:val="en-CH"/>
+        </w:rPr>
+        <w:br/>
+        <w:t xml:space="preserve">Die Zusammenarbeit </w:t>
+      </w:r>
+      <w:proofErr w:type="spellStart"/>
+      <w:r>
+        <w:rPr>
+          <w:lang w:val="en-CH"/>
+        </w:rPr>
+        <w:t>erfolgt</w:t>
       </w:r>
       <w:proofErr w:type="spellEnd"/>
       <w:r>
@@ -1777,1285 +3161,174 @@
         <w:rPr>
           <w:lang w:val="en-CH"/>
         </w:rPr>
-        <w:t>ändern</w:t>
-      </w:r>
-      <w:proofErr w:type="spellEnd"/>
-      <w:r>
-        <w:rPr>
-          <w:lang w:val="en-CH"/>
-        </w:rPr>
-        <w:t>, etc.</w:t>
+        <w:t>weiterhin</w:t>
+      </w:r>
+      <w:proofErr w:type="spellEnd"/>
+      <w:r>
+        <w:rPr>
+          <w:lang w:val="en-CH"/>
+        </w:rPr>
+        <w:t xml:space="preserve"> </w:t>
+      </w:r>
+      <w:proofErr w:type="spellStart"/>
+      <w:r>
+        <w:rPr>
+          <w:lang w:val="en-CH"/>
+        </w:rPr>
+        <w:t>über</w:t>
+      </w:r>
+      <w:proofErr w:type="spellEnd"/>
+      <w:r>
+        <w:rPr>
+          <w:lang w:val="en-CH"/>
+        </w:rPr>
+        <w:t xml:space="preserve"> GitHub. Pull Requests, Commits und Issues </w:t>
+      </w:r>
+      <w:proofErr w:type="spellStart"/>
+      <w:r>
+        <w:rPr>
+          <w:lang w:val="en-CH"/>
+        </w:rPr>
+        <w:t>werden</w:t>
+      </w:r>
+      <w:proofErr w:type="spellEnd"/>
+      <w:r>
+        <w:rPr>
+          <w:lang w:val="en-CH"/>
+        </w:rPr>
+        <w:t xml:space="preserve"> </w:t>
+      </w:r>
+      <w:proofErr w:type="spellStart"/>
+      <w:r>
+        <w:rPr>
+          <w:lang w:val="en-CH"/>
+        </w:rPr>
+        <w:t>aktiv</w:t>
+      </w:r>
+      <w:proofErr w:type="spellEnd"/>
+      <w:r>
+        <w:rPr>
+          <w:lang w:val="en-CH"/>
+        </w:rPr>
+        <w:t xml:space="preserve"> </w:t>
+      </w:r>
+      <w:proofErr w:type="spellStart"/>
+      <w:r>
+        <w:rPr>
+          <w:lang w:val="en-CH"/>
+        </w:rPr>
+        <w:t>genutzt</w:t>
+      </w:r>
+      <w:proofErr w:type="spellEnd"/>
+      <w:r>
+        <w:rPr>
+          <w:lang w:val="en-CH"/>
+        </w:rPr>
+        <w:t xml:space="preserve">, um Fortschritt und </w:t>
+      </w:r>
+      <w:proofErr w:type="spellStart"/>
+      <w:r>
+        <w:rPr>
+          <w:lang w:val="en-CH"/>
+        </w:rPr>
+        <w:t>Aufgaben</w:t>
+      </w:r>
+      <w:proofErr w:type="spellEnd"/>
+      <w:r>
+        <w:rPr>
+          <w:lang w:val="en-CH"/>
+        </w:rPr>
+        <w:t xml:space="preserve"> </w:t>
+      </w:r>
+      <w:proofErr w:type="spellStart"/>
+      <w:r>
+        <w:rPr>
+          <w:lang w:val="en-CH"/>
+        </w:rPr>
+        <w:t>zu</w:t>
+      </w:r>
+      <w:proofErr w:type="spellEnd"/>
+      <w:r>
+        <w:rPr>
+          <w:lang w:val="en-CH"/>
+        </w:rPr>
+        <w:t xml:space="preserve"> </w:t>
+      </w:r>
+      <w:proofErr w:type="spellStart"/>
+      <w:r>
+        <w:rPr>
+          <w:lang w:val="en-CH"/>
+        </w:rPr>
+        <w:t>verwalten</w:t>
+      </w:r>
+      <w:proofErr w:type="spellEnd"/>
+      <w:r>
+        <w:rPr>
+          <w:lang w:val="en-CH"/>
+        </w:rPr>
+        <w:t>.</w:t>
       </w:r>
     </w:p>
     <w:p>
       <w:pPr>
-        <w:numPr>
-          <w:ilvl w:val="0"/>
-          <w:numId w:val="10"/>
-        </w:numPr>
         <w:spacing w:after="0"/>
         <w:rPr>
           <w:lang w:val="en-CH"/>
         </w:rPr>
       </w:pPr>
-      <w:proofErr w:type="spellStart"/>
-      <w:r>
-        <w:rPr>
-          <w:b/>
-          <w:bCs/>
-          <w:lang w:val="en-CH"/>
-        </w:rPr>
-        <w:t>Responsives</w:t>
-      </w:r>
-      <w:proofErr w:type="spellEnd"/>
-      <w:r>
-        <w:rPr>
-          <w:b/>
-          <w:bCs/>
-          <w:lang w:val="en-CH"/>
-        </w:rPr>
-        <w:t xml:space="preserve"> Design</w:t>
-      </w:r>
-      <w:r>
-        <w:rPr>
-          <w:lang w:val="en-CH"/>
-        </w:rPr>
-        <w:t xml:space="preserve"> (</w:t>
-      </w:r>
-      <w:proofErr w:type="spellStart"/>
-      <w:r>
-        <w:rPr>
-          <w:lang w:val="en-CH"/>
-        </w:rPr>
-        <w:t>funktioniert</w:t>
-      </w:r>
-      <w:proofErr w:type="spellEnd"/>
-      <w:r>
-        <w:rPr>
-          <w:lang w:val="en-CH"/>
-        </w:rPr>
-        <w:t xml:space="preserve"> </w:t>
-      </w:r>
-      <w:proofErr w:type="spellStart"/>
-      <w:r>
-        <w:rPr>
-          <w:lang w:val="en-CH"/>
-        </w:rPr>
-        <w:t>auch</w:t>
-      </w:r>
-      <w:proofErr w:type="spellEnd"/>
-      <w:r>
-        <w:rPr>
-          <w:lang w:val="en-CH"/>
-        </w:rPr>
-        <w:t xml:space="preserve"> auf </w:t>
-      </w:r>
-      <w:proofErr w:type="spellStart"/>
-      <w:r>
-        <w:rPr>
-          <w:lang w:val="en-CH"/>
-        </w:rPr>
-        <w:t>mobilen</w:t>
-      </w:r>
-      <w:proofErr w:type="spellEnd"/>
-      <w:r>
-        <w:rPr>
-          <w:lang w:val="en-CH"/>
-        </w:rPr>
-        <w:t xml:space="preserve"> </w:t>
-      </w:r>
-      <w:proofErr w:type="spellStart"/>
-      <w:r>
-        <w:rPr>
-          <w:lang w:val="en-CH"/>
-        </w:rPr>
-        <w:t>Geräten</w:t>
-      </w:r>
-      <w:proofErr w:type="spellEnd"/>
-      <w:r>
-        <w:rPr>
-          <w:lang w:val="en-CH"/>
-        </w:rPr>
-        <w:t>)</w:t>
-      </w:r>
     </w:p>
     <w:p>
-      <w:pPr>
-        <w:spacing w:after="0"/>
-        <w:rPr>
-          <w:b/>
-          <w:bCs/>
-          <w:lang w:val="en-CH"/>
-        </w:rPr>
-      </w:pPr>
-      <w:r>
-        <w:rPr>
-          <w:b/>
-          <w:bCs/>
-          <w:lang w:val="en-CH"/>
-        </w:rPr>
-        <w:t>Backend:</w:t>
+      <w:r>
+        <w:pict w14:anchorId="6147CD37">
+          <v:rect id="_x0000_i1159" style="width:0;height:1.5pt" o:hralign="center" o:hrstd="t" o:hr="t" fillcolor="#a0a0a0" stroked="f"/>
+        </w:pict>
       </w:r>
     </w:p>
     <w:p>
       <w:pPr>
-        <w:spacing w:after="0"/>
-        <w:rPr>
-          <w:lang w:val="en-CH"/>
-        </w:rPr>
-      </w:pPr>
-      <w:r>
-        <w:rPr>
-          <w:lang w:val="en-CH"/>
-        </w:rPr>
-        <w:t xml:space="preserve">Das Backend </w:t>
-      </w:r>
-      <w:proofErr w:type="spellStart"/>
-      <w:r>
-        <w:rPr>
-          <w:lang w:val="en-CH"/>
-        </w:rPr>
-        <w:t>wurde</w:t>
-      </w:r>
-      <w:proofErr w:type="spellEnd"/>
-      <w:r>
-        <w:rPr>
-          <w:lang w:val="en-CH"/>
-        </w:rPr>
-        <w:t xml:space="preserve"> </w:t>
-      </w:r>
-      <w:proofErr w:type="spellStart"/>
-      <w:r>
-        <w:rPr>
-          <w:b/>
-          <w:bCs/>
-          <w:lang w:val="en-CH"/>
-        </w:rPr>
-        <w:t>begonnen</w:t>
-      </w:r>
-      <w:proofErr w:type="spellEnd"/>
-      <w:r>
-        <w:rPr>
-          <w:lang w:val="en-CH"/>
-        </w:rPr>
-        <w:t xml:space="preserve">. Es </w:t>
-      </w:r>
-      <w:proofErr w:type="spellStart"/>
-      <w:r>
-        <w:rPr>
-          <w:lang w:val="en-CH"/>
-        </w:rPr>
-        <w:t>wurde</w:t>
-      </w:r>
-      <w:proofErr w:type="spellEnd"/>
-      <w:r>
-        <w:rPr>
-          <w:lang w:val="en-CH"/>
-        </w:rPr>
-        <w:t xml:space="preserve"> </w:t>
-      </w:r>
-      <w:proofErr w:type="spellStart"/>
-      <w:r>
-        <w:rPr>
-          <w:lang w:val="en-CH"/>
-        </w:rPr>
-        <w:t>ein</w:t>
-      </w:r>
-      <w:proofErr w:type="spellEnd"/>
-      <w:r>
-        <w:rPr>
-          <w:lang w:val="en-CH"/>
-        </w:rPr>
-        <w:t xml:space="preserve"> </w:t>
-      </w:r>
-      <w:proofErr w:type="spellStart"/>
-      <w:r>
-        <w:rPr>
-          <w:lang w:val="en-CH"/>
-        </w:rPr>
-        <w:t>Grundgerüst</w:t>
-      </w:r>
-      <w:proofErr w:type="spellEnd"/>
-      <w:r>
-        <w:rPr>
-          <w:lang w:val="en-CH"/>
-        </w:rPr>
-        <w:t xml:space="preserve"> </w:t>
-      </w:r>
-      <w:proofErr w:type="spellStart"/>
-      <w:r>
-        <w:rPr>
-          <w:lang w:val="en-CH"/>
-        </w:rPr>
-        <w:t>mit</w:t>
-      </w:r>
-      <w:proofErr w:type="spellEnd"/>
-      <w:r>
-        <w:rPr>
-          <w:lang w:val="en-CH"/>
-        </w:rPr>
-        <w:t xml:space="preserve"> </w:t>
-      </w:r>
-      <w:proofErr w:type="spellStart"/>
-      <w:r>
-        <w:rPr>
-          <w:lang w:val="en-CH"/>
-        </w:rPr>
-        <w:t>NestJS</w:t>
-      </w:r>
-      <w:proofErr w:type="spellEnd"/>
-      <w:r>
-        <w:rPr>
-          <w:lang w:val="en-CH"/>
-        </w:rPr>
-        <w:t xml:space="preserve"> </w:t>
-      </w:r>
-      <w:proofErr w:type="spellStart"/>
-      <w:r>
-        <w:rPr>
-          <w:lang w:val="en-CH"/>
-        </w:rPr>
-        <w:t>aufgesetzt</w:t>
-      </w:r>
-      <w:proofErr w:type="spellEnd"/>
-      <w:r>
-        <w:rPr>
-          <w:lang w:val="en-CH"/>
-        </w:rPr>
-        <w:t xml:space="preserve"> und die </w:t>
-      </w:r>
-      <w:proofErr w:type="spellStart"/>
-      <w:r>
-        <w:rPr>
-          <w:lang w:val="en-CH"/>
-        </w:rPr>
-        <w:t>ersten</w:t>
-      </w:r>
-      <w:proofErr w:type="spellEnd"/>
-      <w:r>
-        <w:rPr>
-          <w:lang w:val="en-CH"/>
-        </w:rPr>
-        <w:t xml:space="preserve"> </w:t>
-      </w:r>
-      <w:proofErr w:type="spellStart"/>
-      <w:r>
-        <w:rPr>
-          <w:lang w:val="en-CH"/>
-        </w:rPr>
-        <w:t>Datenmodelle</w:t>
-      </w:r>
-      <w:proofErr w:type="spellEnd"/>
-      <w:r>
-        <w:rPr>
-          <w:lang w:val="en-CH"/>
-        </w:rPr>
-        <w:t xml:space="preserve"> </w:t>
-      </w:r>
-      <w:proofErr w:type="spellStart"/>
-      <w:r>
-        <w:rPr>
-          <w:lang w:val="en-CH"/>
-        </w:rPr>
-        <w:t>erstellt</w:t>
-      </w:r>
-      <w:proofErr w:type="spellEnd"/>
-      <w:r>
-        <w:rPr>
-          <w:lang w:val="en-CH"/>
-        </w:rPr>
-        <w:t>:</w:t>
-      </w:r>
+        <w:jc w:val="center"/>
+        <w:rPr>
+          <w:rStyle w:val="Heading2Char"/>
+        </w:rPr>
+      </w:pPr>
     </w:p>
     <w:p>
       <w:pPr>
-        <w:numPr>
-          <w:ilvl w:val="0"/>
-          <w:numId w:val="11"/>
-        </w:numPr>
-        <w:spacing w:after="0"/>
-        <w:rPr>
-          <w:lang w:val="en-CH"/>
-        </w:rPr>
-      </w:pPr>
-      <w:r>
-        <w:rPr>
-          <w:lang w:val="en-CH"/>
-        </w:rPr>
-        <w:t xml:space="preserve">User-Model </w:t>
-      </w:r>
-      <w:proofErr w:type="spellStart"/>
-      <w:r>
-        <w:rPr>
-          <w:lang w:val="en-CH"/>
-        </w:rPr>
-        <w:t>mit</w:t>
-      </w:r>
-      <w:proofErr w:type="spellEnd"/>
-      <w:r>
-        <w:rPr>
-          <w:lang w:val="en-CH"/>
-        </w:rPr>
-        <w:t xml:space="preserve"> </w:t>
-      </w:r>
-      <w:proofErr w:type="spellStart"/>
-      <w:r>
-        <w:rPr>
-          <w:lang w:val="en-CH"/>
-        </w:rPr>
-        <w:t>Authentifizierung</w:t>
-      </w:r>
-      <w:proofErr w:type="spellEnd"/>
+        <w:jc w:val="center"/>
+      </w:pPr>
+      <w:bookmarkStart w:id="1" w:name="_Toc198556291"/>
+      <w:r>
+        <w:rPr>
+          <w:rStyle w:val="Heading2Char"/>
+        </w:rPr>
+        <w:lastRenderedPageBreak/>
+        <w:t>Screenshots:</w:t>
+      </w:r>
+      <w:bookmarkEnd w:id="1"/>
+      <w:r>
+        <w:br/>
+        <w:t>Wir haben bereits erste Screenshots von unseren Mockups und bestehenden Frontend-Seiten erstellt, die den bisherigen Stand gut dokumentieren. Diese werden dem Bericht als Anlage beigefügt.</w:t>
+      </w:r>
     </w:p>
     <w:p>
-      <w:pPr>
-        <w:numPr>
-          <w:ilvl w:val="0"/>
-          <w:numId w:val="11"/>
-        </w:numPr>
-        <w:spacing w:after="0"/>
-        <w:rPr>
-          <w:lang w:val="en-CH"/>
-        </w:rPr>
-      </w:pPr>
-      <w:r>
-        <w:rPr>
-          <w:lang w:val="en-CH"/>
-        </w:rPr>
-        <w:t xml:space="preserve">Basic CRUD für </w:t>
-      </w:r>
-      <w:proofErr w:type="spellStart"/>
-      <w:r>
-        <w:rPr>
-          <w:lang w:val="en-CH"/>
-        </w:rPr>
-        <w:t>Userdaten</w:t>
-      </w:r>
-      <w:proofErr w:type="spellEnd"/>
+      <w:r>
+        <w:pict w14:anchorId="2033F37F">
+          <v:rect id="_x0000_i1160" style="width:0;height:1.5pt" o:hralign="center" o:hrstd="t" o:hr="t" fillcolor="#a0a0a0" stroked="f"/>
+        </w:pict>
+      </w:r>
     </w:p>
     <w:p>
       <w:pPr>
-        <w:numPr>
-          <w:ilvl w:val="0"/>
-          <w:numId w:val="11"/>
-        </w:numPr>
-        <w:spacing w:after="0"/>
-        <w:rPr>
-          <w:lang w:val="en-CH"/>
-        </w:rPr>
-      </w:pPr>
-      <w:proofErr w:type="spellStart"/>
-      <w:r>
-        <w:rPr>
-          <w:lang w:val="en-CH"/>
-        </w:rPr>
-        <w:t>Datenbankanbindung</w:t>
-      </w:r>
-      <w:proofErr w:type="spellEnd"/>
-      <w:r>
-        <w:rPr>
-          <w:lang w:val="en-CH"/>
-        </w:rPr>
-        <w:t xml:space="preserve"> an </w:t>
-      </w:r>
-      <w:proofErr w:type="spellStart"/>
-      <w:r>
-        <w:rPr>
-          <w:lang w:val="en-CH"/>
-        </w:rPr>
-        <w:t>eine</w:t>
-      </w:r>
-      <w:proofErr w:type="spellEnd"/>
-      <w:r>
-        <w:rPr>
-          <w:lang w:val="en-CH"/>
-        </w:rPr>
-        <w:t xml:space="preserve"> PostgreSQL-</w:t>
-      </w:r>
-      <w:proofErr w:type="spellStart"/>
-      <w:r>
-        <w:rPr>
-          <w:lang w:val="en-CH"/>
-        </w:rPr>
-        <w:t>Instanz</w:t>
-      </w:r>
-      <w:proofErr w:type="spellEnd"/>
-      <w:r>
-        <w:rPr>
-          <w:lang w:val="en-CH"/>
-        </w:rPr>
-        <w:t xml:space="preserve"> via TypeORM</w:t>
-      </w:r>
+        <w:pStyle w:val="Heading1"/>
+        <w:jc w:val="left"/>
+      </w:pPr>
     </w:p>
     <w:p>
       <w:pPr>
-        <w:numPr>
-          <w:ilvl w:val="0"/>
-          <w:numId w:val="11"/>
-        </w:numPr>
-        <w:spacing w:after="0"/>
-        <w:rPr>
-          <w:lang w:val="en-CH"/>
-        </w:rPr>
-      </w:pPr>
-      <w:r>
-        <w:rPr>
-          <w:lang w:val="en-CH"/>
-        </w:rPr>
-        <w:t>Erste API-</w:t>
-      </w:r>
-      <w:proofErr w:type="spellStart"/>
-      <w:r>
-        <w:rPr>
-          <w:lang w:val="en-CH"/>
-        </w:rPr>
-        <w:t>Endpunkte</w:t>
-      </w:r>
-      <w:proofErr w:type="spellEnd"/>
-      <w:r>
-        <w:rPr>
-          <w:lang w:val="en-CH"/>
-        </w:rPr>
-        <w:t xml:space="preserve"> für </w:t>
-      </w:r>
-      <w:proofErr w:type="spellStart"/>
-      <w:r>
-        <w:rPr>
-          <w:lang w:val="en-CH"/>
-        </w:rPr>
-        <w:t>Registrierung</w:t>
-      </w:r>
-      <w:proofErr w:type="spellEnd"/>
-      <w:r>
-        <w:rPr>
-          <w:lang w:val="en-CH"/>
-        </w:rPr>
-        <w:t xml:space="preserve"> und Login</w:t>
-      </w:r>
-    </w:p>
-    <w:p>
-      <w:pPr>
-        <w:spacing w:after="0"/>
-        <w:rPr>
-          <w:lang w:val="en-CH"/>
-        </w:rPr>
-      </w:pPr>
-      <w:r>
-        <w:rPr>
-          <w:lang w:val="en-CH"/>
-        </w:rPr>
-        <w:t xml:space="preserve">Die Verbindung </w:t>
-      </w:r>
-      <w:proofErr w:type="spellStart"/>
-      <w:r>
-        <w:rPr>
-          <w:lang w:val="en-CH"/>
-        </w:rPr>
-        <w:t>zwischen</w:t>
-      </w:r>
-      <w:proofErr w:type="spellEnd"/>
-      <w:r>
-        <w:rPr>
-          <w:lang w:val="en-CH"/>
-        </w:rPr>
-        <w:t xml:space="preserve"> Frontend und Backend </w:t>
-      </w:r>
-      <w:proofErr w:type="spellStart"/>
-      <w:r>
-        <w:rPr>
-          <w:lang w:val="en-CH"/>
-        </w:rPr>
-        <w:t>wurde</w:t>
-      </w:r>
-      <w:proofErr w:type="spellEnd"/>
-      <w:r>
-        <w:rPr>
-          <w:lang w:val="en-CH"/>
-        </w:rPr>
-        <w:t xml:space="preserve"> </w:t>
-      </w:r>
-      <w:proofErr w:type="spellStart"/>
-      <w:r>
-        <w:rPr>
-          <w:b/>
-          <w:bCs/>
-          <w:lang w:val="en-CH"/>
-        </w:rPr>
-        <w:t>lokal</w:t>
-      </w:r>
-      <w:proofErr w:type="spellEnd"/>
-      <w:r>
-        <w:rPr>
-          <w:b/>
-          <w:bCs/>
-          <w:lang w:val="en-CH"/>
-        </w:rPr>
-        <w:t xml:space="preserve"> </w:t>
-      </w:r>
-      <w:proofErr w:type="spellStart"/>
-      <w:r>
-        <w:rPr>
-          <w:b/>
-          <w:bCs/>
-          <w:lang w:val="en-CH"/>
-        </w:rPr>
-        <w:t>getestet</w:t>
-      </w:r>
-      <w:proofErr w:type="spellEnd"/>
-      <w:r>
-        <w:rPr>
-          <w:b/>
-          <w:bCs/>
-          <w:lang w:val="en-CH"/>
-        </w:rPr>
-        <w:t xml:space="preserve"> und </w:t>
-      </w:r>
-      <w:proofErr w:type="spellStart"/>
-      <w:r>
-        <w:rPr>
-          <w:b/>
-          <w:bCs/>
-          <w:lang w:val="en-CH"/>
-        </w:rPr>
-        <w:t>funktioniert</w:t>
-      </w:r>
-      <w:proofErr w:type="spellEnd"/>
-      <w:r>
-        <w:rPr>
-          <w:lang w:val="en-CH"/>
-        </w:rPr>
-        <w:t xml:space="preserve"> (z.</w:t>
-      </w:r>
-      <w:r>
-        <w:rPr>
-          <w:rFonts w:ascii="Arial" w:hAnsi="Arial" w:cs="Arial"/>
-          <w:lang w:val="en-CH"/>
-        </w:rPr>
-        <w:t> </w:t>
-      </w:r>
-      <w:r>
-        <w:rPr>
-          <w:lang w:val="en-CH"/>
-        </w:rPr>
-        <w:t xml:space="preserve">B. </w:t>
-      </w:r>
-      <w:proofErr w:type="spellStart"/>
-      <w:r>
-        <w:rPr>
-          <w:lang w:val="en-CH"/>
-        </w:rPr>
-        <w:t>Authentifizierung</w:t>
-      </w:r>
-      <w:proofErr w:type="spellEnd"/>
-      <w:r>
-        <w:rPr>
-          <w:lang w:val="en-CH"/>
-        </w:rPr>
-        <w:t xml:space="preserve"> </w:t>
-      </w:r>
-      <w:proofErr w:type="spellStart"/>
-      <w:r>
-        <w:rPr>
-          <w:rFonts w:ascii="Aptos" w:hAnsi="Aptos" w:cs="Aptos"/>
-          <w:lang w:val="en-CH"/>
-        </w:rPr>
-        <w:t>ü</w:t>
-      </w:r>
-      <w:r>
-        <w:rPr>
-          <w:lang w:val="en-CH"/>
-        </w:rPr>
-        <w:t>ber</w:t>
-      </w:r>
-      <w:proofErr w:type="spellEnd"/>
-      <w:r>
-        <w:rPr>
-          <w:lang w:val="en-CH"/>
-        </w:rPr>
-        <w:t xml:space="preserve"> JWT).</w:t>
-      </w:r>
-    </w:p>
-    <w:p>
-      <w:pPr>
-        <w:spacing w:after="0"/>
-        <w:rPr>
-          <w:b/>
-          <w:bCs/>
-          <w:lang w:val="en-CH"/>
-        </w:rPr>
-      </w:pPr>
-      <w:proofErr w:type="spellStart"/>
-      <w:r>
-        <w:rPr>
-          <w:b/>
-          <w:bCs/>
-          <w:lang w:val="en-CH"/>
-        </w:rPr>
-        <w:t>Datenbank</w:t>
-      </w:r>
-      <w:proofErr w:type="spellEnd"/>
-      <w:r>
-        <w:rPr>
-          <w:b/>
-          <w:bCs/>
-          <w:lang w:val="en-CH"/>
-        </w:rPr>
-        <w:t>:</w:t>
-      </w:r>
-    </w:p>
-    <w:p>
-      <w:pPr>
-        <w:spacing w:after="0"/>
-        <w:rPr>
-          <w:lang w:val="en-CH"/>
-        </w:rPr>
-      </w:pPr>
-      <w:r>
-        <w:rPr>
-          <w:lang w:val="en-CH"/>
-        </w:rPr>
-        <w:t>Die SQL-</w:t>
-      </w:r>
-      <w:proofErr w:type="spellStart"/>
-      <w:r>
-        <w:rPr>
-          <w:lang w:val="en-CH"/>
-        </w:rPr>
-        <w:t>Datenbank</w:t>
-      </w:r>
-      <w:proofErr w:type="spellEnd"/>
-      <w:r>
-        <w:rPr>
-          <w:lang w:val="en-CH"/>
-        </w:rPr>
-        <w:t xml:space="preserve"> </w:t>
-      </w:r>
-      <w:proofErr w:type="spellStart"/>
-      <w:r>
-        <w:rPr>
-          <w:lang w:val="en-CH"/>
-        </w:rPr>
-        <w:t>ist</w:t>
-      </w:r>
-      <w:proofErr w:type="spellEnd"/>
-      <w:r>
-        <w:rPr>
-          <w:lang w:val="en-CH"/>
-        </w:rPr>
-        <w:t xml:space="preserve"> </w:t>
-      </w:r>
-      <w:proofErr w:type="spellStart"/>
-      <w:r>
-        <w:rPr>
-          <w:lang w:val="en-CH"/>
-        </w:rPr>
-        <w:t>strukturiert</w:t>
-      </w:r>
-      <w:proofErr w:type="spellEnd"/>
-      <w:r>
-        <w:rPr>
-          <w:lang w:val="en-CH"/>
-        </w:rPr>
-        <w:t xml:space="preserve"> und </w:t>
-      </w:r>
-      <w:proofErr w:type="spellStart"/>
-      <w:r>
-        <w:rPr>
-          <w:lang w:val="en-CH"/>
-        </w:rPr>
-        <w:t>vorbereitet</w:t>
-      </w:r>
-      <w:proofErr w:type="spellEnd"/>
-      <w:r>
-        <w:rPr>
-          <w:lang w:val="en-CH"/>
-        </w:rPr>
-        <w:t xml:space="preserve"> für:</w:t>
-      </w:r>
-    </w:p>
-    <w:p>
-      <w:pPr>
-        <w:numPr>
-          <w:ilvl w:val="0"/>
-          <w:numId w:val="12"/>
-        </w:numPr>
-        <w:spacing w:after="0"/>
-        <w:rPr>
-          <w:lang w:val="en-CH"/>
-        </w:rPr>
-      </w:pPr>
-      <w:proofErr w:type="spellStart"/>
-      <w:r>
-        <w:rPr>
-          <w:lang w:val="en-CH"/>
-        </w:rPr>
-        <w:t>Mehrsprachige</w:t>
-      </w:r>
-      <w:proofErr w:type="spellEnd"/>
-      <w:r>
-        <w:rPr>
-          <w:lang w:val="en-CH"/>
-        </w:rPr>
-        <w:t xml:space="preserve"> </w:t>
-      </w:r>
-      <w:proofErr w:type="gramStart"/>
-      <w:r>
-        <w:rPr>
-          <w:lang w:val="en-CH"/>
-        </w:rPr>
-        <w:t>Post-</w:t>
-      </w:r>
-      <w:proofErr w:type="spellStart"/>
-      <w:r>
-        <w:rPr>
-          <w:lang w:val="en-CH"/>
-        </w:rPr>
-        <w:t>Inhalte</w:t>
-      </w:r>
-      <w:proofErr w:type="spellEnd"/>
-      <w:proofErr w:type="gramEnd"/>
-    </w:p>
-    <w:p>
-      <w:pPr>
-        <w:numPr>
-          <w:ilvl w:val="0"/>
-          <w:numId w:val="12"/>
-        </w:numPr>
-        <w:spacing w:after="0"/>
-        <w:rPr>
-          <w:lang w:val="en-CH"/>
-        </w:rPr>
-      </w:pPr>
-      <w:proofErr w:type="spellStart"/>
-      <w:r>
-        <w:rPr>
-          <w:lang w:val="en-CH"/>
-        </w:rPr>
-        <w:t>Benutzerprofile</w:t>
-      </w:r>
-      <w:proofErr w:type="spellEnd"/>
-    </w:p>
-    <w:p>
-      <w:pPr>
-        <w:numPr>
-          <w:ilvl w:val="0"/>
-          <w:numId w:val="12"/>
-        </w:numPr>
-        <w:spacing w:after="0"/>
-        <w:rPr>
-          <w:lang w:val="en-CH"/>
-        </w:rPr>
-      </w:pPr>
-      <w:proofErr w:type="spellStart"/>
-      <w:r>
-        <w:rPr>
-          <w:lang w:val="en-CH"/>
-        </w:rPr>
-        <w:t>Spätere</w:t>
-      </w:r>
-      <w:proofErr w:type="spellEnd"/>
-      <w:r>
-        <w:rPr>
-          <w:lang w:val="en-CH"/>
-        </w:rPr>
-        <w:t xml:space="preserve"> </w:t>
-      </w:r>
-      <w:proofErr w:type="spellStart"/>
-      <w:r>
-        <w:rPr>
-          <w:lang w:val="en-CH"/>
-        </w:rPr>
-        <w:t>Funktionen</w:t>
-      </w:r>
-      <w:proofErr w:type="spellEnd"/>
-      <w:r>
-        <w:rPr>
-          <w:lang w:val="en-CH"/>
-        </w:rPr>
-        <w:t xml:space="preserve"> </w:t>
-      </w:r>
-      <w:proofErr w:type="spellStart"/>
-      <w:r>
-        <w:rPr>
-          <w:lang w:val="en-CH"/>
-        </w:rPr>
-        <w:t>wie</w:t>
-      </w:r>
-      <w:proofErr w:type="spellEnd"/>
-      <w:r>
-        <w:rPr>
-          <w:lang w:val="en-CH"/>
-        </w:rPr>
-        <w:t xml:space="preserve"> Feed, Likes, Uploads</w:t>
-      </w:r>
-    </w:p>
-    <w:p>
-      <w:pPr>
-        <w:spacing w:after="0"/>
-        <w:rPr>
-          <w:b/>
-          <w:bCs/>
-          <w:lang w:val="en-CH"/>
-        </w:rPr>
-      </w:pPr>
-      <w:proofErr w:type="spellStart"/>
-      <w:r>
-        <w:rPr>
-          <w:b/>
-          <w:bCs/>
-          <w:lang w:val="en-CH"/>
-        </w:rPr>
-        <w:t>Partnersystem</w:t>
-      </w:r>
-      <w:proofErr w:type="spellEnd"/>
-      <w:r>
-        <w:rPr>
-          <w:b/>
-          <w:bCs/>
-          <w:lang w:val="en-CH"/>
-        </w:rPr>
-        <w:t xml:space="preserve"> „</w:t>
-      </w:r>
-      <w:proofErr w:type="spellStart"/>
-      <w:proofErr w:type="gramStart"/>
-      <w:r>
-        <w:rPr>
-          <w:b/>
-          <w:bCs/>
-          <w:lang w:val="en-CH"/>
-        </w:rPr>
-        <w:t>ChipslyFans</w:t>
-      </w:r>
-      <w:proofErr w:type="spellEnd"/>
-      <w:r>
-        <w:rPr>
-          <w:b/>
-          <w:bCs/>
-          <w:lang w:val="en-CH"/>
-        </w:rPr>
-        <w:t>“</w:t>
-      </w:r>
-      <w:proofErr w:type="gramEnd"/>
-      <w:r>
-        <w:rPr>
-          <w:b/>
-          <w:bCs/>
-          <w:lang w:val="en-CH"/>
-        </w:rPr>
-        <w:t>:</w:t>
-      </w:r>
-    </w:p>
-    <w:p>
-      <w:pPr>
-        <w:spacing w:after="0"/>
-        <w:rPr>
-          <w:lang w:val="en-CH"/>
-        </w:rPr>
-      </w:pPr>
-      <w:r>
-        <w:rPr>
-          <w:lang w:val="en-CH"/>
-        </w:rPr>
-        <w:t xml:space="preserve">Die </w:t>
-      </w:r>
-      <w:proofErr w:type="spellStart"/>
-      <w:r>
-        <w:rPr>
-          <w:lang w:val="en-CH"/>
-        </w:rPr>
-        <w:t>Kooperation</w:t>
-      </w:r>
-      <w:proofErr w:type="spellEnd"/>
-      <w:r>
-        <w:rPr>
-          <w:lang w:val="en-CH"/>
-        </w:rPr>
-        <w:t xml:space="preserve"> </w:t>
-      </w:r>
-      <w:proofErr w:type="spellStart"/>
-      <w:r>
-        <w:rPr>
-          <w:lang w:val="en-CH"/>
-        </w:rPr>
-        <w:t>mit</w:t>
-      </w:r>
-      <w:proofErr w:type="spellEnd"/>
-      <w:r>
-        <w:rPr>
-          <w:lang w:val="en-CH"/>
-        </w:rPr>
-        <w:t xml:space="preserve"> dem </w:t>
-      </w:r>
-      <w:proofErr w:type="spellStart"/>
-      <w:r>
-        <w:rPr>
-          <w:lang w:val="en-CH"/>
-        </w:rPr>
-        <w:t>Partnerprojekt</w:t>
-      </w:r>
-      <w:proofErr w:type="spellEnd"/>
-      <w:r>
-        <w:rPr>
-          <w:lang w:val="en-CH"/>
-        </w:rPr>
-        <w:t xml:space="preserve"> </w:t>
-      </w:r>
-      <w:proofErr w:type="spellStart"/>
-      <w:r>
-        <w:rPr>
-          <w:lang w:val="en-CH"/>
-        </w:rPr>
-        <w:t>ChipslyFans</w:t>
-      </w:r>
-      <w:proofErr w:type="spellEnd"/>
-      <w:r>
-        <w:rPr>
-          <w:lang w:val="en-CH"/>
-        </w:rPr>
-        <w:t xml:space="preserve"> </w:t>
-      </w:r>
-      <w:proofErr w:type="spellStart"/>
-      <w:r>
-        <w:rPr>
-          <w:lang w:val="en-CH"/>
-        </w:rPr>
-        <w:t>ist</w:t>
-      </w:r>
-      <w:proofErr w:type="spellEnd"/>
-      <w:r>
-        <w:rPr>
-          <w:lang w:val="en-CH"/>
-        </w:rPr>
-        <w:t xml:space="preserve"> in Arbeit. Es </w:t>
-      </w:r>
-      <w:proofErr w:type="spellStart"/>
-      <w:r>
-        <w:rPr>
-          <w:lang w:val="en-CH"/>
-        </w:rPr>
-        <w:t>wurden</w:t>
-      </w:r>
-      <w:proofErr w:type="spellEnd"/>
-      <w:r>
-        <w:rPr>
-          <w:lang w:val="en-CH"/>
-        </w:rPr>
-        <w:t xml:space="preserve"> </w:t>
-      </w:r>
-      <w:proofErr w:type="spellStart"/>
-      <w:r>
-        <w:rPr>
-          <w:lang w:val="en-CH"/>
-        </w:rPr>
-        <w:t>gemeinsame</w:t>
-      </w:r>
-      <w:proofErr w:type="spellEnd"/>
-      <w:r>
-        <w:rPr>
-          <w:lang w:val="en-CH"/>
-        </w:rPr>
-        <w:t xml:space="preserve"> Sessions </w:t>
-      </w:r>
-      <w:proofErr w:type="spellStart"/>
-      <w:r>
-        <w:rPr>
-          <w:lang w:val="en-CH"/>
-        </w:rPr>
-        <w:t>durchgeführt</w:t>
-      </w:r>
-      <w:proofErr w:type="spellEnd"/>
-      <w:r>
-        <w:rPr>
-          <w:lang w:val="en-CH"/>
-        </w:rPr>
-        <w:t xml:space="preserve">, um das API-Design </w:t>
-      </w:r>
-      <w:proofErr w:type="spellStart"/>
-      <w:r>
-        <w:rPr>
-          <w:lang w:val="en-CH"/>
-        </w:rPr>
-        <w:t>aufeinander</w:t>
-      </w:r>
-      <w:proofErr w:type="spellEnd"/>
-      <w:r>
-        <w:rPr>
-          <w:lang w:val="en-CH"/>
-        </w:rPr>
-        <w:t xml:space="preserve"> </w:t>
-      </w:r>
-      <w:proofErr w:type="spellStart"/>
-      <w:r>
-        <w:rPr>
-          <w:lang w:val="en-CH"/>
-        </w:rPr>
-        <w:t>abzustimmen</w:t>
-      </w:r>
-      <w:proofErr w:type="spellEnd"/>
-      <w:r>
-        <w:rPr>
-          <w:lang w:val="en-CH"/>
-        </w:rPr>
-        <w:t xml:space="preserve">. Ziel </w:t>
-      </w:r>
-      <w:proofErr w:type="spellStart"/>
-      <w:r>
-        <w:rPr>
-          <w:lang w:val="en-CH"/>
-        </w:rPr>
-        <w:t>ist</w:t>
-      </w:r>
-      <w:proofErr w:type="spellEnd"/>
-      <w:r>
-        <w:rPr>
-          <w:lang w:val="en-CH"/>
-        </w:rPr>
-        <w:t xml:space="preserve"> </w:t>
-      </w:r>
-      <w:proofErr w:type="spellStart"/>
-      <w:r>
-        <w:rPr>
-          <w:lang w:val="en-CH"/>
-        </w:rPr>
-        <w:t>eine</w:t>
-      </w:r>
-      <w:proofErr w:type="spellEnd"/>
-      <w:r>
-        <w:rPr>
-          <w:lang w:val="en-CH"/>
-        </w:rPr>
-        <w:t xml:space="preserve"> </w:t>
-      </w:r>
-      <w:proofErr w:type="spellStart"/>
-      <w:r>
-        <w:rPr>
-          <w:lang w:val="en-CH"/>
-        </w:rPr>
-        <w:t>saubere</w:t>
-      </w:r>
-      <w:proofErr w:type="spellEnd"/>
-      <w:r>
-        <w:rPr>
-          <w:lang w:val="en-CH"/>
-        </w:rPr>
-        <w:t xml:space="preserve"> Integration via REST-</w:t>
-      </w:r>
-      <w:proofErr w:type="spellStart"/>
-      <w:r>
-        <w:rPr>
-          <w:lang w:val="en-CH"/>
-        </w:rPr>
-        <w:t>Schnittstellen</w:t>
-      </w:r>
-      <w:proofErr w:type="spellEnd"/>
-      <w:r>
-        <w:rPr>
-          <w:lang w:val="en-CH"/>
-        </w:rPr>
-        <w:t>.</w:t>
-      </w:r>
-    </w:p>
-    <w:p>
-      <w:pPr>
-        <w:spacing w:after="0"/>
-        <w:rPr>
-          <w:b/>
-          <w:bCs/>
-          <w:lang w:val="en-CH"/>
-        </w:rPr>
-      </w:pPr>
-      <w:r>
-        <w:rPr>
-          <w:b/>
-          <w:bCs/>
-          <w:lang w:val="en-CH"/>
-        </w:rPr>
-        <w:t>Repositories:</w:t>
-      </w:r>
-    </w:p>
-    <w:p>
-      <w:pPr>
-        <w:spacing w:after="0"/>
-        <w:rPr>
-          <w:lang w:val="en-CH"/>
-        </w:rPr>
-      </w:pPr>
-      <w:r>
-        <w:rPr>
-          <w:lang w:val="en-CH"/>
-        </w:rPr>
-        <w:t xml:space="preserve">Die Zusammenarbeit </w:t>
-      </w:r>
-      <w:proofErr w:type="spellStart"/>
-      <w:r>
-        <w:rPr>
-          <w:lang w:val="en-CH"/>
-        </w:rPr>
-        <w:t>erfolgt</w:t>
-      </w:r>
-      <w:proofErr w:type="spellEnd"/>
-      <w:r>
-        <w:rPr>
-          <w:lang w:val="en-CH"/>
-        </w:rPr>
-        <w:t xml:space="preserve"> </w:t>
-      </w:r>
-      <w:proofErr w:type="spellStart"/>
-      <w:r>
-        <w:rPr>
-          <w:lang w:val="en-CH"/>
-        </w:rPr>
-        <w:t>weiterhin</w:t>
-      </w:r>
-      <w:proofErr w:type="spellEnd"/>
-      <w:r>
-        <w:rPr>
-          <w:lang w:val="en-CH"/>
-        </w:rPr>
-        <w:t xml:space="preserve"> </w:t>
-      </w:r>
-      <w:proofErr w:type="spellStart"/>
-      <w:r>
-        <w:rPr>
-          <w:lang w:val="en-CH"/>
-        </w:rPr>
-        <w:t>über</w:t>
-      </w:r>
-      <w:proofErr w:type="spellEnd"/>
-      <w:r>
-        <w:rPr>
-          <w:lang w:val="en-CH"/>
-        </w:rPr>
-        <w:t xml:space="preserve"> GitHub. Pull Requests, Commits und Issues </w:t>
-      </w:r>
-      <w:proofErr w:type="spellStart"/>
-      <w:r>
-        <w:rPr>
-          <w:lang w:val="en-CH"/>
-        </w:rPr>
-        <w:t>werden</w:t>
-      </w:r>
-      <w:proofErr w:type="spellEnd"/>
-      <w:r>
-        <w:rPr>
-          <w:lang w:val="en-CH"/>
-        </w:rPr>
-        <w:t xml:space="preserve"> </w:t>
-      </w:r>
-      <w:proofErr w:type="spellStart"/>
-      <w:r>
-        <w:rPr>
-          <w:lang w:val="en-CH"/>
-        </w:rPr>
-        <w:t>aktiv</w:t>
-      </w:r>
-      <w:proofErr w:type="spellEnd"/>
-      <w:r>
-        <w:rPr>
-          <w:lang w:val="en-CH"/>
-        </w:rPr>
-        <w:t xml:space="preserve"> </w:t>
-      </w:r>
-      <w:proofErr w:type="spellStart"/>
-      <w:r>
-        <w:rPr>
-          <w:lang w:val="en-CH"/>
-        </w:rPr>
-        <w:t>genutzt</w:t>
-      </w:r>
-      <w:proofErr w:type="spellEnd"/>
-      <w:r>
-        <w:rPr>
-          <w:lang w:val="en-CH"/>
-        </w:rPr>
-        <w:t xml:space="preserve">, um Fortschritt und </w:t>
-      </w:r>
-      <w:proofErr w:type="spellStart"/>
-      <w:r>
-        <w:rPr>
-          <w:lang w:val="en-CH"/>
-        </w:rPr>
-        <w:t>Aufgaben</w:t>
-      </w:r>
-      <w:proofErr w:type="spellEnd"/>
-      <w:r>
-        <w:rPr>
-          <w:lang w:val="en-CH"/>
-        </w:rPr>
-        <w:t xml:space="preserve"> </w:t>
-      </w:r>
-      <w:proofErr w:type="spellStart"/>
-      <w:r>
-        <w:rPr>
-          <w:lang w:val="en-CH"/>
-        </w:rPr>
-        <w:t>zu</w:t>
-      </w:r>
-      <w:proofErr w:type="spellEnd"/>
-      <w:r>
-        <w:rPr>
-          <w:lang w:val="en-CH"/>
-        </w:rPr>
-        <w:t xml:space="preserve"> </w:t>
-      </w:r>
-      <w:proofErr w:type="spellStart"/>
-      <w:r>
-        <w:rPr>
-          <w:lang w:val="en-CH"/>
-        </w:rPr>
-        <w:t>verwalten</w:t>
-      </w:r>
-      <w:proofErr w:type="spellEnd"/>
-      <w:r>
-        <w:rPr>
-          <w:lang w:val="en-CH"/>
-        </w:rPr>
-        <w:t>.</w:t>
-      </w:r>
-    </w:p>
-    <w:p>
-      <w:r>
-        <w:pict w14:anchorId="6147CD37">
-          <v:rect id="_x0000_i1027" style="width:0;height:1.5pt" o:hralign="center" o:hrstd="t" o:hr="t" fillcolor="#a0a0a0" stroked="f"/>
-        </w:pict>
-      </w:r>
-    </w:p>
-    <w:p>
-      <w:pPr>
-        <w:jc w:val="center"/>
-      </w:pPr>
-      <w:bookmarkStart w:id="1" w:name="_Toc198550220"/>
-      <w:r>
-        <w:rPr>
-          <w:rStyle w:val="Heading2Char"/>
-        </w:rPr>
-        <w:t>Screenshots:</w:t>
-      </w:r>
-      <w:bookmarkEnd w:id="1"/>
-      <w:r>
-        <w:br/>
-        <w:t>Wir haben bereits erste Screenshots von unseren Mockups und bestehenden Frontend-Seiten erstellt, die den bisherigen Stand gut dokumentieren. Diese werden dem Bericht als Anlage beigefügt.</w:t>
-      </w:r>
-    </w:p>
-    <w:p>
-      <w:r>
-        <w:pict w14:anchorId="2033F37F">
-          <v:rect id="_x0000_i1028" style="width:0;height:1.5pt" o:hralign="center" o:hrstd="t" o:hr="t" fillcolor="#a0a0a0" stroked="f"/>
-        </w:pict>
-      </w:r>
-    </w:p>
-    <w:p>
-      <w:pPr>
         <w:pStyle w:val="Heading1"/>
         <w:jc w:val="left"/>
       </w:pPr>
-    </w:p>
-    <w:p>
-      <w:pPr>
-        <w:pStyle w:val="Heading1"/>
-        <w:jc w:val="left"/>
-      </w:pPr>
-      <w:bookmarkStart w:id="2" w:name="_Toc198550221"/>
+      <w:bookmarkStart w:id="2" w:name="_Toc198556292"/>
       <w:r>
         <w:t>Nächste Schritte:</w:t>
       </w:r>
@@ -3327,7 +3600,7 @@
     <w:p>
       <w:r>
         <w:pict w14:anchorId="04111413">
-          <v:rect id="_x0000_i1029" style="width:0;height:1.5pt" o:hralign="center" o:hrstd="t" o:hr="t" fillcolor="#a0a0a0" stroked="f"/>
+          <v:rect id="_x0000_i1161" style="width:0;height:1.5pt" o:hralign="center" o:hrstd="t" o:hr="t" fillcolor="#a0a0a0" stroked="f"/>
         </w:pict>
       </w:r>
     </w:p>
@@ -3335,7 +3608,7 @@
       <w:pPr>
         <w:jc w:val="center"/>
       </w:pPr>
-      <w:bookmarkStart w:id="3" w:name="_Toc198550222"/>
+      <w:bookmarkStart w:id="3" w:name="_Toc198556293"/>
       <w:r>
         <w:rPr>
           <w:rStyle w:val="Heading1Char"/>
@@ -3374,9 +3647,81 @@
     </w:p>
     <w:p>
       <w:r>
-        <w:pict w14:anchorId="1E3BD494">
-          <v:rect id="_x0000_i1030" style="width:0;height:1.5pt" o:hralign="center" o:hrstd="t" o:hr="t" fillcolor="#a0a0a0" stroked="f"/>
-        </w:pict>
+        <w:rPr>
+          <w:noProof/>
+        </w:rPr>
+        <w:drawing>
+          <wp:anchor distT="0" distB="0" distL="114300" distR="114300" simplePos="0" relativeHeight="251658240" behindDoc="0" locked="0" layoutInCell="1" allowOverlap="1" wp14:anchorId="780A678D" wp14:editId="0F5CD184">
+            <wp:simplePos x="0" y="0"/>
+            <wp:positionH relativeFrom="margin">
+              <wp:align>center</wp:align>
+            </wp:positionH>
+            <wp:positionV relativeFrom="paragraph">
+              <wp:posOffset>201701</wp:posOffset>
+            </wp:positionV>
+            <wp:extent cx="2582545" cy="2459355"/>
+            <wp:effectExtent l="0" t="0" r="0" b="0"/>
+            <wp:wrapThrough wrapText="bothSides">
+              <wp:wrapPolygon edited="0">
+                <wp:start x="1912" y="0"/>
+                <wp:lineTo x="956" y="669"/>
+                <wp:lineTo x="0" y="2175"/>
+                <wp:lineTo x="0" y="19408"/>
+                <wp:lineTo x="1912" y="21416"/>
+                <wp:lineTo x="2549" y="21416"/>
+                <wp:lineTo x="18482" y="21416"/>
+                <wp:lineTo x="19279" y="21416"/>
+                <wp:lineTo x="21350" y="19408"/>
+                <wp:lineTo x="21350" y="2175"/>
+                <wp:lineTo x="19916" y="335"/>
+                <wp:lineTo x="19120" y="0"/>
+                <wp:lineTo x="1912" y="0"/>
+              </wp:wrapPolygon>
+            </wp:wrapThrough>
+            <wp:docPr id="1442250698" name="Picture 1" descr="Chipstok Logo"/>
+            <wp:cNvGraphicFramePr>
+              <a:graphicFrameLocks xmlns:a="http://schemas.openxmlformats.org/drawingml/2006/main" noChangeAspect="1"/>
+            </wp:cNvGraphicFramePr>
+            <a:graphic xmlns:a="http://schemas.openxmlformats.org/drawingml/2006/main">
+              <a:graphicData uri="http://schemas.openxmlformats.org/drawingml/2006/picture">
+                <pic:pic xmlns:pic="http://schemas.openxmlformats.org/drawingml/2006/picture">
+                  <pic:nvPicPr>
+                    <pic:cNvPr id="0" name="Picture 8" descr="Chipstok Logo"/>
+                    <pic:cNvPicPr>
+                      <a:picLocks noChangeAspect="1" noChangeArrowheads="1"/>
+                    </pic:cNvPicPr>
+                  </pic:nvPicPr>
+                  <pic:blipFill>
+                    <a:blip r:embed="rId8">
+                      <a:extLst>
+                        <a:ext uri="{28A0092B-C50C-407E-A947-70E740481C1C}">
+                          <a14:useLocalDpi xmlns:a14="http://schemas.microsoft.com/office/drawing/2010/main" val="0"/>
+                        </a:ext>
+                      </a:extLst>
+                    </a:blip>
+                    <a:srcRect/>
+                    <a:stretch>
+                      <a:fillRect/>
+                    </a:stretch>
+                  </pic:blipFill>
+                  <pic:spPr bwMode="auto">
+                    <a:xfrm>
+                      <a:off x="0" y="0"/>
+                      <a:ext cx="2582545" cy="2459355"/>
+                    </a:xfrm>
+                    <a:prstGeom prst="rect">
+                      <a:avLst/>
+                    </a:prstGeom>
+                    <a:noFill/>
+                    <a:ln>
+                      <a:noFill/>
+                    </a:ln>
+                  </pic:spPr>
+                </pic:pic>
+              </a:graphicData>
+            </a:graphic>
+          </wp:anchor>
+        </w:drawing>
       </w:r>
     </w:p>
     <w:p>
@@ -3384,8 +3729,9 @@
         <w:pStyle w:val="Heading2"/>
         <w:jc w:val="left"/>
       </w:pPr>
-      <w:bookmarkStart w:id="4" w:name="_Toc198550223"/>
-      <w:r>
+      <w:bookmarkStart w:id="4" w:name="_Toc198556294"/>
+      <w:r>
+        <w:lastRenderedPageBreak/>
         <w:t>Anlage:</w:t>
       </w:r>
       <w:bookmarkEnd w:id="4"/>
@@ -3395,14 +3741,14 @@
         <w:pStyle w:val="Heading3"/>
         <w:jc w:val="center"/>
       </w:pPr>
-      <w:bookmarkStart w:id="5" w:name="_Toc198550224"/>
+      <w:bookmarkStart w:id="5" w:name="_Toc198556295"/>
       <w:r>
         <w:t xml:space="preserve">Add </w:t>
       </w:r>
+      <w:r>
+        <w:t>Video</w:t>
+      </w:r>
       <w:bookmarkEnd w:id="5"/>
-      <w:r>
-        <w:t>Video</w:t>
-      </w:r>
     </w:p>
     <w:p>
       <w:pPr>
@@ -3428,7 +3774,7 @@
                     <pic:cNvPicPr/>
                   </pic:nvPicPr>
                   <pic:blipFill>
-                    <a:blip r:embed="rId8"/>
+                    <a:blip r:embed="rId9"/>
                     <a:stretch>
                       <a:fillRect/>
                     </a:stretch>
@@ -3454,9 +3800,8 @@
         <w:pStyle w:val="Heading3"/>
         <w:jc w:val="center"/>
       </w:pPr>
-      <w:bookmarkStart w:id="6" w:name="_Toc198550225"/>
-      <w:r>
-        <w:lastRenderedPageBreak/>
+      <w:bookmarkStart w:id="6" w:name="_Toc198556296"/>
+      <w:r>
         <w:t>Profil teilen</w:t>
       </w:r>
       <w:bookmarkEnd w:id="6"/>
@@ -3482,7 +3827,7 @@
                     <pic:cNvPicPr/>
                   </pic:nvPicPr>
                   <pic:blipFill>
-                    <a:blip r:embed="rId9"/>
+                    <a:blip r:embed="rId10"/>
                     <a:stretch>
                       <a:fillRect/>
                     </a:stretch>
@@ -3512,9 +3857,16 @@
     <w:p>
       <w:pPr>
         <w:pStyle w:val="Heading3"/>
-        <w:jc w:val="center"/>
-      </w:pPr>
-      <w:bookmarkStart w:id="7" w:name="_Toc198550226"/>
+        <w:tabs>
+          <w:tab w:val="center" w:pos="4513"/>
+          <w:tab w:val="left" w:pos="6678"/>
+        </w:tabs>
+      </w:pPr>
+      <w:r>
+        <w:lastRenderedPageBreak/>
+        <w:tab/>
+      </w:r>
+      <w:bookmarkStart w:id="7" w:name="_Toc198556297"/>
       <w:r>
         <w:t xml:space="preserve">Login </w:t>
       </w:r>
@@ -3522,11 +3874,8 @@
       <w:r>
         <w:t>seite</w:t>
       </w:r>
-      <w:proofErr w:type="spellEnd"/>
-      <w:r>
-        <w:t>:</w:t>
-      </w:r>
       <w:bookmarkEnd w:id="7"/>
+      <w:proofErr w:type="spellEnd"/>
     </w:p>
     <w:p>
       <w:pPr>
@@ -3552,7 +3901,7 @@
                     <pic:cNvPicPr/>
                   </pic:nvPicPr>
                   <pic:blipFill>
-                    <a:blip r:embed="rId10"/>
+                    <a:blip r:embed="rId11"/>
                     <a:stretch>
                       <a:fillRect/>
                     </a:stretch>
@@ -3585,14 +3934,13 @@
           <w:lang w:val="en-US"/>
         </w:rPr>
       </w:pPr>
-      <w:bookmarkStart w:id="8" w:name="_Toc198550227"/>
+      <w:bookmarkStart w:id="8" w:name="_Toc198556298"/>
       <w:r>
         <w:rPr>
           <w:rStyle w:val="Heading3Char"/>
           <w:lang w:val="en-US"/>
         </w:rPr>
-        <w:lastRenderedPageBreak/>
-        <w:t>Forgot Password Pop up:</w:t>
+        <w:t>Forgot Password Pop up</w:t>
       </w:r>
       <w:bookmarkEnd w:id="8"/>
       <w:r>
@@ -3622,7 +3970,7 @@
                     <pic:cNvPicPr/>
                   </pic:nvPicPr>
                   <pic:blipFill>
-                    <a:blip r:embed="rId11"/>
+                    <a:blip r:embed="rId12"/>
                     <a:stretch>
                       <a:fillRect/>
                     </a:stretch>
@@ -3651,7 +3999,7 @@
           <w:lang w:val="en-US"/>
         </w:rPr>
       </w:pPr>
-      <w:bookmarkStart w:id="9" w:name="_Toc198550229"/>
+      <w:bookmarkStart w:id="9" w:name="_Toc198556299"/>
       <w:r>
         <w:rPr>
           <w:rStyle w:val="Heading3Char"/>
@@ -3659,6 +4007,7 @@
         </w:rPr>
         <w:t>Language selector</w:t>
       </w:r>
+      <w:bookmarkEnd w:id="9"/>
     </w:p>
     <w:p>
       <w:pPr>
@@ -3668,6 +4017,7 @@
           <w:lang w:val="en-US"/>
         </w:rPr>
       </w:pPr>
+      <w:bookmarkStart w:id="10" w:name="_Toc198556233"/>
       <w:r>
         <w:rPr>
           <w:rStyle w:val="Heading3Char"/>
@@ -3675,7 +4025,7 @@
           <w:lang w:val="en-US"/>
         </w:rPr>
         <w:drawing>
-          <wp:inline distT="0" distB="0" distL="0" distR="0" wp14:anchorId="66076418" wp14:editId="310F61EA">
+          <wp:inline distT="0" distB="0" distL="0" distR="0" wp14:anchorId="1150BF79" wp14:editId="61CE3390">
             <wp:extent cx="2715909" cy="2309695"/>
             <wp:effectExtent l="0" t="0" r="8255" b="0"/>
             <wp:docPr id="1576142261" name="Picture 1" descr="A screenshot of a computer screen&#10;&#10;AI-generated content may be incorrect."/>
@@ -3690,7 +4040,7 @@
                     <pic:cNvPicPr/>
                   </pic:nvPicPr>
                   <pic:blipFill>
-                    <a:blip r:embed="rId12"/>
+                    <a:blip r:embed="rId13"/>
                     <a:stretch>
                       <a:fillRect/>
                     </a:stretch>
@@ -3710,6 +4060,7 @@
           </wp:inline>
         </w:drawing>
       </w:r>
+      <w:bookmarkEnd w:id="10"/>
     </w:p>
     <w:p>
       <w:pPr>
@@ -3718,14 +4069,16 @@
           <w:lang w:val="en-US"/>
         </w:rPr>
       </w:pPr>
+      <w:bookmarkStart w:id="11" w:name="_Toc198556300"/>
       <w:r>
         <w:rPr>
           <w:rStyle w:val="Heading3Char"/>
           <w:lang w:val="en-US"/>
         </w:rPr>
+        <w:lastRenderedPageBreak/>
         <w:t>Sign Up</w:t>
       </w:r>
-      <w:bookmarkEnd w:id="9"/>
+      <w:bookmarkEnd w:id="11"/>
       <w:r>
         <w:rPr>
           <w:lang w:val="en-US"/>
@@ -3758,7 +4111,7 @@
                     <pic:cNvPicPr/>
                   </pic:nvPicPr>
                   <pic:blipFill>
-                    <a:blip r:embed="rId13"/>
+                    <a:blip r:embed="rId14"/>
                     <a:stretch>
                       <a:fillRect/>
                     </a:stretch>
@@ -3801,13 +4154,14 @@
           <w:lang w:val="en-US"/>
         </w:rPr>
       </w:pPr>
+      <w:bookmarkStart w:id="12" w:name="_Toc198556301"/>
       <w:r>
         <w:rPr>
           <w:lang w:val="en-US"/>
         </w:rPr>
-        <w:lastRenderedPageBreak/>
         <w:t>Profile View</w:t>
       </w:r>
+      <w:bookmarkEnd w:id="12"/>
     </w:p>
     <w:p>
       <w:pPr>
@@ -3836,7 +4190,7 @@
                     <pic:cNvPicPr/>
                   </pic:nvPicPr>
                   <pic:blipFill>
-                    <a:blip r:embed="rId14"/>
+                    <a:blip r:embed="rId15"/>
                     <a:stretch>
                       <a:fillRect/>
                     </a:stretch>
@@ -3867,13 +4221,47 @@
           <w:lang w:val="en-US"/>
         </w:rPr>
       </w:pPr>
-      <w:r>
+    </w:p>
+    <w:p>
+      <w:pPr>
+        <w:jc w:val="center"/>
         <w:rPr>
           <w:rFonts w:asciiTheme="majorHAnsi" w:eastAsiaTheme="majorEastAsia" w:hAnsiTheme="majorHAnsi" w:cstheme="majorBidi"/>
           <w:sz w:val="32"/>
           <w:szCs w:val="32"/>
           <w:lang w:val="en-US"/>
         </w:rPr>
+      </w:pPr>
+    </w:p>
+    <w:p>
+      <w:pPr>
+        <w:jc w:val="center"/>
+        <w:rPr>
+          <w:rFonts w:asciiTheme="majorHAnsi" w:eastAsiaTheme="majorEastAsia" w:hAnsiTheme="majorHAnsi" w:cstheme="majorBidi"/>
+          <w:sz w:val="32"/>
+          <w:szCs w:val="32"/>
+          <w:lang w:val="en-US"/>
+        </w:rPr>
+      </w:pPr>
+    </w:p>
+    <w:p>
+      <w:pPr>
+        <w:jc w:val="center"/>
+        <w:rPr>
+          <w:rFonts w:asciiTheme="majorHAnsi" w:eastAsiaTheme="majorEastAsia" w:hAnsiTheme="majorHAnsi" w:cstheme="majorBidi"/>
+          <w:sz w:val="32"/>
+          <w:szCs w:val="32"/>
+          <w:lang w:val="en-US"/>
+        </w:rPr>
+      </w:pPr>
+      <w:r>
+        <w:rPr>
+          <w:rFonts w:asciiTheme="majorHAnsi" w:eastAsiaTheme="majorEastAsia" w:hAnsiTheme="majorHAnsi" w:cstheme="majorBidi"/>
+          <w:sz w:val="32"/>
+          <w:szCs w:val="32"/>
+          <w:lang w:val="en-US"/>
+        </w:rPr>
+        <w:lastRenderedPageBreak/>
         <w:t>Welcome Icon</w:t>
       </w:r>
     </w:p>
@@ -3911,7 +4299,7 @@
                     <pic:cNvPicPr/>
                   </pic:nvPicPr>
                   <pic:blipFill>
-                    <a:blip r:embed="rId15"/>
+                    <a:blip r:embed="rId16"/>
                     <a:stretch>
                       <a:fillRect/>
                     </a:stretch>
@@ -3939,7 +4327,6 @@
           <w:lang w:val="en-US"/>
         </w:rPr>
       </w:pPr>
-      <w:bookmarkStart w:id="10" w:name="_Toc198550230"/>
     </w:p>
     <w:p>
       <w:pPr>
@@ -3995,7 +4382,7 @@
                     <pic:cNvPicPr/>
                   </pic:nvPicPr>
                   <pic:blipFill>
-                    <a:blip r:embed="rId16"/>
+                    <a:blip r:embed="rId17"/>
                     <a:stretch>
                       <a:fillRect/>
                     </a:stretch>
@@ -4026,19 +4413,104 @@
     </w:p>
     <w:p>
       <w:pPr>
+        <w:rPr>
+          <w:lang w:val="en-US"/>
+        </w:rPr>
+      </w:pPr>
+    </w:p>
+    <w:p>
+      <w:pPr>
         <w:pStyle w:val="Heading3"/>
         <w:jc w:val="center"/>
         <w:rPr>
           <w:lang w:val="en-US"/>
         </w:rPr>
       </w:pPr>
-      <w:r>
+      <w:bookmarkStart w:id="13" w:name="_Toc198556302"/>
+    </w:p>
+    <w:p>
+      <w:pPr>
+        <w:pStyle w:val="Heading3"/>
+        <w:jc w:val="center"/>
         <w:rPr>
           <w:lang w:val="en-US"/>
         </w:rPr>
+      </w:pPr>
+    </w:p>
+    <w:p>
+      <w:pPr>
+        <w:pStyle w:val="Heading3"/>
+        <w:jc w:val="center"/>
+        <w:rPr>
+          <w:lang w:val="en-US"/>
+        </w:rPr>
+      </w:pPr>
+    </w:p>
+    <w:p>
+      <w:pPr>
+        <w:pStyle w:val="Heading3"/>
+        <w:jc w:val="center"/>
+        <w:rPr>
+          <w:lang w:val="en-US"/>
+        </w:rPr>
+      </w:pPr>
+    </w:p>
+    <w:p>
+      <w:pPr>
+        <w:pStyle w:val="Heading3"/>
+        <w:jc w:val="center"/>
+        <w:rPr>
+          <w:lang w:val="en-US"/>
+        </w:rPr>
+      </w:pPr>
+    </w:p>
+    <w:p>
+      <w:pPr>
+        <w:pStyle w:val="Heading3"/>
+        <w:jc w:val="center"/>
+        <w:rPr>
+          <w:lang w:val="en-US"/>
+        </w:rPr>
+      </w:pPr>
+    </w:p>
+    <w:p>
+      <w:pPr>
+        <w:rPr>
+          <w:lang w:val="en-US"/>
+        </w:rPr>
+      </w:pPr>
+    </w:p>
+    <w:p>
+      <w:pPr>
+        <w:pStyle w:val="Heading3"/>
+        <w:jc w:val="center"/>
+        <w:rPr>
+          <w:lang w:val="en-US"/>
+        </w:rPr>
+      </w:pPr>
+    </w:p>
+    <w:p>
+      <w:pPr>
+        <w:pStyle w:val="Heading3"/>
+        <w:jc w:val="center"/>
+        <w:rPr>
+          <w:lang w:val="en-US"/>
+        </w:rPr>
+      </w:pPr>
+      <w:r>
+        <w:rPr>
+          <w:lang w:val="en-US"/>
+        </w:rPr>
         <w:t>Mockup</w:t>
       </w:r>
-      <w:bookmarkEnd w:id="10"/>
+      <w:bookmarkEnd w:id="13"/>
+    </w:p>
+    <w:p>
+      <w:pPr>
+        <w:rPr>
+          <w:lang w:val="en-US"/>
+        </w:rPr>
+      </w:pPr>
     </w:p>
     <w:p>
       <w:pPr>
@@ -4073,7 +4545,7 @@
                     </pic:cNvPicPr>
                   </pic:nvPicPr>
                   <pic:blipFill>
-                    <a:blip r:embed="rId17">
+                    <a:blip r:embed="rId18">
                       <a:extLst>
                         <a:ext uri="{28A0092B-C50C-407E-A947-70E740481C1C}">
                           <a14:useLocalDpi xmlns:a14="http://schemas.microsoft.com/office/drawing/2010/main" val="0"/>
@@ -4113,8 +4585,8 @@
       </w:pPr>
     </w:p>
     <w:sectPr>
-      <w:headerReference w:type="default" r:id="rId18"/>
-      <w:footerReference w:type="default" r:id="rId19"/>
+      <w:headerReference w:type="default" r:id="rId19"/>
+      <w:footerReference w:type="default" r:id="rId20"/>
       <w:pgSz w:w="11906" w:h="16838"/>
       <w:pgMar w:top="1440" w:right="1440" w:bottom="1440" w:left="1440" w:header="708" w:footer="708" w:gutter="0"/>
       <w:pgBorders w:offsetFrom="page">
@@ -7235,6 +7707,135 @@
       <w:u w:val="single"/>
     </w:rPr>
   </w:style>
+  <w:style w:type="table" w:styleId="PlainTable4">
+    <w:name w:val="Plain Table 4"/>
+    <w:basedOn w:val="TableNormal"/>
+    <w:uiPriority w:val="44"/>
+    <w:rsid w:val="005B1954"/>
+    <w:pPr>
+      <w:spacing w:after="0" w:line="240" w:lineRule="auto"/>
+    </w:pPr>
+    <w:tblPr>
+      <w:tblStyleRowBandSize w:val="1"/>
+      <w:tblStyleColBandSize w:val="1"/>
+    </w:tblPr>
+    <w:tblStylePr w:type="firstRow">
+      <w:rPr>
+        <w:b/>
+        <w:bCs/>
+      </w:rPr>
+    </w:tblStylePr>
+    <w:tblStylePr w:type="lastRow">
+      <w:rPr>
+        <w:b/>
+        <w:bCs/>
+      </w:rPr>
+    </w:tblStylePr>
+    <w:tblStylePr w:type="firstCol">
+      <w:rPr>
+        <w:b/>
+        <w:bCs/>
+      </w:rPr>
+    </w:tblStylePr>
+    <w:tblStylePr w:type="lastCol">
+      <w:rPr>
+        <w:b/>
+        <w:bCs/>
+      </w:rPr>
+    </w:tblStylePr>
+    <w:tblStylePr w:type="band1Vert">
+      <w:tblPr/>
+      <w:tcPr>
+        <w:shd w:val="clear" w:color="auto" w:fill="F2F2F2" w:themeFill="background1" w:themeFillShade="F2"/>
+      </w:tcPr>
+    </w:tblStylePr>
+    <w:tblStylePr w:type="band1Horz">
+      <w:tblPr/>
+      <w:tcPr>
+        <w:shd w:val="clear" w:color="auto" w:fill="F2F2F2" w:themeFill="background1" w:themeFillShade="F2"/>
+      </w:tcPr>
+    </w:tblStylePr>
+  </w:style>
+  <w:style w:type="table" w:styleId="PlainTable2">
+    <w:name w:val="Plain Table 2"/>
+    <w:basedOn w:val="TableNormal"/>
+    <w:uiPriority w:val="42"/>
+    <w:rsid w:val="005B1954"/>
+    <w:pPr>
+      <w:spacing w:after="0" w:line="240" w:lineRule="auto"/>
+    </w:pPr>
+    <w:tblPr>
+      <w:tblStyleRowBandSize w:val="1"/>
+      <w:tblStyleColBandSize w:val="1"/>
+      <w:tblBorders>
+        <w:top w:val="single" w:sz="4" w:space="0" w:color="7F7F7F" w:themeColor="text1" w:themeTint="80"/>
+        <w:bottom w:val="single" w:sz="4" w:space="0" w:color="7F7F7F" w:themeColor="text1" w:themeTint="80"/>
+      </w:tblBorders>
+    </w:tblPr>
+    <w:tblStylePr w:type="firstRow">
+      <w:rPr>
+        <w:b/>
+        <w:bCs/>
+      </w:rPr>
+      <w:tblPr/>
+      <w:tcPr>
+        <w:tcBorders>
+          <w:bottom w:val="single" w:sz="4" w:space="0" w:color="7F7F7F" w:themeColor="text1" w:themeTint="80"/>
+        </w:tcBorders>
+      </w:tcPr>
+    </w:tblStylePr>
+    <w:tblStylePr w:type="lastRow">
+      <w:rPr>
+        <w:b/>
+        <w:bCs/>
+      </w:rPr>
+      <w:tblPr/>
+      <w:tcPr>
+        <w:tcBorders>
+          <w:top w:val="single" w:sz="4" w:space="0" w:color="7F7F7F" w:themeColor="text1" w:themeTint="80"/>
+        </w:tcBorders>
+      </w:tcPr>
+    </w:tblStylePr>
+    <w:tblStylePr w:type="firstCol">
+      <w:rPr>
+        <w:b/>
+        <w:bCs/>
+      </w:rPr>
+    </w:tblStylePr>
+    <w:tblStylePr w:type="lastCol">
+      <w:rPr>
+        <w:b/>
+        <w:bCs/>
+      </w:rPr>
+    </w:tblStylePr>
+    <w:tblStylePr w:type="band1Vert">
+      <w:tblPr/>
+      <w:tcPr>
+        <w:tcBorders>
+          <w:left w:val="single" w:sz="4" w:space="0" w:color="7F7F7F" w:themeColor="text1" w:themeTint="80"/>
+          <w:right w:val="single" w:sz="4" w:space="0" w:color="7F7F7F" w:themeColor="text1" w:themeTint="80"/>
+        </w:tcBorders>
+      </w:tcPr>
+    </w:tblStylePr>
+    <w:tblStylePr w:type="band2Vert">
+      <w:tblPr/>
+      <w:tcPr>
+        <w:tcBorders>
+          <w:left w:val="single" w:sz="4" w:space="0" w:color="7F7F7F" w:themeColor="text1" w:themeTint="80"/>
+          <w:right w:val="single" w:sz="4" w:space="0" w:color="7F7F7F" w:themeColor="text1" w:themeTint="80"/>
+        </w:tcBorders>
+      </w:tcPr>
+    </w:tblStylePr>
+    <w:tblStylePr w:type="band1Horz">
+      <w:tblPr/>
+      <w:tcPr>
+        <w:tcBorders>
+          <w:top w:val="single" w:sz="4" w:space="0" w:color="7F7F7F" w:themeColor="text1" w:themeTint="80"/>
+          <w:bottom w:val="single" w:sz="4" w:space="0" w:color="7F7F7F" w:themeColor="text1" w:themeTint="80"/>
+        </w:tcBorders>
+      </w:tcPr>
+    </w:tblStylePr>
+  </w:style>
 </w:styles>
 </file>
 

</xml_diff>